<commit_message>
Ziele der Grobplanung hinzugefügt
</commit_message>
<xml_diff>
--- a/documents/BA.planing.Grobplanung.docx
+++ b/documents/BA.planing.Grobplanung.docx
@@ -85,13 +85,44 @@
         <w:rPr>
           <w:lang w:eastAsia="de-DE"/>
         </w:rPr>
-        <w:t xml:space="preserve">HZ01 – </w:t>
+        <w:t>HZ0</w:t>
       </w:r>
       <w:r>
         <w:rPr>
           <w:lang w:eastAsia="de-DE"/>
         </w:rPr>
-        <w:t>X</w:t>
+        <w:t>1</w:t>
+      </w:r>
+      <w:r>
+        <w:rPr>
+          <w:lang w:eastAsia="de-DE"/>
+        </w:rPr>
+        <w:t xml:space="preserve"> – </w:t>
+      </w:r>
+      <w:r>
+        <w:rPr>
+          <w:lang w:eastAsia="de-DE"/>
+        </w:rPr>
+        <w:t>Dezentralisierung der Applikation</w:t>
+      </w:r>
+      <w:r>
+        <w:rPr>
+          <w:lang w:eastAsia="de-DE"/>
+        </w:rPr>
+        <w:t xml:space="preserve"> </w:t>
+      </w:r>
+    </w:p>
+    <w:p>
+      <w:pPr>
+        <w:rPr>
+          <w:lang w:val="de-AT" w:eastAsia="de-DE"/>
+        </w:rPr>
+      </w:pPr>
+      <w:r>
+        <w:rPr>
+          <w:lang w:val="de-AT" w:eastAsia="de-DE"/>
+        </w:rPr>
+        <w:t xml:space="preserve">Um eine dezentralisierte Applikation bereitstellen zu können soll die Entwicklung des Projektes auf der Ethereum Blockchain erfolgen. </w:t>
       </w:r>
     </w:p>
     <w:p>
@@ -127,7 +158,34 @@
         <w:rPr>
           <w:lang w:eastAsia="de-DE"/>
         </w:rPr>
-        <w:t>X</w:t>
+        <w:t>Zugriff auf die Ethereum Blockchain</w:t>
+      </w:r>
+    </w:p>
+    <w:p>
+      <w:pPr>
+        <w:rPr>
+          <w:lang w:val="de-AT" w:eastAsia="de-DE"/>
+        </w:rPr>
+      </w:pPr>
+      <w:r>
+        <w:rPr>
+          <w:lang w:val="de-AT" w:eastAsia="de-DE"/>
+        </w:rPr>
+        <w:t xml:space="preserve">Um auf die Ethereum Blockchain zugreifen zu können soll die open source Software </w:t>
+      </w:r>
+      <w:proofErr w:type="spellStart"/>
+      <w:r>
+        <w:rPr>
+          <w:lang w:val="de-AT" w:eastAsia="de-DE"/>
+        </w:rPr>
+        <w:t>MetaMask</w:t>
+      </w:r>
+      <w:proofErr w:type="spellEnd"/>
+      <w:r>
+        <w:rPr>
+          <w:lang w:val="de-AT" w:eastAsia="de-DE"/>
+        </w:rPr>
+        <w:t xml:space="preserve"> verwendet werden. </w:t>
       </w:r>
     </w:p>
     <w:p>
@@ -163,8 +221,2236 @@
         <w:rPr>
           <w:lang w:eastAsia="de-DE"/>
         </w:rPr>
-        <w:t>X</w:t>
-      </w:r>
+        <w:t>Framework für die Entwicklungsumgebung auf der Ethereum Blockchain</w:t>
+      </w:r>
+    </w:p>
+    <w:p>
+      <w:pPr>
+        <w:rPr>
+          <w:lang w:val="de-AT" w:eastAsia="de-DE"/>
+        </w:rPr>
+      </w:pPr>
+      <w:r>
+        <w:rPr>
+          <w:lang w:val="de-AT" w:eastAsia="de-DE"/>
+        </w:rPr>
+        <w:t xml:space="preserve">Als Framework für die lokale Entwicklung auf der Ethereum Blockchain soll </w:t>
+      </w:r>
+      <w:proofErr w:type="spellStart"/>
+      <w:r>
+        <w:rPr>
+          <w:lang w:val="de-AT" w:eastAsia="de-DE"/>
+        </w:rPr>
+        <w:t>Truffle</w:t>
+      </w:r>
+      <w:proofErr w:type="spellEnd"/>
+      <w:r>
+        <w:rPr>
+          <w:lang w:val="de-AT" w:eastAsia="de-DE"/>
+        </w:rPr>
+        <w:t xml:space="preserve"> verwendet werden. </w:t>
+      </w:r>
+    </w:p>
+    <w:p>
+      <w:pPr>
+        <w:pStyle w:val="berschrift41"/>
+        <w:numPr>
+          <w:ilvl w:val="0"/>
+          <w:numId w:val="0"/>
+        </w:numPr>
+        <w:rPr>
+          <w:lang w:eastAsia="de-DE"/>
+        </w:rPr>
+      </w:pPr>
+      <w:r>
+        <w:rPr>
+          <w:lang w:eastAsia="de-DE"/>
+        </w:rPr>
+        <w:t>HZ0</w:t>
+      </w:r>
+      <w:r>
+        <w:rPr>
+          <w:lang w:eastAsia="de-DE"/>
+        </w:rPr>
+        <w:t>4</w:t>
+      </w:r>
+      <w:r>
+        <w:rPr>
+          <w:lang w:eastAsia="de-DE"/>
+        </w:rPr>
+        <w:t xml:space="preserve"> – </w:t>
+      </w:r>
+      <w:r>
+        <w:rPr>
+          <w:lang w:eastAsia="de-DE"/>
+        </w:rPr>
+        <w:t>Programmiersprache, um auf der Ethereum Chain zu programmieren</w:t>
+      </w:r>
+    </w:p>
+    <w:p>
+      <w:pPr>
+        <w:rPr>
+          <w:lang w:val="de-AT" w:eastAsia="de-DE"/>
+        </w:rPr>
+      </w:pPr>
+      <w:proofErr w:type="spellStart"/>
+      <w:r>
+        <w:rPr>
+          <w:lang w:val="de-AT" w:eastAsia="de-DE"/>
+        </w:rPr>
+        <w:t>Sollidity</w:t>
+      </w:r>
+      <w:proofErr w:type="spellEnd"/>
+      <w:r>
+        <w:rPr>
+          <w:lang w:val="de-AT" w:eastAsia="de-DE"/>
+        </w:rPr>
+        <w:t xml:space="preserve"> soll als Programmiersprache gewählt werden, um auf der Ethereum Blockchain zu programmieren. </w:t>
+      </w:r>
+    </w:p>
+    <w:p>
+      <w:pPr>
+        <w:pStyle w:val="berschrift41"/>
+        <w:numPr>
+          <w:ilvl w:val="0"/>
+          <w:numId w:val="0"/>
+        </w:numPr>
+        <w:rPr>
+          <w:lang w:eastAsia="de-DE"/>
+        </w:rPr>
+      </w:pPr>
+      <w:r>
+        <w:rPr>
+          <w:lang w:eastAsia="de-DE"/>
+        </w:rPr>
+        <w:t>HZ0</w:t>
+      </w:r>
+      <w:r>
+        <w:rPr>
+          <w:lang w:eastAsia="de-DE"/>
+        </w:rPr>
+        <w:t>5</w:t>
+      </w:r>
+      <w:r>
+        <w:rPr>
+          <w:lang w:eastAsia="de-DE"/>
+        </w:rPr>
+        <w:t xml:space="preserve"> – </w:t>
+      </w:r>
+      <w:r>
+        <w:rPr>
+          <w:lang w:eastAsia="de-DE"/>
+        </w:rPr>
+        <w:t>Speicherung von Bildern in der Datenbank</w:t>
+      </w:r>
+    </w:p>
+    <w:p>
+      <w:pPr>
+        <w:rPr>
+          <w:lang w:val="de-AT" w:eastAsia="de-DE"/>
+        </w:rPr>
+      </w:pPr>
+      <w:r>
+        <w:rPr>
+          <w:lang w:val="de-AT" w:eastAsia="de-DE"/>
+        </w:rPr>
+        <w:t>Bilder</w:t>
+      </w:r>
+      <w:r>
+        <w:rPr>
+          <w:lang w:val="de-AT" w:eastAsia="de-DE"/>
+        </w:rPr>
+        <w:t xml:space="preserve"> </w:t>
+      </w:r>
+      <w:r>
+        <w:rPr>
+          <w:lang w:val="de-AT" w:eastAsia="de-DE"/>
+        </w:rPr>
+        <w:t xml:space="preserve">von der Unfallstelle und </w:t>
+      </w:r>
+      <w:r>
+        <w:rPr>
+          <w:lang w:val="de-AT" w:eastAsia="de-DE"/>
+        </w:rPr>
+        <w:t>den beschädigten Fahrzeugen</w:t>
+      </w:r>
+      <w:r>
+        <w:rPr>
+          <w:lang w:val="de-AT" w:eastAsia="de-DE"/>
+        </w:rPr>
+        <w:t xml:space="preserve">, werden in einer </w:t>
+      </w:r>
+      <w:r>
+        <w:rPr>
+          <w:color w:val="FF0000"/>
+          <w:lang w:val="de-AT" w:eastAsia="de-DE"/>
+        </w:rPr>
+        <w:t>SQL</w:t>
+      </w:r>
+      <w:r>
+        <w:rPr>
+          <w:lang w:val="de-AT" w:eastAsia="de-DE"/>
+        </w:rPr>
+        <w:t>-Datenbank</w:t>
+      </w:r>
+      <w:r>
+        <w:rPr>
+          <w:lang w:val="de-AT" w:eastAsia="de-DE"/>
+        </w:rPr>
+        <w:t xml:space="preserve"> abgespeichert. </w:t>
+      </w:r>
+      <w:r>
+        <w:rPr>
+          <w:lang w:val="de-AT" w:eastAsia="de-DE"/>
+        </w:rPr>
+        <w:t xml:space="preserve">Hierbei ist zu beachten, dass die Hashwerte der Bilder in der </w:t>
+      </w:r>
+      <w:r>
+        <w:rPr>
+          <w:lang w:val="de-AT" w:eastAsia="de-DE"/>
+        </w:rPr>
+        <w:t xml:space="preserve">Ethereum </w:t>
+      </w:r>
+      <w:r>
+        <w:rPr>
+          <w:lang w:val="de-AT" w:eastAsia="de-DE"/>
+        </w:rPr>
+        <w:t xml:space="preserve">Blockchain gespeichert werden und die Bilder selbst auf einer </w:t>
+      </w:r>
+      <w:r>
+        <w:rPr>
+          <w:color w:val="FF0000"/>
+          <w:lang w:val="de-AT" w:eastAsia="de-DE"/>
+        </w:rPr>
+        <w:t xml:space="preserve">lokalen </w:t>
+      </w:r>
+      <w:r>
+        <w:rPr>
+          <w:lang w:val="de-AT" w:eastAsia="de-DE"/>
+        </w:rPr>
+        <w:t xml:space="preserve">Datenbank. Durch die Angabe eines Pfades werden die Bilder in der </w:t>
+      </w:r>
+      <w:r>
+        <w:rPr>
+          <w:lang w:val="de-AT" w:eastAsia="de-DE"/>
+        </w:rPr>
+        <w:t xml:space="preserve">Ethereum </w:t>
+      </w:r>
+      <w:r>
+        <w:rPr>
+          <w:lang w:val="de-AT" w:eastAsia="de-DE"/>
+        </w:rPr>
+        <w:t xml:space="preserve">Blockchain eindeutig referenziert. Aus Datenschutzgründen dürfen die Bilder nicht öffentlich zugänglich gemacht werden. </w:t>
+      </w:r>
+    </w:p>
+    <w:p>
+      <w:pPr>
+        <w:pStyle w:val="berschrift41"/>
+        <w:numPr>
+          <w:ilvl w:val="0"/>
+          <w:numId w:val="0"/>
+        </w:numPr>
+        <w:rPr>
+          <w:lang w:eastAsia="de-DE"/>
+        </w:rPr>
+      </w:pPr>
+      <w:r>
+        <w:rPr>
+          <w:lang w:eastAsia="de-DE"/>
+        </w:rPr>
+        <w:t>HZ0</w:t>
+      </w:r>
+      <w:r>
+        <w:rPr>
+          <w:lang w:eastAsia="de-DE"/>
+        </w:rPr>
+        <w:t>6</w:t>
+      </w:r>
+      <w:r>
+        <w:rPr>
+          <w:lang w:eastAsia="de-DE"/>
+        </w:rPr>
+        <w:t xml:space="preserve"> – </w:t>
+      </w:r>
+      <w:r>
+        <w:rPr>
+          <w:lang w:eastAsia="de-DE"/>
+        </w:rPr>
+        <w:t>Erfassung der Unfallskizze</w:t>
+      </w:r>
+    </w:p>
+    <w:p>
+      <w:pPr>
+        <w:rPr>
+          <w:lang w:val="de-AT" w:eastAsia="de-DE"/>
+        </w:rPr>
+      </w:pPr>
+      <w:r>
+        <w:rPr>
+          <w:lang w:val="de-AT" w:eastAsia="de-DE"/>
+        </w:rPr>
+        <w:t xml:space="preserve">Eine Unfallskizze, die grafisch veranschaulicht, wie sich der Unfall ereignete, ist laut europäischem Unfallbericht notwendig. Um diese zu digitalisieren soll die Möglichkeit geboten werden in </w:t>
+      </w:r>
+      <w:proofErr w:type="spellStart"/>
+      <w:r>
+        <w:rPr>
+          <w:color w:val="FF0000"/>
+          <w:lang w:val="de-AT" w:eastAsia="de-DE"/>
+        </w:rPr>
+        <w:t>Leaflet</w:t>
+      </w:r>
+      <w:proofErr w:type="spellEnd"/>
+      <w:r>
+        <w:rPr>
+          <w:color w:val="FF0000"/>
+          <w:lang w:val="de-AT" w:eastAsia="de-DE"/>
+        </w:rPr>
+        <w:t>/</w:t>
+      </w:r>
+      <w:proofErr w:type="spellStart"/>
+      <w:r>
+        <w:rPr>
+          <w:color w:val="FF0000"/>
+          <w:lang w:val="de-AT" w:eastAsia="de-DE"/>
+        </w:rPr>
+        <w:t>Basemap</w:t>
+      </w:r>
+      <w:proofErr w:type="spellEnd"/>
+      <w:r>
+        <w:rPr>
+          <w:color w:val="FF0000"/>
+          <w:lang w:val="de-AT" w:eastAsia="de-DE"/>
+        </w:rPr>
+        <w:t xml:space="preserve">/Google Maps </w:t>
+      </w:r>
+      <w:r>
+        <w:rPr>
+          <w:lang w:val="de-AT" w:eastAsia="de-DE"/>
+        </w:rPr>
+        <w:t xml:space="preserve">mit Pfeilen zu veranschaulichen, </w:t>
+      </w:r>
+      <w:r>
+        <w:rPr>
+          <w:lang w:val="de-AT" w:eastAsia="de-DE"/>
+        </w:rPr>
+        <w:t>woher</w:t>
+      </w:r>
+      <w:r>
+        <w:rPr>
+          <w:lang w:val="de-AT" w:eastAsia="de-DE"/>
+        </w:rPr>
+        <w:t xml:space="preserve"> die Beteiligten Fahrer kamen</w:t>
+      </w:r>
+      <w:r>
+        <w:rPr>
+          <w:lang w:val="de-AT" w:eastAsia="de-DE"/>
+        </w:rPr>
+        <w:t xml:space="preserve">, bevor sich der Unfall ereignete. Screenshots/Bilder von der Unfallskizze sollen anschließend hochgeladen werden können. </w:t>
+      </w:r>
+    </w:p>
+    <w:p>
+      <w:pPr>
+        <w:pStyle w:val="berschrift41"/>
+        <w:numPr>
+          <w:ilvl w:val="0"/>
+          <w:numId w:val="0"/>
+        </w:numPr>
+        <w:rPr>
+          <w:lang w:eastAsia="de-DE"/>
+        </w:rPr>
+      </w:pPr>
+      <w:r>
+        <w:rPr>
+          <w:lang w:eastAsia="de-DE"/>
+        </w:rPr>
+        <w:t>HZ0</w:t>
+      </w:r>
+      <w:r>
+        <w:rPr>
+          <w:lang w:eastAsia="de-DE"/>
+        </w:rPr>
+        <w:t>7</w:t>
+      </w:r>
+      <w:r>
+        <w:rPr>
+          <w:lang w:eastAsia="de-DE"/>
+        </w:rPr>
+        <w:t xml:space="preserve"> – </w:t>
+      </w:r>
+      <w:r>
+        <w:rPr>
+          <w:lang w:eastAsia="de-DE"/>
+        </w:rPr>
+        <w:t>Eingabefelder für den Unfallbericht</w:t>
+      </w:r>
+    </w:p>
+    <w:p>
+      <w:pPr>
+        <w:rPr>
+          <w:lang w:val="de-AT" w:eastAsia="de-DE"/>
+        </w:rPr>
+      </w:pPr>
+      <w:r>
+        <w:rPr>
+          <w:lang w:val="de-AT" w:eastAsia="de-DE"/>
+        </w:rPr>
+        <w:t xml:space="preserve">Folgende </w:t>
+      </w:r>
+      <w:r>
+        <w:rPr>
+          <w:lang w:val="de-AT" w:eastAsia="de-DE"/>
+        </w:rPr>
+        <w:t>Felder sollen zur Benutzereingabe in einem digitalen Formular bereitgestellt werden</w:t>
+      </w:r>
+      <w:r>
+        <w:rPr>
+          <w:lang w:val="de-AT" w:eastAsia="de-DE"/>
+        </w:rPr>
+        <w:t xml:space="preserve">: </w:t>
+      </w:r>
+    </w:p>
+    <w:p>
+      <w:pPr>
+        <w:pStyle w:val="Listenabsatz"/>
+        <w:numPr>
+          <w:ilvl w:val="0"/>
+          <w:numId w:val="49"/>
+        </w:numPr>
+        <w:spacing w:line="240" w:lineRule="auto"/>
+        <w:rPr>
+          <w:rFonts w:asciiTheme="minorHAnsi" w:hAnsiTheme="minorHAnsi" w:cstheme="minorHAnsi"/>
+          <w:sz w:val="22"/>
+          <w:szCs w:val="20"/>
+          <w:lang w:eastAsia="de-DE"/>
+        </w:rPr>
+      </w:pPr>
+      <w:r>
+        <w:rPr>
+          <w:rFonts w:asciiTheme="minorHAnsi" w:hAnsiTheme="minorHAnsi" w:cstheme="minorHAnsi"/>
+          <w:sz w:val="22"/>
+          <w:szCs w:val="20"/>
+          <w:lang w:eastAsia="de-DE"/>
+        </w:rPr>
+        <w:t>Tag des Unfalls, Uhrzeit</w:t>
+      </w:r>
+      <w:r>
+        <w:rPr>
+          <w:rFonts w:asciiTheme="minorHAnsi" w:hAnsiTheme="minorHAnsi" w:cstheme="minorHAnsi"/>
+          <w:sz w:val="22"/>
+          <w:szCs w:val="20"/>
+          <w:lang w:eastAsia="de-DE"/>
+        </w:rPr>
+        <w:t xml:space="preserve"> (Textfeld)</w:t>
+      </w:r>
+    </w:p>
+    <w:p>
+      <w:pPr>
+        <w:pStyle w:val="Listenabsatz"/>
+        <w:numPr>
+          <w:ilvl w:val="0"/>
+          <w:numId w:val="49"/>
+        </w:numPr>
+        <w:spacing w:line="240" w:lineRule="auto"/>
+        <w:rPr>
+          <w:rFonts w:asciiTheme="minorHAnsi" w:hAnsiTheme="minorHAnsi" w:cstheme="minorHAnsi"/>
+          <w:sz w:val="22"/>
+          <w:szCs w:val="20"/>
+          <w:lang w:eastAsia="de-DE"/>
+        </w:rPr>
+      </w:pPr>
+      <w:r>
+        <w:rPr>
+          <w:rFonts w:asciiTheme="minorHAnsi" w:hAnsiTheme="minorHAnsi" w:cstheme="minorHAnsi"/>
+          <w:sz w:val="22"/>
+          <w:szCs w:val="20"/>
+          <w:lang w:eastAsia="de-DE"/>
+        </w:rPr>
+        <w:t>Ort (</w:t>
+      </w:r>
+      <w:r>
+        <w:rPr>
+          <w:rFonts w:asciiTheme="minorHAnsi" w:hAnsiTheme="minorHAnsi" w:cstheme="minorHAnsi"/>
+          <w:sz w:val="22"/>
+          <w:szCs w:val="20"/>
+        </w:rPr>
+        <w:t>Gemeinde, Straße, Haus-Nr. bzw. Kilometerstein</w:t>
+      </w:r>
+      <w:r>
+        <w:rPr>
+          <w:rFonts w:asciiTheme="minorHAnsi" w:hAnsiTheme="minorHAnsi" w:cstheme="minorHAnsi"/>
+          <w:sz w:val="22"/>
+          <w:szCs w:val="20"/>
+          <w:lang w:eastAsia="de-DE"/>
+        </w:rPr>
+        <w:t>)</w:t>
+      </w:r>
+      <w:r>
+        <w:rPr>
+          <w:rFonts w:asciiTheme="minorHAnsi" w:hAnsiTheme="minorHAnsi" w:cstheme="minorHAnsi"/>
+          <w:sz w:val="22"/>
+          <w:szCs w:val="20"/>
+          <w:lang w:eastAsia="de-DE"/>
+        </w:rPr>
+        <w:t xml:space="preserve"> (</w:t>
+      </w:r>
+      <w:r>
+        <w:rPr>
+          <w:rFonts w:asciiTheme="minorHAnsi" w:hAnsiTheme="minorHAnsi" w:cstheme="minorHAnsi"/>
+          <w:sz w:val="22"/>
+          <w:szCs w:val="20"/>
+          <w:lang w:eastAsia="de-DE"/>
+        </w:rPr>
+        <w:t>Textfeld</w:t>
+      </w:r>
+      <w:r>
+        <w:rPr>
+          <w:rFonts w:asciiTheme="minorHAnsi" w:hAnsiTheme="minorHAnsi" w:cstheme="minorHAnsi"/>
+          <w:sz w:val="22"/>
+          <w:szCs w:val="20"/>
+          <w:lang w:eastAsia="de-DE"/>
+        </w:rPr>
+        <w:t>)</w:t>
+      </w:r>
+    </w:p>
+    <w:p>
+      <w:pPr>
+        <w:pStyle w:val="Listenabsatz"/>
+        <w:numPr>
+          <w:ilvl w:val="0"/>
+          <w:numId w:val="49"/>
+        </w:numPr>
+        <w:spacing w:line="240" w:lineRule="auto"/>
+        <w:rPr>
+          <w:rFonts w:asciiTheme="minorHAnsi" w:hAnsiTheme="minorHAnsi" w:cstheme="minorHAnsi"/>
+          <w:sz w:val="22"/>
+          <w:szCs w:val="20"/>
+          <w:lang w:eastAsia="de-DE"/>
+        </w:rPr>
+      </w:pPr>
+      <w:r>
+        <w:rPr>
+          <w:rFonts w:asciiTheme="minorHAnsi" w:hAnsiTheme="minorHAnsi" w:cstheme="minorHAnsi"/>
+          <w:sz w:val="22"/>
+          <w:szCs w:val="20"/>
+          <w:lang w:eastAsia="de-DE"/>
+        </w:rPr>
+        <w:t>Verletzte? (auch leicht)</w:t>
+      </w:r>
+      <w:r>
+        <w:rPr>
+          <w:rFonts w:asciiTheme="minorHAnsi" w:hAnsiTheme="minorHAnsi" w:cstheme="minorHAnsi"/>
+          <w:sz w:val="22"/>
+          <w:szCs w:val="20"/>
+          <w:lang w:eastAsia="de-DE"/>
+        </w:rPr>
+        <w:t xml:space="preserve"> (Checkbox)</w:t>
+      </w:r>
+    </w:p>
+    <w:p>
+      <w:pPr>
+        <w:pStyle w:val="Listenabsatz"/>
+        <w:numPr>
+          <w:ilvl w:val="0"/>
+          <w:numId w:val="49"/>
+        </w:numPr>
+        <w:spacing w:line="240" w:lineRule="auto"/>
+        <w:rPr>
+          <w:rFonts w:asciiTheme="minorHAnsi" w:hAnsiTheme="minorHAnsi" w:cstheme="minorHAnsi"/>
+          <w:sz w:val="22"/>
+          <w:szCs w:val="20"/>
+          <w:lang w:eastAsia="de-DE"/>
+        </w:rPr>
+      </w:pPr>
+      <w:r>
+        <w:rPr>
+          <w:rFonts w:asciiTheme="minorHAnsi" w:hAnsiTheme="minorHAnsi" w:cstheme="minorHAnsi"/>
+          <w:sz w:val="22"/>
+          <w:szCs w:val="20"/>
+          <w:lang w:eastAsia="de-DE"/>
+        </w:rPr>
+        <w:t>Andere Sachschäden als an den Fahrzeugen A u. B</w:t>
+      </w:r>
+      <w:r>
+        <w:rPr>
+          <w:rFonts w:asciiTheme="minorHAnsi" w:hAnsiTheme="minorHAnsi" w:cstheme="minorHAnsi"/>
+          <w:sz w:val="22"/>
+          <w:szCs w:val="20"/>
+          <w:lang w:eastAsia="de-DE"/>
+        </w:rPr>
+        <w:t xml:space="preserve"> (Checkbox)</w:t>
+      </w:r>
+    </w:p>
+    <w:p>
+      <w:pPr>
+        <w:pStyle w:val="Listenabsatz"/>
+        <w:numPr>
+          <w:ilvl w:val="0"/>
+          <w:numId w:val="49"/>
+        </w:numPr>
+        <w:spacing w:line="240" w:lineRule="auto"/>
+        <w:rPr>
+          <w:rFonts w:asciiTheme="minorHAnsi" w:hAnsiTheme="minorHAnsi" w:cstheme="minorHAnsi"/>
+          <w:sz w:val="22"/>
+          <w:szCs w:val="20"/>
+          <w:lang w:eastAsia="de-DE"/>
+        </w:rPr>
+      </w:pPr>
+      <w:r>
+        <w:rPr>
+          <w:rFonts w:asciiTheme="minorHAnsi" w:hAnsiTheme="minorHAnsi" w:cstheme="minorHAnsi"/>
+          <w:sz w:val="22"/>
+          <w:szCs w:val="20"/>
+          <w:lang w:eastAsia="de-DE"/>
+        </w:rPr>
+        <w:t>Zeugen (</w:t>
+      </w:r>
+      <w:r>
+        <w:rPr>
+          <w:rFonts w:asciiTheme="minorHAnsi" w:hAnsiTheme="minorHAnsi" w:cstheme="minorHAnsi"/>
+          <w:sz w:val="22"/>
+          <w:szCs w:val="20"/>
+        </w:rPr>
+        <w:t>Name, Anschrift, Telefon; Insassen von A und B unterstreichen</w:t>
+      </w:r>
+      <w:r>
+        <w:rPr>
+          <w:rFonts w:asciiTheme="minorHAnsi" w:hAnsiTheme="minorHAnsi" w:cstheme="minorHAnsi"/>
+          <w:sz w:val="22"/>
+          <w:szCs w:val="20"/>
+          <w:lang w:eastAsia="de-DE"/>
+        </w:rPr>
+        <w:t>)</w:t>
+      </w:r>
+      <w:r>
+        <w:rPr>
+          <w:rFonts w:asciiTheme="minorHAnsi" w:hAnsiTheme="minorHAnsi" w:cstheme="minorHAnsi"/>
+          <w:sz w:val="22"/>
+          <w:szCs w:val="20"/>
+          <w:lang w:eastAsia="de-DE"/>
+        </w:rPr>
+        <w:t xml:space="preserve"> (</w:t>
+      </w:r>
+      <w:r>
+        <w:rPr>
+          <w:rFonts w:asciiTheme="minorHAnsi" w:hAnsiTheme="minorHAnsi" w:cstheme="minorHAnsi"/>
+          <w:sz w:val="22"/>
+          <w:szCs w:val="20"/>
+          <w:lang w:eastAsia="de-DE"/>
+        </w:rPr>
+        <w:t>Textfeld</w:t>
+      </w:r>
+      <w:r>
+        <w:rPr>
+          <w:rFonts w:asciiTheme="minorHAnsi" w:hAnsiTheme="minorHAnsi" w:cstheme="minorHAnsi"/>
+          <w:sz w:val="22"/>
+          <w:szCs w:val="20"/>
+          <w:lang w:eastAsia="de-DE"/>
+        </w:rPr>
+        <w:t>)</w:t>
+      </w:r>
+    </w:p>
+    <w:p>
+      <w:pPr>
+        <w:spacing w:line="240" w:lineRule="auto"/>
+        <w:rPr>
+          <w:rFonts w:cstheme="minorHAnsi"/>
+          <w:szCs w:val="20"/>
+          <w:lang w:eastAsia="de-DE"/>
+        </w:rPr>
+      </w:pPr>
+      <w:r>
+        <w:rPr>
+          <w:rFonts w:cstheme="minorHAnsi"/>
+          <w:szCs w:val="20"/>
+          <w:lang w:eastAsia="de-DE"/>
+        </w:rPr>
+        <w:t xml:space="preserve">Folgende Felder </w:t>
+      </w:r>
+      <w:proofErr w:type="gramStart"/>
+      <w:r>
+        <w:rPr>
+          <w:rFonts w:cstheme="minorHAnsi"/>
+          <w:szCs w:val="20"/>
+          <w:lang w:eastAsia="de-DE"/>
+        </w:rPr>
+        <w:t>sind</w:t>
+      </w:r>
+      <w:proofErr w:type="gramEnd"/>
+      <w:r>
+        <w:rPr>
+          <w:rFonts w:cstheme="minorHAnsi"/>
+          <w:szCs w:val="20"/>
+          <w:lang w:eastAsia="de-DE"/>
+        </w:rPr>
+        <w:t xml:space="preserve"> für jeweils beide Fahrzeuge</w:t>
+      </w:r>
+      <w:r>
+        <w:rPr>
+          <w:rFonts w:cstheme="minorHAnsi"/>
+          <w:szCs w:val="20"/>
+          <w:lang w:eastAsia="de-DE"/>
+        </w:rPr>
+        <w:t>/Fahrer</w:t>
+      </w:r>
+      <w:r>
+        <w:rPr>
+          <w:rFonts w:cstheme="minorHAnsi"/>
+          <w:szCs w:val="20"/>
+          <w:lang w:eastAsia="de-DE"/>
+        </w:rPr>
+        <w:t xml:space="preserve"> auszufüllen: </w:t>
+      </w:r>
+    </w:p>
+    <w:p>
+      <w:pPr>
+        <w:pStyle w:val="Listenabsatz"/>
+        <w:numPr>
+          <w:ilvl w:val="0"/>
+          <w:numId w:val="49"/>
+        </w:numPr>
+        <w:spacing w:line="240" w:lineRule="auto"/>
+        <w:rPr>
+          <w:rFonts w:asciiTheme="minorHAnsi" w:hAnsiTheme="minorHAnsi" w:cstheme="minorHAnsi"/>
+          <w:sz w:val="22"/>
+          <w:szCs w:val="20"/>
+          <w:lang w:eastAsia="de-DE"/>
+        </w:rPr>
+      </w:pPr>
+      <w:r>
+        <w:rPr>
+          <w:rFonts w:asciiTheme="minorHAnsi" w:hAnsiTheme="minorHAnsi" w:cstheme="minorHAnsi"/>
+          <w:sz w:val="22"/>
+          <w:szCs w:val="20"/>
+          <w:lang w:eastAsia="de-DE"/>
+        </w:rPr>
+        <w:lastRenderedPageBreak/>
+        <w:t>Versicherungsnehmer</w:t>
+      </w:r>
+    </w:p>
+    <w:p>
+      <w:pPr>
+        <w:pStyle w:val="Listenabsatz"/>
+        <w:numPr>
+          <w:ilvl w:val="1"/>
+          <w:numId w:val="49"/>
+        </w:numPr>
+        <w:spacing w:line="240" w:lineRule="auto"/>
+        <w:rPr>
+          <w:rFonts w:asciiTheme="minorHAnsi" w:hAnsiTheme="minorHAnsi" w:cstheme="minorHAnsi"/>
+          <w:sz w:val="22"/>
+          <w:szCs w:val="20"/>
+          <w:lang w:eastAsia="de-DE"/>
+        </w:rPr>
+      </w:pPr>
+      <w:r>
+        <w:rPr>
+          <w:rFonts w:asciiTheme="minorHAnsi" w:hAnsiTheme="minorHAnsi" w:cstheme="minorHAnsi"/>
+          <w:sz w:val="22"/>
+          <w:szCs w:val="20"/>
+          <w:lang w:eastAsia="de-DE"/>
+        </w:rPr>
+        <w:t xml:space="preserve">Name </w:t>
+      </w:r>
+      <w:r>
+        <w:rPr>
+          <w:rFonts w:asciiTheme="minorHAnsi" w:hAnsiTheme="minorHAnsi" w:cstheme="minorHAnsi"/>
+          <w:sz w:val="22"/>
+          <w:szCs w:val="20"/>
+          <w:lang w:eastAsia="de-DE"/>
+        </w:rPr>
+        <w:t>(Textfeld)</w:t>
+      </w:r>
+    </w:p>
+    <w:p>
+      <w:pPr>
+        <w:pStyle w:val="Listenabsatz"/>
+        <w:numPr>
+          <w:ilvl w:val="1"/>
+          <w:numId w:val="49"/>
+        </w:numPr>
+        <w:spacing w:line="240" w:lineRule="auto"/>
+        <w:rPr>
+          <w:rFonts w:asciiTheme="minorHAnsi" w:hAnsiTheme="minorHAnsi" w:cstheme="minorHAnsi"/>
+          <w:sz w:val="22"/>
+          <w:szCs w:val="20"/>
+          <w:lang w:eastAsia="de-DE"/>
+        </w:rPr>
+      </w:pPr>
+      <w:r>
+        <w:rPr>
+          <w:rFonts w:asciiTheme="minorHAnsi" w:hAnsiTheme="minorHAnsi" w:cstheme="minorHAnsi"/>
+          <w:sz w:val="22"/>
+          <w:szCs w:val="20"/>
+          <w:lang w:eastAsia="de-DE"/>
+        </w:rPr>
+        <w:t xml:space="preserve">Vorname </w:t>
+      </w:r>
+      <w:r>
+        <w:rPr>
+          <w:rFonts w:asciiTheme="minorHAnsi" w:hAnsiTheme="minorHAnsi" w:cstheme="minorHAnsi"/>
+          <w:sz w:val="22"/>
+          <w:szCs w:val="20"/>
+          <w:lang w:eastAsia="de-DE"/>
+        </w:rPr>
+        <w:t>(Textfeld)</w:t>
+      </w:r>
+    </w:p>
+    <w:p>
+      <w:pPr>
+        <w:pStyle w:val="Listenabsatz"/>
+        <w:numPr>
+          <w:ilvl w:val="1"/>
+          <w:numId w:val="49"/>
+        </w:numPr>
+        <w:spacing w:line="240" w:lineRule="auto"/>
+        <w:rPr>
+          <w:rFonts w:asciiTheme="minorHAnsi" w:hAnsiTheme="minorHAnsi" w:cstheme="minorHAnsi"/>
+          <w:sz w:val="22"/>
+          <w:szCs w:val="20"/>
+          <w:lang w:eastAsia="de-DE"/>
+        </w:rPr>
+      </w:pPr>
+      <w:r>
+        <w:rPr>
+          <w:rFonts w:asciiTheme="minorHAnsi" w:hAnsiTheme="minorHAnsi" w:cstheme="minorHAnsi"/>
+          <w:sz w:val="22"/>
+          <w:szCs w:val="20"/>
+          <w:lang w:eastAsia="de-DE"/>
+        </w:rPr>
+        <w:t xml:space="preserve">Anschrift </w:t>
+      </w:r>
+      <w:r>
+        <w:rPr>
+          <w:rFonts w:asciiTheme="minorHAnsi" w:hAnsiTheme="minorHAnsi" w:cstheme="minorHAnsi"/>
+          <w:sz w:val="22"/>
+          <w:szCs w:val="20"/>
+          <w:lang w:eastAsia="de-DE"/>
+        </w:rPr>
+        <w:t>(Textfeld)</w:t>
+      </w:r>
+    </w:p>
+    <w:p>
+      <w:pPr>
+        <w:pStyle w:val="Listenabsatz"/>
+        <w:numPr>
+          <w:ilvl w:val="1"/>
+          <w:numId w:val="49"/>
+        </w:numPr>
+        <w:spacing w:line="240" w:lineRule="auto"/>
+        <w:rPr>
+          <w:rFonts w:asciiTheme="minorHAnsi" w:hAnsiTheme="minorHAnsi" w:cstheme="minorHAnsi"/>
+          <w:sz w:val="22"/>
+          <w:szCs w:val="20"/>
+          <w:lang w:eastAsia="de-DE"/>
+        </w:rPr>
+      </w:pPr>
+      <w:r>
+        <w:rPr>
+          <w:rFonts w:asciiTheme="minorHAnsi" w:hAnsiTheme="minorHAnsi" w:cstheme="minorHAnsi"/>
+          <w:sz w:val="22"/>
+          <w:szCs w:val="20"/>
+          <w:lang w:eastAsia="de-DE"/>
+        </w:rPr>
+        <w:t xml:space="preserve">Telefon </w:t>
+      </w:r>
+      <w:r>
+        <w:rPr>
+          <w:rFonts w:asciiTheme="minorHAnsi" w:hAnsiTheme="minorHAnsi" w:cstheme="minorHAnsi"/>
+          <w:sz w:val="22"/>
+          <w:szCs w:val="20"/>
+          <w:lang w:eastAsia="de-DE"/>
+        </w:rPr>
+        <w:t>(Textfeld)</w:t>
+      </w:r>
+    </w:p>
+    <w:p>
+      <w:pPr>
+        <w:pStyle w:val="Listenabsatz"/>
+        <w:numPr>
+          <w:ilvl w:val="1"/>
+          <w:numId w:val="49"/>
+        </w:numPr>
+        <w:spacing w:line="240" w:lineRule="auto"/>
+        <w:rPr>
+          <w:rFonts w:asciiTheme="minorHAnsi" w:hAnsiTheme="minorHAnsi" w:cstheme="minorHAnsi"/>
+          <w:sz w:val="22"/>
+          <w:szCs w:val="20"/>
+          <w:lang w:eastAsia="de-DE"/>
+        </w:rPr>
+      </w:pPr>
+      <w:r>
+        <w:rPr>
+          <w:rFonts w:asciiTheme="minorHAnsi" w:hAnsiTheme="minorHAnsi" w:cstheme="minorHAnsi"/>
+          <w:sz w:val="22"/>
+          <w:szCs w:val="20"/>
+          <w:lang w:eastAsia="de-DE"/>
+        </w:rPr>
+        <w:t>Besteht Berechtigung zum Vorsteuerabzug (Checkbox)</w:t>
+      </w:r>
+    </w:p>
+    <w:p>
+      <w:pPr>
+        <w:pStyle w:val="Listenabsatz"/>
+        <w:numPr>
+          <w:ilvl w:val="0"/>
+          <w:numId w:val="49"/>
+        </w:numPr>
+        <w:spacing w:line="240" w:lineRule="auto"/>
+        <w:rPr>
+          <w:rFonts w:asciiTheme="minorHAnsi" w:hAnsiTheme="minorHAnsi" w:cstheme="minorHAnsi"/>
+          <w:sz w:val="22"/>
+          <w:szCs w:val="20"/>
+          <w:lang w:eastAsia="de-DE"/>
+        </w:rPr>
+      </w:pPr>
+      <w:r>
+        <w:rPr>
+          <w:rFonts w:asciiTheme="minorHAnsi" w:hAnsiTheme="minorHAnsi" w:cstheme="minorHAnsi"/>
+          <w:sz w:val="22"/>
+          <w:szCs w:val="20"/>
+          <w:lang w:eastAsia="de-DE"/>
+        </w:rPr>
+        <w:t>Fahrzeug</w:t>
+      </w:r>
+    </w:p>
+    <w:p>
+      <w:pPr>
+        <w:pStyle w:val="Listenabsatz"/>
+        <w:numPr>
+          <w:ilvl w:val="1"/>
+          <w:numId w:val="49"/>
+        </w:numPr>
+        <w:spacing w:line="240" w:lineRule="auto"/>
+        <w:rPr>
+          <w:rFonts w:asciiTheme="minorHAnsi" w:hAnsiTheme="minorHAnsi" w:cstheme="minorHAnsi"/>
+          <w:sz w:val="22"/>
+          <w:szCs w:val="20"/>
+          <w:lang w:eastAsia="de-DE"/>
+        </w:rPr>
+      </w:pPr>
+      <w:r>
+        <w:rPr>
+          <w:rFonts w:asciiTheme="minorHAnsi" w:hAnsiTheme="minorHAnsi" w:cstheme="minorHAnsi"/>
+          <w:sz w:val="22"/>
+          <w:szCs w:val="20"/>
+          <w:lang w:eastAsia="de-DE"/>
+        </w:rPr>
+        <w:t xml:space="preserve">Marke, Typ </w:t>
+      </w:r>
+      <w:r>
+        <w:rPr>
+          <w:rFonts w:asciiTheme="minorHAnsi" w:hAnsiTheme="minorHAnsi" w:cstheme="minorHAnsi"/>
+          <w:sz w:val="22"/>
+          <w:szCs w:val="20"/>
+          <w:lang w:eastAsia="de-DE"/>
+        </w:rPr>
+        <w:t>(Textfeld)</w:t>
+      </w:r>
+    </w:p>
+    <w:p>
+      <w:pPr>
+        <w:pStyle w:val="Listenabsatz"/>
+        <w:numPr>
+          <w:ilvl w:val="1"/>
+          <w:numId w:val="49"/>
+        </w:numPr>
+        <w:spacing w:line="240" w:lineRule="auto"/>
+        <w:rPr>
+          <w:rFonts w:asciiTheme="minorHAnsi" w:hAnsiTheme="minorHAnsi" w:cstheme="minorHAnsi"/>
+          <w:sz w:val="22"/>
+          <w:szCs w:val="20"/>
+          <w:lang w:eastAsia="de-DE"/>
+        </w:rPr>
+      </w:pPr>
+      <w:r>
+        <w:rPr>
+          <w:rFonts w:asciiTheme="minorHAnsi" w:hAnsiTheme="minorHAnsi" w:cstheme="minorHAnsi"/>
+          <w:sz w:val="22"/>
+          <w:szCs w:val="20"/>
+          <w:lang w:eastAsia="de-DE"/>
+        </w:rPr>
+        <w:t xml:space="preserve">Amtl. Kennzeichen </w:t>
+      </w:r>
+      <w:r>
+        <w:rPr>
+          <w:rFonts w:asciiTheme="minorHAnsi" w:hAnsiTheme="minorHAnsi" w:cstheme="minorHAnsi"/>
+          <w:sz w:val="22"/>
+          <w:szCs w:val="20"/>
+          <w:lang w:eastAsia="de-DE"/>
+        </w:rPr>
+        <w:t>(Textfeld)</w:t>
+      </w:r>
+    </w:p>
+    <w:p>
+      <w:pPr>
+        <w:pStyle w:val="Listenabsatz"/>
+        <w:numPr>
+          <w:ilvl w:val="0"/>
+          <w:numId w:val="49"/>
+        </w:numPr>
+        <w:spacing w:line="240" w:lineRule="auto"/>
+        <w:rPr>
+          <w:rFonts w:asciiTheme="minorHAnsi" w:hAnsiTheme="minorHAnsi" w:cstheme="minorHAnsi"/>
+          <w:sz w:val="22"/>
+          <w:szCs w:val="20"/>
+          <w:lang w:eastAsia="de-DE"/>
+        </w:rPr>
+      </w:pPr>
+      <w:r>
+        <w:rPr>
+          <w:rFonts w:asciiTheme="minorHAnsi" w:hAnsiTheme="minorHAnsi" w:cstheme="minorHAnsi"/>
+          <w:sz w:val="22"/>
+          <w:szCs w:val="20"/>
+          <w:lang w:eastAsia="de-DE"/>
+        </w:rPr>
+        <w:t>Versicherer</w:t>
+      </w:r>
+    </w:p>
+    <w:p>
+      <w:pPr>
+        <w:pStyle w:val="Listenabsatz"/>
+        <w:numPr>
+          <w:ilvl w:val="1"/>
+          <w:numId w:val="49"/>
+        </w:numPr>
+        <w:spacing w:line="240" w:lineRule="auto"/>
+        <w:rPr>
+          <w:rFonts w:asciiTheme="minorHAnsi" w:hAnsiTheme="minorHAnsi" w:cstheme="minorHAnsi"/>
+          <w:sz w:val="22"/>
+          <w:szCs w:val="20"/>
+          <w:lang w:eastAsia="de-DE"/>
+        </w:rPr>
+      </w:pPr>
+      <w:r>
+        <w:rPr>
+          <w:rFonts w:asciiTheme="minorHAnsi" w:hAnsiTheme="minorHAnsi" w:cstheme="minorHAnsi"/>
+          <w:sz w:val="22"/>
+          <w:szCs w:val="20"/>
+          <w:lang w:eastAsia="de-DE"/>
+        </w:rPr>
+        <w:t xml:space="preserve">Vers.-Nr </w:t>
+      </w:r>
+      <w:r>
+        <w:rPr>
+          <w:rFonts w:asciiTheme="minorHAnsi" w:hAnsiTheme="minorHAnsi" w:cstheme="minorHAnsi"/>
+          <w:sz w:val="22"/>
+          <w:szCs w:val="20"/>
+          <w:lang w:eastAsia="de-DE"/>
+        </w:rPr>
+        <w:t>(Textfeld)</w:t>
+      </w:r>
+    </w:p>
+    <w:p>
+      <w:pPr>
+        <w:pStyle w:val="Listenabsatz"/>
+        <w:numPr>
+          <w:ilvl w:val="1"/>
+          <w:numId w:val="49"/>
+        </w:numPr>
+        <w:spacing w:line="240" w:lineRule="auto"/>
+        <w:rPr>
+          <w:rFonts w:asciiTheme="minorHAnsi" w:hAnsiTheme="minorHAnsi" w:cstheme="minorHAnsi"/>
+          <w:sz w:val="22"/>
+          <w:szCs w:val="20"/>
+          <w:lang w:eastAsia="de-DE"/>
+        </w:rPr>
+      </w:pPr>
+      <w:r>
+        <w:rPr>
+          <w:rFonts w:asciiTheme="minorHAnsi" w:hAnsiTheme="minorHAnsi" w:cstheme="minorHAnsi"/>
+          <w:sz w:val="22"/>
+          <w:szCs w:val="20"/>
+          <w:lang w:eastAsia="de-DE"/>
+        </w:rPr>
+        <w:t xml:space="preserve">Agent </w:t>
+      </w:r>
+      <w:r>
+        <w:rPr>
+          <w:rFonts w:asciiTheme="minorHAnsi" w:hAnsiTheme="minorHAnsi" w:cstheme="minorHAnsi"/>
+          <w:sz w:val="22"/>
+          <w:szCs w:val="20"/>
+          <w:lang w:eastAsia="de-DE"/>
+        </w:rPr>
+        <w:t>(Textfeld)</w:t>
+      </w:r>
+    </w:p>
+    <w:p>
+      <w:pPr>
+        <w:pStyle w:val="Listenabsatz"/>
+        <w:numPr>
+          <w:ilvl w:val="1"/>
+          <w:numId w:val="49"/>
+        </w:numPr>
+        <w:spacing w:line="240" w:lineRule="auto"/>
+        <w:rPr>
+          <w:rFonts w:asciiTheme="minorHAnsi" w:hAnsiTheme="minorHAnsi" w:cstheme="minorHAnsi"/>
+          <w:sz w:val="22"/>
+          <w:szCs w:val="20"/>
+          <w:lang w:eastAsia="de-DE"/>
+        </w:rPr>
+      </w:pPr>
+      <w:r>
+        <w:rPr>
+          <w:rFonts w:asciiTheme="minorHAnsi" w:hAnsiTheme="minorHAnsi" w:cstheme="minorHAnsi"/>
+          <w:sz w:val="22"/>
+          <w:szCs w:val="20"/>
+          <w:lang w:eastAsia="de-DE"/>
+        </w:rPr>
+        <w:t xml:space="preserve">Nr. der Grünen Karte </w:t>
+      </w:r>
+      <w:r>
+        <w:rPr>
+          <w:rFonts w:asciiTheme="minorHAnsi" w:hAnsiTheme="minorHAnsi" w:cstheme="minorHAnsi"/>
+          <w:sz w:val="22"/>
+          <w:szCs w:val="20"/>
+          <w:lang w:eastAsia="de-DE"/>
+        </w:rPr>
+        <w:t>(Textfeld)</w:t>
+      </w:r>
+    </w:p>
+    <w:p>
+      <w:pPr>
+        <w:pStyle w:val="Listenabsatz"/>
+        <w:numPr>
+          <w:ilvl w:val="1"/>
+          <w:numId w:val="49"/>
+        </w:numPr>
+        <w:spacing w:line="240" w:lineRule="auto"/>
+        <w:rPr>
+          <w:rFonts w:asciiTheme="minorHAnsi" w:hAnsiTheme="minorHAnsi" w:cstheme="minorHAnsi"/>
+          <w:sz w:val="22"/>
+          <w:szCs w:val="20"/>
+          <w:lang w:eastAsia="de-DE"/>
+        </w:rPr>
+      </w:pPr>
+      <w:r>
+        <w:rPr>
+          <w:rFonts w:asciiTheme="minorHAnsi" w:hAnsiTheme="minorHAnsi" w:cstheme="minorHAnsi"/>
+          <w:sz w:val="22"/>
+          <w:szCs w:val="20"/>
+          <w:lang w:eastAsia="de-DE"/>
+        </w:rPr>
+        <w:t xml:space="preserve">Versicherungsausweis oder Grüne Karte, gültig bis </w:t>
+      </w:r>
+      <w:r>
+        <w:rPr>
+          <w:rFonts w:asciiTheme="minorHAnsi" w:hAnsiTheme="minorHAnsi" w:cstheme="minorHAnsi"/>
+          <w:sz w:val="22"/>
+          <w:szCs w:val="20"/>
+          <w:lang w:eastAsia="de-DE"/>
+        </w:rPr>
+        <w:t>(Textfeld)</w:t>
+      </w:r>
+    </w:p>
+    <w:p>
+      <w:pPr>
+        <w:pStyle w:val="Listenabsatz"/>
+        <w:numPr>
+          <w:ilvl w:val="1"/>
+          <w:numId w:val="49"/>
+        </w:numPr>
+        <w:spacing w:line="240" w:lineRule="auto"/>
+        <w:rPr>
+          <w:rFonts w:asciiTheme="minorHAnsi" w:hAnsiTheme="minorHAnsi" w:cstheme="minorHAnsi"/>
+          <w:sz w:val="22"/>
+          <w:szCs w:val="20"/>
+          <w:lang w:eastAsia="de-DE"/>
+        </w:rPr>
+      </w:pPr>
+      <w:r>
+        <w:rPr>
+          <w:rFonts w:asciiTheme="minorHAnsi" w:hAnsiTheme="minorHAnsi" w:cstheme="minorHAnsi"/>
+          <w:sz w:val="22"/>
+          <w:szCs w:val="20"/>
+          <w:lang w:eastAsia="de-DE"/>
+        </w:rPr>
+        <w:t>Besteht eine Vollkaskoversicherung (Checkbox)</w:t>
+      </w:r>
+    </w:p>
+    <w:p>
+      <w:pPr>
+        <w:pStyle w:val="Listenabsatz"/>
+        <w:numPr>
+          <w:ilvl w:val="0"/>
+          <w:numId w:val="49"/>
+        </w:numPr>
+        <w:spacing w:line="240" w:lineRule="auto"/>
+        <w:rPr>
+          <w:rFonts w:asciiTheme="minorHAnsi" w:hAnsiTheme="minorHAnsi" w:cstheme="minorHAnsi"/>
+          <w:sz w:val="22"/>
+          <w:szCs w:val="20"/>
+          <w:lang w:eastAsia="de-DE"/>
+        </w:rPr>
+      </w:pPr>
+      <w:r>
+        <w:rPr>
+          <w:rFonts w:asciiTheme="minorHAnsi" w:hAnsiTheme="minorHAnsi" w:cstheme="minorHAnsi"/>
+          <w:sz w:val="22"/>
+          <w:szCs w:val="20"/>
+          <w:lang w:eastAsia="de-DE"/>
+        </w:rPr>
+        <w:t>Fahrer</w:t>
+      </w:r>
+    </w:p>
+    <w:p>
+      <w:pPr>
+        <w:pStyle w:val="Listenabsatz"/>
+        <w:numPr>
+          <w:ilvl w:val="1"/>
+          <w:numId w:val="49"/>
+        </w:numPr>
+        <w:spacing w:line="240" w:lineRule="auto"/>
+        <w:rPr>
+          <w:rFonts w:asciiTheme="minorHAnsi" w:hAnsiTheme="minorHAnsi" w:cstheme="minorHAnsi"/>
+          <w:sz w:val="22"/>
+          <w:szCs w:val="20"/>
+          <w:lang w:eastAsia="de-DE"/>
+        </w:rPr>
+      </w:pPr>
+      <w:r>
+        <w:rPr>
+          <w:rFonts w:asciiTheme="minorHAnsi" w:hAnsiTheme="minorHAnsi" w:cstheme="minorHAnsi"/>
+          <w:sz w:val="22"/>
+          <w:szCs w:val="20"/>
+          <w:lang w:eastAsia="de-DE"/>
+        </w:rPr>
+        <w:t xml:space="preserve">Name </w:t>
+      </w:r>
+      <w:r>
+        <w:rPr>
+          <w:rFonts w:asciiTheme="minorHAnsi" w:hAnsiTheme="minorHAnsi" w:cstheme="minorHAnsi"/>
+          <w:sz w:val="22"/>
+          <w:szCs w:val="20"/>
+          <w:lang w:eastAsia="de-DE"/>
+        </w:rPr>
+        <w:t>(Textfeld)</w:t>
+      </w:r>
+    </w:p>
+    <w:p>
+      <w:pPr>
+        <w:pStyle w:val="Listenabsatz"/>
+        <w:numPr>
+          <w:ilvl w:val="1"/>
+          <w:numId w:val="49"/>
+        </w:numPr>
+        <w:spacing w:line="240" w:lineRule="auto"/>
+        <w:rPr>
+          <w:rFonts w:asciiTheme="minorHAnsi" w:hAnsiTheme="minorHAnsi" w:cstheme="minorHAnsi"/>
+          <w:sz w:val="22"/>
+          <w:szCs w:val="20"/>
+          <w:lang w:eastAsia="de-DE"/>
+        </w:rPr>
+      </w:pPr>
+      <w:r>
+        <w:rPr>
+          <w:rFonts w:asciiTheme="minorHAnsi" w:hAnsiTheme="minorHAnsi" w:cstheme="minorHAnsi"/>
+          <w:sz w:val="22"/>
+          <w:szCs w:val="20"/>
+          <w:lang w:eastAsia="de-DE"/>
+        </w:rPr>
+        <w:t xml:space="preserve">Vorname </w:t>
+      </w:r>
+      <w:r>
+        <w:rPr>
+          <w:rFonts w:asciiTheme="minorHAnsi" w:hAnsiTheme="minorHAnsi" w:cstheme="minorHAnsi"/>
+          <w:sz w:val="22"/>
+          <w:szCs w:val="20"/>
+          <w:lang w:eastAsia="de-DE"/>
+        </w:rPr>
+        <w:t>(Textfeld)</w:t>
+      </w:r>
+    </w:p>
+    <w:p>
+      <w:pPr>
+        <w:pStyle w:val="Listenabsatz"/>
+        <w:numPr>
+          <w:ilvl w:val="1"/>
+          <w:numId w:val="49"/>
+        </w:numPr>
+        <w:spacing w:line="240" w:lineRule="auto"/>
+        <w:rPr>
+          <w:rFonts w:asciiTheme="minorHAnsi" w:hAnsiTheme="minorHAnsi" w:cstheme="minorHAnsi"/>
+          <w:sz w:val="22"/>
+          <w:szCs w:val="20"/>
+          <w:lang w:eastAsia="de-DE"/>
+        </w:rPr>
+      </w:pPr>
+      <w:r>
+        <w:rPr>
+          <w:rFonts w:asciiTheme="minorHAnsi" w:hAnsiTheme="minorHAnsi" w:cstheme="minorHAnsi"/>
+          <w:sz w:val="22"/>
+          <w:szCs w:val="20"/>
+          <w:lang w:eastAsia="de-DE"/>
+        </w:rPr>
+        <w:t xml:space="preserve">Adresse </w:t>
+      </w:r>
+      <w:r>
+        <w:rPr>
+          <w:rFonts w:asciiTheme="minorHAnsi" w:hAnsiTheme="minorHAnsi" w:cstheme="minorHAnsi"/>
+          <w:sz w:val="22"/>
+          <w:szCs w:val="20"/>
+          <w:lang w:eastAsia="de-DE"/>
+        </w:rPr>
+        <w:t>(Textfeld)</w:t>
+      </w:r>
+    </w:p>
+    <w:p>
+      <w:pPr>
+        <w:pStyle w:val="Listenabsatz"/>
+        <w:numPr>
+          <w:ilvl w:val="1"/>
+          <w:numId w:val="49"/>
+        </w:numPr>
+        <w:spacing w:line="240" w:lineRule="auto"/>
+        <w:rPr>
+          <w:rFonts w:asciiTheme="minorHAnsi" w:hAnsiTheme="minorHAnsi" w:cstheme="minorHAnsi"/>
+          <w:sz w:val="22"/>
+          <w:szCs w:val="20"/>
+          <w:lang w:eastAsia="de-DE"/>
+        </w:rPr>
+      </w:pPr>
+      <w:r>
+        <w:rPr>
+          <w:rFonts w:asciiTheme="minorHAnsi" w:hAnsiTheme="minorHAnsi" w:cstheme="minorHAnsi"/>
+          <w:sz w:val="22"/>
+          <w:szCs w:val="20"/>
+          <w:lang w:eastAsia="de-DE"/>
+        </w:rPr>
+        <w:t xml:space="preserve">Führerschein-Nr </w:t>
+      </w:r>
+      <w:r>
+        <w:rPr>
+          <w:rFonts w:asciiTheme="minorHAnsi" w:hAnsiTheme="minorHAnsi" w:cstheme="minorHAnsi"/>
+          <w:sz w:val="22"/>
+          <w:szCs w:val="20"/>
+          <w:lang w:eastAsia="de-DE"/>
+        </w:rPr>
+        <w:t>(Textfeld)</w:t>
+      </w:r>
+    </w:p>
+    <w:p>
+      <w:pPr>
+        <w:pStyle w:val="Listenabsatz"/>
+        <w:numPr>
+          <w:ilvl w:val="1"/>
+          <w:numId w:val="49"/>
+        </w:numPr>
+        <w:spacing w:line="240" w:lineRule="auto"/>
+        <w:rPr>
+          <w:rFonts w:asciiTheme="minorHAnsi" w:hAnsiTheme="minorHAnsi" w:cstheme="minorHAnsi"/>
+          <w:sz w:val="22"/>
+          <w:szCs w:val="20"/>
+          <w:lang w:eastAsia="de-DE"/>
+        </w:rPr>
+      </w:pPr>
+      <w:r>
+        <w:rPr>
+          <w:rFonts w:asciiTheme="minorHAnsi" w:hAnsiTheme="minorHAnsi" w:cstheme="minorHAnsi"/>
+          <w:sz w:val="22"/>
+          <w:szCs w:val="20"/>
+          <w:lang w:eastAsia="de-DE"/>
+        </w:rPr>
+        <w:t xml:space="preserve">Klasse </w:t>
+      </w:r>
+      <w:r>
+        <w:rPr>
+          <w:rFonts w:asciiTheme="minorHAnsi" w:hAnsiTheme="minorHAnsi" w:cstheme="minorHAnsi"/>
+          <w:sz w:val="22"/>
+          <w:szCs w:val="20"/>
+          <w:lang w:eastAsia="de-DE"/>
+        </w:rPr>
+        <w:t>(Textfeld)</w:t>
+      </w:r>
+    </w:p>
+    <w:p>
+      <w:pPr>
+        <w:pStyle w:val="Listenabsatz"/>
+        <w:numPr>
+          <w:ilvl w:val="1"/>
+          <w:numId w:val="49"/>
+        </w:numPr>
+        <w:spacing w:line="240" w:lineRule="auto"/>
+        <w:rPr>
+          <w:rFonts w:asciiTheme="minorHAnsi" w:hAnsiTheme="minorHAnsi" w:cstheme="minorHAnsi"/>
+          <w:sz w:val="22"/>
+          <w:szCs w:val="20"/>
+          <w:lang w:eastAsia="de-DE"/>
+        </w:rPr>
+      </w:pPr>
+      <w:r>
+        <w:rPr>
+          <w:rFonts w:asciiTheme="minorHAnsi" w:hAnsiTheme="minorHAnsi" w:cstheme="minorHAnsi"/>
+          <w:sz w:val="22"/>
+          <w:szCs w:val="20"/>
+          <w:lang w:eastAsia="de-DE"/>
+        </w:rPr>
+        <w:t xml:space="preserve">Ausgestellt durch </w:t>
+      </w:r>
+      <w:r>
+        <w:rPr>
+          <w:rFonts w:asciiTheme="minorHAnsi" w:hAnsiTheme="minorHAnsi" w:cstheme="minorHAnsi"/>
+          <w:sz w:val="22"/>
+          <w:szCs w:val="20"/>
+          <w:lang w:eastAsia="de-DE"/>
+        </w:rPr>
+        <w:t>(Textfeld)</w:t>
+      </w:r>
+    </w:p>
+    <w:p>
+      <w:pPr>
+        <w:pStyle w:val="Listenabsatz"/>
+        <w:numPr>
+          <w:ilvl w:val="1"/>
+          <w:numId w:val="49"/>
+        </w:numPr>
+        <w:spacing w:line="240" w:lineRule="auto"/>
+        <w:rPr>
+          <w:rFonts w:asciiTheme="minorHAnsi" w:hAnsiTheme="minorHAnsi" w:cstheme="minorHAnsi"/>
+          <w:sz w:val="22"/>
+          <w:szCs w:val="20"/>
+          <w:lang w:eastAsia="de-DE"/>
+        </w:rPr>
+      </w:pPr>
+      <w:r>
+        <w:rPr>
+          <w:rFonts w:asciiTheme="minorHAnsi" w:hAnsiTheme="minorHAnsi" w:cstheme="minorHAnsi"/>
+          <w:sz w:val="22"/>
+          <w:szCs w:val="20"/>
+          <w:lang w:eastAsia="de-DE"/>
+        </w:rPr>
+        <w:t xml:space="preserve">Gültig ab </w:t>
+      </w:r>
+      <w:r>
+        <w:rPr>
+          <w:rFonts w:asciiTheme="minorHAnsi" w:hAnsiTheme="minorHAnsi" w:cstheme="minorHAnsi"/>
+          <w:sz w:val="22"/>
+          <w:szCs w:val="20"/>
+          <w:lang w:eastAsia="de-DE"/>
+        </w:rPr>
+        <w:t>(Textfeld)</w:t>
+      </w:r>
+      <w:r>
+        <w:rPr>
+          <w:rFonts w:asciiTheme="minorHAnsi" w:hAnsiTheme="minorHAnsi" w:cstheme="minorHAnsi"/>
+          <w:sz w:val="22"/>
+          <w:szCs w:val="20"/>
+          <w:lang w:eastAsia="de-DE"/>
+        </w:rPr>
+        <w:t xml:space="preserve"> bis </w:t>
+      </w:r>
+      <w:r>
+        <w:rPr>
+          <w:rFonts w:asciiTheme="minorHAnsi" w:hAnsiTheme="minorHAnsi" w:cstheme="minorHAnsi"/>
+          <w:sz w:val="22"/>
+          <w:szCs w:val="20"/>
+          <w:lang w:eastAsia="de-DE"/>
+        </w:rPr>
+        <w:t>(Textfeld)</w:t>
+      </w:r>
+    </w:p>
+    <w:p>
+      <w:pPr>
+        <w:pStyle w:val="Listenabsatz"/>
+        <w:numPr>
+          <w:ilvl w:val="0"/>
+          <w:numId w:val="49"/>
+        </w:numPr>
+        <w:spacing w:line="240" w:lineRule="auto"/>
+        <w:rPr>
+          <w:rFonts w:asciiTheme="minorHAnsi" w:hAnsiTheme="minorHAnsi" w:cstheme="minorHAnsi"/>
+          <w:sz w:val="22"/>
+          <w:szCs w:val="20"/>
+          <w:lang w:eastAsia="de-DE"/>
+        </w:rPr>
+      </w:pPr>
+      <w:r>
+        <w:rPr>
+          <w:rFonts w:asciiTheme="minorHAnsi" w:hAnsiTheme="minorHAnsi" w:cstheme="minorHAnsi"/>
+          <w:sz w:val="22"/>
+          <w:szCs w:val="20"/>
+          <w:lang w:eastAsia="de-DE"/>
+        </w:rPr>
+        <w:t>Bezeichnen Sie durch einen Pfeil den Punkt des ersten Anstoßes (</w:t>
+      </w:r>
+      <w:r>
+        <w:rPr>
+          <w:rFonts w:asciiTheme="minorHAnsi" w:hAnsiTheme="minorHAnsi" w:cstheme="minorHAnsi"/>
+          <w:color w:val="FF0000"/>
+          <w:sz w:val="22"/>
+          <w:szCs w:val="20"/>
+          <w:lang w:eastAsia="de-DE"/>
+        </w:rPr>
+        <w:t>Grafik</w:t>
+      </w:r>
+      <w:r>
+        <w:rPr>
+          <w:rFonts w:asciiTheme="minorHAnsi" w:hAnsiTheme="minorHAnsi" w:cstheme="minorHAnsi"/>
+          <w:sz w:val="22"/>
+          <w:szCs w:val="20"/>
+          <w:lang w:eastAsia="de-DE"/>
+        </w:rPr>
+        <w:t>)</w:t>
+      </w:r>
+    </w:p>
+    <w:p>
+      <w:pPr>
+        <w:pStyle w:val="Listenabsatz"/>
+        <w:numPr>
+          <w:ilvl w:val="0"/>
+          <w:numId w:val="49"/>
+        </w:numPr>
+        <w:spacing w:line="240" w:lineRule="auto"/>
+        <w:rPr>
+          <w:rFonts w:asciiTheme="minorHAnsi" w:hAnsiTheme="minorHAnsi" w:cstheme="minorHAnsi"/>
+          <w:sz w:val="22"/>
+          <w:szCs w:val="20"/>
+          <w:lang w:eastAsia="de-DE"/>
+        </w:rPr>
+      </w:pPr>
+      <w:r>
+        <w:rPr>
+          <w:rFonts w:asciiTheme="minorHAnsi" w:hAnsiTheme="minorHAnsi" w:cstheme="minorHAnsi"/>
+          <w:sz w:val="22"/>
+          <w:szCs w:val="20"/>
+          <w:lang w:eastAsia="de-DE"/>
+        </w:rPr>
+        <w:t xml:space="preserve">Sichtbare Schäden </w:t>
+      </w:r>
+      <w:r>
+        <w:rPr>
+          <w:rFonts w:asciiTheme="minorHAnsi" w:hAnsiTheme="minorHAnsi" w:cstheme="minorHAnsi"/>
+          <w:sz w:val="22"/>
+          <w:szCs w:val="20"/>
+          <w:lang w:eastAsia="de-DE"/>
+        </w:rPr>
+        <w:t>(Textfeld)</w:t>
+      </w:r>
+    </w:p>
+    <w:p>
+      <w:pPr>
+        <w:pStyle w:val="Listenabsatz"/>
+        <w:numPr>
+          <w:ilvl w:val="0"/>
+          <w:numId w:val="49"/>
+        </w:numPr>
+        <w:spacing w:line="240" w:lineRule="auto"/>
+        <w:rPr>
+          <w:rFonts w:asciiTheme="minorHAnsi" w:hAnsiTheme="minorHAnsi" w:cstheme="minorHAnsi"/>
+          <w:sz w:val="22"/>
+          <w:szCs w:val="20"/>
+          <w:lang w:eastAsia="de-DE"/>
+        </w:rPr>
+      </w:pPr>
+      <w:r>
+        <w:rPr>
+          <w:rFonts w:asciiTheme="minorHAnsi" w:hAnsiTheme="minorHAnsi" w:cstheme="minorHAnsi"/>
+          <w:sz w:val="22"/>
+          <w:szCs w:val="20"/>
+          <w:lang w:eastAsia="de-DE"/>
+        </w:rPr>
+        <w:t xml:space="preserve">Bemerkungen </w:t>
+      </w:r>
+      <w:r>
+        <w:rPr>
+          <w:rFonts w:asciiTheme="minorHAnsi" w:hAnsiTheme="minorHAnsi" w:cstheme="minorHAnsi"/>
+          <w:sz w:val="22"/>
+          <w:szCs w:val="20"/>
+          <w:lang w:eastAsia="de-DE"/>
+        </w:rPr>
+        <w:t>(Textfeld)</w:t>
+      </w:r>
+    </w:p>
+    <w:p>
+      <w:pPr>
+        <w:pStyle w:val="Listenabsatz"/>
+        <w:numPr>
+          <w:ilvl w:val="0"/>
+          <w:numId w:val="49"/>
+        </w:numPr>
+        <w:spacing w:line="240" w:lineRule="auto"/>
+        <w:rPr>
+          <w:rFonts w:asciiTheme="minorHAnsi" w:hAnsiTheme="minorHAnsi" w:cstheme="minorHAnsi"/>
+          <w:sz w:val="22"/>
+          <w:szCs w:val="20"/>
+          <w:lang w:eastAsia="de-DE"/>
+        </w:rPr>
+      </w:pPr>
+      <w:r>
+        <w:rPr>
+          <w:rFonts w:asciiTheme="minorHAnsi" w:hAnsiTheme="minorHAnsi" w:cstheme="minorHAnsi"/>
+          <w:sz w:val="22"/>
+          <w:szCs w:val="20"/>
+          <w:lang w:eastAsia="de-DE"/>
+        </w:rPr>
+        <w:t>Umstände</w:t>
+      </w:r>
+    </w:p>
+    <w:p>
+      <w:pPr>
+        <w:pStyle w:val="Listenabsatz"/>
+        <w:numPr>
+          <w:ilvl w:val="1"/>
+          <w:numId w:val="49"/>
+        </w:numPr>
+        <w:spacing w:line="240" w:lineRule="auto"/>
+        <w:rPr>
+          <w:rFonts w:asciiTheme="minorHAnsi" w:hAnsiTheme="minorHAnsi" w:cstheme="minorHAnsi"/>
+          <w:sz w:val="22"/>
+          <w:szCs w:val="20"/>
+          <w:lang w:eastAsia="de-DE"/>
+        </w:rPr>
+      </w:pPr>
+      <w:r>
+        <w:rPr>
+          <w:rFonts w:asciiTheme="minorHAnsi" w:hAnsiTheme="minorHAnsi" w:cstheme="minorHAnsi"/>
+          <w:sz w:val="22"/>
+          <w:szCs w:val="20"/>
+          <w:lang w:eastAsia="de-DE"/>
+        </w:rPr>
+        <w:t>Fahrzeug parkte (auf der Straße) (Checkbox)</w:t>
+      </w:r>
+    </w:p>
+    <w:p>
+      <w:pPr>
+        <w:pStyle w:val="Listenabsatz"/>
+        <w:numPr>
+          <w:ilvl w:val="1"/>
+          <w:numId w:val="49"/>
+        </w:numPr>
+        <w:spacing w:line="240" w:lineRule="auto"/>
+        <w:rPr>
+          <w:rFonts w:asciiTheme="minorHAnsi" w:hAnsiTheme="minorHAnsi" w:cstheme="minorHAnsi"/>
+          <w:sz w:val="22"/>
+          <w:szCs w:val="20"/>
+          <w:lang w:eastAsia="de-DE"/>
+        </w:rPr>
+      </w:pPr>
+      <w:r>
+        <w:rPr>
+          <w:rFonts w:asciiTheme="minorHAnsi" w:hAnsiTheme="minorHAnsi" w:cstheme="minorHAnsi"/>
+          <w:sz w:val="22"/>
+          <w:szCs w:val="20"/>
+          <w:lang w:eastAsia="de-DE"/>
+        </w:rPr>
+        <w:t>Fuhr aus der Parkstelle heraus (Checkbox)</w:t>
+      </w:r>
+    </w:p>
+    <w:p>
+      <w:pPr>
+        <w:pStyle w:val="Listenabsatz"/>
+        <w:numPr>
+          <w:ilvl w:val="1"/>
+          <w:numId w:val="49"/>
+        </w:numPr>
+        <w:spacing w:line="240" w:lineRule="auto"/>
+        <w:rPr>
+          <w:rFonts w:asciiTheme="minorHAnsi" w:hAnsiTheme="minorHAnsi" w:cstheme="minorHAnsi"/>
+          <w:sz w:val="22"/>
+          <w:szCs w:val="20"/>
+          <w:lang w:eastAsia="de-DE"/>
+        </w:rPr>
+      </w:pPr>
+      <w:r>
+        <w:rPr>
+          <w:rFonts w:asciiTheme="minorHAnsi" w:hAnsiTheme="minorHAnsi" w:cstheme="minorHAnsi"/>
+          <w:sz w:val="22"/>
+          <w:szCs w:val="20"/>
+          <w:lang w:eastAsia="de-DE"/>
+        </w:rPr>
+        <w:t xml:space="preserve">Fuhr in eine Parkstelle hinein </w:t>
+      </w:r>
+      <w:r>
+        <w:rPr>
+          <w:rFonts w:asciiTheme="minorHAnsi" w:hAnsiTheme="minorHAnsi" w:cstheme="minorHAnsi"/>
+          <w:sz w:val="22"/>
+          <w:szCs w:val="20"/>
+          <w:lang w:eastAsia="de-DE"/>
+        </w:rPr>
+        <w:t>(Checkbox)</w:t>
+      </w:r>
+    </w:p>
+    <w:p>
+      <w:pPr>
+        <w:pStyle w:val="Listenabsatz"/>
+        <w:numPr>
+          <w:ilvl w:val="1"/>
+          <w:numId w:val="49"/>
+        </w:numPr>
+        <w:spacing w:line="240" w:lineRule="auto"/>
+        <w:rPr>
+          <w:rFonts w:asciiTheme="minorHAnsi" w:hAnsiTheme="minorHAnsi" w:cstheme="minorHAnsi"/>
+          <w:sz w:val="22"/>
+          <w:szCs w:val="20"/>
+          <w:lang w:eastAsia="de-DE"/>
+        </w:rPr>
+      </w:pPr>
+      <w:r>
+        <w:rPr>
+          <w:rFonts w:asciiTheme="minorHAnsi" w:hAnsiTheme="minorHAnsi" w:cstheme="minorHAnsi"/>
+          <w:sz w:val="22"/>
+          <w:szCs w:val="20"/>
+          <w:lang w:eastAsia="de-DE"/>
+        </w:rPr>
+        <w:t xml:space="preserve">Fuhr aus einem Parkplatz, aus einem Grundstück oder einem Feldweg/ Privatweg ein </w:t>
+      </w:r>
+      <w:r>
+        <w:rPr>
+          <w:rFonts w:asciiTheme="minorHAnsi" w:hAnsiTheme="minorHAnsi" w:cstheme="minorHAnsi"/>
+          <w:sz w:val="22"/>
+          <w:szCs w:val="20"/>
+          <w:lang w:eastAsia="de-DE"/>
+        </w:rPr>
+        <w:t>(Checkbox)</w:t>
+      </w:r>
+    </w:p>
+    <w:p>
+      <w:pPr>
+        <w:pStyle w:val="Listenabsatz"/>
+        <w:numPr>
+          <w:ilvl w:val="1"/>
+          <w:numId w:val="49"/>
+        </w:numPr>
+        <w:spacing w:line="240" w:lineRule="auto"/>
+        <w:rPr>
+          <w:rFonts w:asciiTheme="minorHAnsi" w:hAnsiTheme="minorHAnsi" w:cstheme="minorHAnsi"/>
+          <w:sz w:val="22"/>
+          <w:szCs w:val="20"/>
+          <w:lang w:eastAsia="de-DE"/>
+        </w:rPr>
+      </w:pPr>
+      <w:r>
+        <w:rPr>
+          <w:rFonts w:asciiTheme="minorHAnsi" w:hAnsiTheme="minorHAnsi" w:cstheme="minorHAnsi"/>
+          <w:sz w:val="22"/>
+          <w:szCs w:val="20"/>
+          <w:lang w:eastAsia="de-DE"/>
+        </w:rPr>
+        <w:t xml:space="preserve">Bog in einen Kreisverkehr ein </w:t>
+      </w:r>
+      <w:r>
+        <w:rPr>
+          <w:rFonts w:asciiTheme="minorHAnsi" w:hAnsiTheme="minorHAnsi" w:cstheme="minorHAnsi"/>
+          <w:sz w:val="22"/>
+          <w:szCs w:val="20"/>
+          <w:lang w:eastAsia="de-DE"/>
+        </w:rPr>
+        <w:t>(Checkbox)</w:t>
+      </w:r>
+    </w:p>
+    <w:p>
+      <w:pPr>
+        <w:pStyle w:val="Listenabsatz"/>
+        <w:numPr>
+          <w:ilvl w:val="1"/>
+          <w:numId w:val="49"/>
+        </w:numPr>
+        <w:spacing w:line="240" w:lineRule="auto"/>
+        <w:rPr>
+          <w:rFonts w:asciiTheme="minorHAnsi" w:hAnsiTheme="minorHAnsi" w:cstheme="minorHAnsi"/>
+          <w:sz w:val="22"/>
+          <w:szCs w:val="20"/>
+          <w:lang w:eastAsia="de-DE"/>
+        </w:rPr>
+      </w:pPr>
+      <w:r>
+        <w:rPr>
+          <w:rFonts w:asciiTheme="minorHAnsi" w:hAnsiTheme="minorHAnsi" w:cstheme="minorHAnsi"/>
+          <w:sz w:val="22"/>
+          <w:szCs w:val="20"/>
+          <w:lang w:eastAsia="de-DE"/>
+        </w:rPr>
+        <w:t xml:space="preserve">Fuhr im Kreisverkehr </w:t>
+      </w:r>
+    </w:p>
+    <w:p>
+      <w:pPr>
+        <w:pStyle w:val="Listenabsatz"/>
+        <w:numPr>
+          <w:ilvl w:val="1"/>
+          <w:numId w:val="49"/>
+        </w:numPr>
+        <w:spacing w:line="240" w:lineRule="auto"/>
+        <w:rPr>
+          <w:rFonts w:asciiTheme="minorHAnsi" w:hAnsiTheme="minorHAnsi" w:cstheme="minorHAnsi"/>
+          <w:sz w:val="20"/>
+          <w:szCs w:val="18"/>
+          <w:lang w:eastAsia="de-DE"/>
+        </w:rPr>
+      </w:pPr>
+      <w:r>
+        <w:rPr>
+          <w:rFonts w:asciiTheme="minorHAnsi" w:hAnsiTheme="minorHAnsi" w:cstheme="minorHAnsi"/>
+          <w:sz w:val="22"/>
+          <w:szCs w:val="18"/>
+          <w:lang w:eastAsia="de-DE"/>
+        </w:rPr>
+        <w:t>fuhr heckseitig auf ein anderes</w:t>
+      </w:r>
+      <w:r>
+        <w:rPr>
+          <w:rFonts w:asciiTheme="minorHAnsi" w:hAnsiTheme="minorHAnsi" w:cstheme="minorHAnsi"/>
+          <w:sz w:val="22"/>
+          <w:szCs w:val="18"/>
+          <w:lang w:eastAsia="de-DE"/>
+        </w:rPr>
+        <w:t xml:space="preserve"> </w:t>
+      </w:r>
+      <w:r>
+        <w:rPr>
+          <w:rFonts w:asciiTheme="minorHAnsi" w:hAnsiTheme="minorHAnsi" w:cstheme="minorHAnsi"/>
+          <w:sz w:val="22"/>
+          <w:szCs w:val="18"/>
+          <w:lang w:eastAsia="de-DE"/>
+        </w:rPr>
+        <w:t>Fahrzeug auf bei Fahrt in dieselbe</w:t>
+      </w:r>
+      <w:r>
+        <w:rPr>
+          <w:rFonts w:asciiTheme="minorHAnsi" w:hAnsiTheme="minorHAnsi" w:cstheme="minorHAnsi"/>
+          <w:sz w:val="22"/>
+          <w:szCs w:val="18"/>
+          <w:lang w:eastAsia="de-DE"/>
+        </w:rPr>
+        <w:t xml:space="preserve"> </w:t>
+      </w:r>
+      <w:r>
+        <w:rPr>
+          <w:rFonts w:asciiTheme="minorHAnsi" w:hAnsiTheme="minorHAnsi" w:cstheme="minorHAnsi"/>
+          <w:sz w:val="22"/>
+          <w:szCs w:val="18"/>
+          <w:lang w:eastAsia="de-DE"/>
+        </w:rPr>
+        <w:t>Richtung und auf derselben Fahrspur</w:t>
+      </w:r>
+      <w:r>
+        <w:rPr>
+          <w:rFonts w:asciiTheme="minorHAnsi" w:hAnsiTheme="minorHAnsi" w:cstheme="minorHAnsi"/>
+          <w:sz w:val="22"/>
+          <w:szCs w:val="18"/>
+          <w:lang w:eastAsia="de-DE"/>
+        </w:rPr>
+        <w:t xml:space="preserve"> </w:t>
+      </w:r>
+      <w:r>
+        <w:rPr>
+          <w:rFonts w:asciiTheme="minorHAnsi" w:hAnsiTheme="minorHAnsi" w:cstheme="minorHAnsi"/>
+          <w:sz w:val="22"/>
+          <w:szCs w:val="18"/>
+          <w:lang w:eastAsia="de-DE"/>
+        </w:rPr>
+        <w:t>fuhr in gleicher Richtung, aber</w:t>
+      </w:r>
+      <w:r>
+        <w:rPr>
+          <w:rFonts w:asciiTheme="minorHAnsi" w:hAnsiTheme="minorHAnsi" w:cstheme="minorHAnsi"/>
+          <w:sz w:val="22"/>
+          <w:szCs w:val="18"/>
+          <w:lang w:eastAsia="de-DE"/>
+        </w:rPr>
+        <w:t xml:space="preserve"> </w:t>
+      </w:r>
+      <w:r>
+        <w:rPr>
+          <w:rFonts w:asciiTheme="minorHAnsi" w:hAnsiTheme="minorHAnsi" w:cstheme="minorHAnsi"/>
+          <w:sz w:val="22"/>
+          <w:szCs w:val="18"/>
+          <w:lang w:eastAsia="de-DE"/>
+        </w:rPr>
+        <w:t>in einer andere</w:t>
+      </w:r>
+      <w:r>
+        <w:rPr>
+          <w:rFonts w:asciiTheme="minorHAnsi" w:hAnsiTheme="minorHAnsi" w:cstheme="minorHAnsi"/>
+          <w:sz w:val="22"/>
+          <w:szCs w:val="18"/>
+          <w:lang w:eastAsia="de-DE"/>
+        </w:rPr>
+        <w:t>n</w:t>
+      </w:r>
+      <w:r>
+        <w:rPr>
+          <w:rFonts w:asciiTheme="minorHAnsi" w:hAnsiTheme="minorHAnsi" w:cstheme="minorHAnsi"/>
+          <w:sz w:val="22"/>
+          <w:szCs w:val="18"/>
+          <w:lang w:eastAsia="de-DE"/>
+        </w:rPr>
+        <w:t xml:space="preserve"> Spur</w:t>
+      </w:r>
+      <w:r>
+        <w:rPr>
+          <w:rFonts w:asciiTheme="minorHAnsi" w:hAnsiTheme="minorHAnsi" w:cstheme="minorHAnsi"/>
+          <w:sz w:val="22"/>
+          <w:szCs w:val="18"/>
+          <w:lang w:eastAsia="de-DE"/>
+        </w:rPr>
+        <w:t xml:space="preserve"> </w:t>
+      </w:r>
+      <w:r>
+        <w:rPr>
+          <w:rFonts w:asciiTheme="minorHAnsi" w:hAnsiTheme="minorHAnsi" w:cstheme="minorHAnsi"/>
+          <w:sz w:val="22"/>
+          <w:szCs w:val="20"/>
+          <w:lang w:eastAsia="de-DE"/>
+        </w:rPr>
+        <w:t>(Checkbox)</w:t>
+      </w:r>
+    </w:p>
+    <w:p>
+      <w:pPr>
+        <w:pStyle w:val="Listenabsatz"/>
+        <w:numPr>
+          <w:ilvl w:val="1"/>
+          <w:numId w:val="49"/>
+        </w:numPr>
+        <w:spacing w:line="240" w:lineRule="auto"/>
+        <w:rPr>
+          <w:rFonts w:asciiTheme="minorHAnsi" w:hAnsiTheme="minorHAnsi" w:cstheme="minorHAnsi"/>
+          <w:sz w:val="20"/>
+          <w:szCs w:val="18"/>
+          <w:lang w:eastAsia="de-DE"/>
+        </w:rPr>
+      </w:pPr>
+      <w:r>
+        <w:rPr>
+          <w:rFonts w:asciiTheme="minorHAnsi" w:hAnsiTheme="minorHAnsi" w:cstheme="minorHAnsi"/>
+          <w:sz w:val="22"/>
+          <w:szCs w:val="20"/>
+          <w:lang w:eastAsia="de-DE"/>
+        </w:rPr>
+        <w:t xml:space="preserve">wechselte die Spur </w:t>
+      </w:r>
+      <w:r>
+        <w:rPr>
+          <w:rFonts w:asciiTheme="minorHAnsi" w:hAnsiTheme="minorHAnsi" w:cstheme="minorHAnsi"/>
+          <w:sz w:val="22"/>
+          <w:szCs w:val="20"/>
+          <w:lang w:eastAsia="de-DE"/>
+        </w:rPr>
+        <w:t>(Checkbox)</w:t>
+      </w:r>
+    </w:p>
+    <w:p>
+      <w:pPr>
+        <w:pStyle w:val="Listenabsatz"/>
+        <w:numPr>
+          <w:ilvl w:val="1"/>
+          <w:numId w:val="49"/>
+        </w:numPr>
+        <w:spacing w:line="240" w:lineRule="auto"/>
+        <w:rPr>
+          <w:rFonts w:asciiTheme="minorHAnsi" w:hAnsiTheme="minorHAnsi" w:cstheme="minorHAnsi"/>
+          <w:sz w:val="20"/>
+          <w:szCs w:val="18"/>
+          <w:lang w:eastAsia="de-DE"/>
+        </w:rPr>
+      </w:pPr>
+      <w:r>
+        <w:rPr>
+          <w:rFonts w:asciiTheme="minorHAnsi" w:hAnsiTheme="minorHAnsi" w:cstheme="minorHAnsi"/>
+          <w:sz w:val="22"/>
+          <w:szCs w:val="20"/>
+          <w:lang w:eastAsia="de-DE"/>
+        </w:rPr>
+        <w:t xml:space="preserve">überholte </w:t>
+      </w:r>
+      <w:r>
+        <w:rPr>
+          <w:rFonts w:asciiTheme="minorHAnsi" w:hAnsiTheme="minorHAnsi" w:cstheme="minorHAnsi"/>
+          <w:sz w:val="22"/>
+          <w:szCs w:val="20"/>
+          <w:lang w:eastAsia="de-DE"/>
+        </w:rPr>
+        <w:t>(Checkbox)</w:t>
+      </w:r>
+    </w:p>
+    <w:p>
+      <w:pPr>
+        <w:pStyle w:val="Listenabsatz"/>
+        <w:numPr>
+          <w:ilvl w:val="1"/>
+          <w:numId w:val="49"/>
+        </w:numPr>
+        <w:spacing w:line="240" w:lineRule="auto"/>
+        <w:rPr>
+          <w:rFonts w:asciiTheme="minorHAnsi" w:hAnsiTheme="minorHAnsi" w:cstheme="minorHAnsi"/>
+          <w:sz w:val="20"/>
+          <w:szCs w:val="18"/>
+          <w:lang w:eastAsia="de-DE"/>
+        </w:rPr>
+      </w:pPr>
+      <w:r>
+        <w:rPr>
+          <w:rFonts w:asciiTheme="minorHAnsi" w:hAnsiTheme="minorHAnsi" w:cstheme="minorHAnsi"/>
+          <w:sz w:val="22"/>
+          <w:szCs w:val="20"/>
+          <w:lang w:eastAsia="de-DE"/>
+        </w:rPr>
+        <w:t xml:space="preserve">bog rechts ab </w:t>
+      </w:r>
+      <w:r>
+        <w:rPr>
+          <w:rFonts w:asciiTheme="minorHAnsi" w:hAnsiTheme="minorHAnsi" w:cstheme="minorHAnsi"/>
+          <w:sz w:val="22"/>
+          <w:szCs w:val="20"/>
+          <w:lang w:eastAsia="de-DE"/>
+        </w:rPr>
+        <w:t>(Checkbox)</w:t>
+      </w:r>
+    </w:p>
+    <w:p>
+      <w:pPr>
+        <w:pStyle w:val="Listenabsatz"/>
+        <w:numPr>
+          <w:ilvl w:val="1"/>
+          <w:numId w:val="49"/>
+        </w:numPr>
+        <w:spacing w:line="240" w:lineRule="auto"/>
+        <w:rPr>
+          <w:rFonts w:asciiTheme="minorHAnsi" w:hAnsiTheme="minorHAnsi" w:cstheme="minorHAnsi"/>
+          <w:sz w:val="20"/>
+          <w:szCs w:val="18"/>
+          <w:lang w:eastAsia="de-DE"/>
+        </w:rPr>
+      </w:pPr>
+      <w:r>
+        <w:rPr>
+          <w:rFonts w:asciiTheme="minorHAnsi" w:hAnsiTheme="minorHAnsi" w:cstheme="minorHAnsi"/>
+          <w:sz w:val="22"/>
+          <w:szCs w:val="20"/>
+          <w:lang w:eastAsia="de-DE"/>
+        </w:rPr>
+        <w:t xml:space="preserve">bog links ab </w:t>
+      </w:r>
+      <w:r>
+        <w:rPr>
+          <w:rFonts w:asciiTheme="minorHAnsi" w:hAnsiTheme="minorHAnsi" w:cstheme="minorHAnsi"/>
+          <w:sz w:val="22"/>
+          <w:szCs w:val="20"/>
+          <w:lang w:eastAsia="de-DE"/>
+        </w:rPr>
+        <w:t>(Checkbox)</w:t>
+      </w:r>
+    </w:p>
+    <w:p>
+      <w:pPr>
+        <w:pStyle w:val="Listenabsatz"/>
+        <w:numPr>
+          <w:ilvl w:val="1"/>
+          <w:numId w:val="49"/>
+        </w:numPr>
+        <w:spacing w:line="240" w:lineRule="auto"/>
+        <w:rPr>
+          <w:rFonts w:asciiTheme="minorHAnsi" w:hAnsiTheme="minorHAnsi" w:cstheme="minorHAnsi"/>
+          <w:sz w:val="20"/>
+          <w:szCs w:val="18"/>
+          <w:lang w:eastAsia="de-DE"/>
+        </w:rPr>
+      </w:pPr>
+      <w:r>
+        <w:rPr>
+          <w:rFonts w:asciiTheme="minorHAnsi" w:hAnsiTheme="minorHAnsi" w:cstheme="minorHAnsi"/>
+          <w:sz w:val="22"/>
+          <w:szCs w:val="20"/>
+          <w:lang w:eastAsia="de-DE"/>
+        </w:rPr>
+        <w:t>setzt zurück</w:t>
+      </w:r>
+      <w:r>
+        <w:t xml:space="preserve"> </w:t>
+      </w:r>
+      <w:r>
+        <w:rPr>
+          <w:rFonts w:asciiTheme="minorHAnsi" w:hAnsiTheme="minorHAnsi" w:cstheme="minorHAnsi"/>
+          <w:sz w:val="22"/>
+          <w:szCs w:val="20"/>
+          <w:lang w:eastAsia="de-DE"/>
+        </w:rPr>
+        <w:t>(Checkbox)</w:t>
+      </w:r>
+    </w:p>
+    <w:p>
+      <w:pPr>
+        <w:pStyle w:val="Listenabsatz"/>
+        <w:numPr>
+          <w:ilvl w:val="1"/>
+          <w:numId w:val="49"/>
+        </w:numPr>
+        <w:spacing w:line="240" w:lineRule="auto"/>
+        <w:rPr>
+          <w:rFonts w:asciiTheme="minorHAnsi" w:hAnsiTheme="minorHAnsi" w:cstheme="minorHAnsi"/>
+          <w:sz w:val="20"/>
+          <w:szCs w:val="18"/>
+          <w:lang w:eastAsia="de-DE"/>
+        </w:rPr>
+      </w:pPr>
+      <w:r>
+        <w:rPr>
+          <w:rFonts w:asciiTheme="minorHAnsi" w:hAnsiTheme="minorHAnsi" w:cstheme="minorHAnsi"/>
+          <w:sz w:val="22"/>
+          <w:szCs w:val="20"/>
+          <w:lang w:eastAsia="de-DE"/>
+        </w:rPr>
+        <w:t xml:space="preserve">fuhr in die Gegenfahrbahn </w:t>
+      </w:r>
+      <w:r>
+        <w:rPr>
+          <w:rFonts w:asciiTheme="minorHAnsi" w:hAnsiTheme="minorHAnsi" w:cstheme="minorHAnsi"/>
+          <w:sz w:val="22"/>
+          <w:szCs w:val="20"/>
+          <w:lang w:eastAsia="de-DE"/>
+        </w:rPr>
+        <w:t>(Checkbox)</w:t>
+      </w:r>
+    </w:p>
+    <w:p>
+      <w:pPr>
+        <w:pStyle w:val="Listenabsatz"/>
+        <w:numPr>
+          <w:ilvl w:val="1"/>
+          <w:numId w:val="49"/>
+        </w:numPr>
+        <w:spacing w:line="240" w:lineRule="auto"/>
+        <w:rPr>
+          <w:rFonts w:asciiTheme="minorHAnsi" w:hAnsiTheme="minorHAnsi" w:cstheme="minorHAnsi"/>
+          <w:sz w:val="20"/>
+          <w:szCs w:val="18"/>
+          <w:lang w:eastAsia="de-DE"/>
+        </w:rPr>
+      </w:pPr>
+      <w:r>
+        <w:rPr>
+          <w:rFonts w:asciiTheme="minorHAnsi" w:hAnsiTheme="minorHAnsi" w:cstheme="minorHAnsi"/>
+          <w:sz w:val="22"/>
+          <w:szCs w:val="20"/>
+          <w:lang w:eastAsia="de-DE"/>
+        </w:rPr>
+        <w:t xml:space="preserve">kam von rechts </w:t>
+      </w:r>
+      <w:r>
+        <w:rPr>
+          <w:rFonts w:asciiTheme="minorHAnsi" w:hAnsiTheme="minorHAnsi" w:cstheme="minorHAnsi"/>
+          <w:sz w:val="22"/>
+          <w:szCs w:val="20"/>
+          <w:lang w:eastAsia="de-DE"/>
+        </w:rPr>
+        <w:t>(Checkbox)</w:t>
+      </w:r>
+    </w:p>
+    <w:p>
+      <w:pPr>
+        <w:pStyle w:val="Listenabsatz"/>
+        <w:numPr>
+          <w:ilvl w:val="1"/>
+          <w:numId w:val="49"/>
+        </w:numPr>
+        <w:spacing w:line="240" w:lineRule="auto"/>
+        <w:rPr>
+          <w:rFonts w:asciiTheme="minorHAnsi" w:hAnsiTheme="minorHAnsi" w:cstheme="minorHAnsi"/>
+          <w:sz w:val="20"/>
+          <w:szCs w:val="18"/>
+          <w:lang w:eastAsia="de-DE"/>
+        </w:rPr>
+      </w:pPr>
+      <w:r>
+        <w:rPr>
+          <w:rFonts w:asciiTheme="minorHAnsi" w:hAnsiTheme="minorHAnsi" w:cstheme="minorHAnsi"/>
+          <w:sz w:val="22"/>
+          <w:szCs w:val="20"/>
+          <w:lang w:eastAsia="de-DE"/>
+        </w:rPr>
+        <w:t xml:space="preserve">beachtete Vorfahrtzeichen nicht </w:t>
+      </w:r>
+      <w:r>
+        <w:rPr>
+          <w:rFonts w:asciiTheme="minorHAnsi" w:hAnsiTheme="minorHAnsi" w:cstheme="minorHAnsi"/>
+          <w:sz w:val="22"/>
+          <w:szCs w:val="20"/>
+          <w:lang w:eastAsia="de-DE"/>
+        </w:rPr>
+        <w:t>(Checkbox)</w:t>
+      </w:r>
+    </w:p>
+    <w:p>
+      <w:pPr>
+        <w:pStyle w:val="Listenabsatz"/>
+        <w:numPr>
+          <w:ilvl w:val="1"/>
+          <w:numId w:val="49"/>
+        </w:numPr>
+        <w:spacing w:line="240" w:lineRule="auto"/>
+        <w:rPr>
+          <w:rFonts w:asciiTheme="minorHAnsi" w:hAnsiTheme="minorHAnsi" w:cstheme="minorHAnsi"/>
+          <w:sz w:val="20"/>
+          <w:szCs w:val="18"/>
+          <w:lang w:eastAsia="de-DE"/>
+        </w:rPr>
+      </w:pPr>
+      <w:r>
+        <w:rPr>
+          <w:rFonts w:asciiTheme="minorHAnsi" w:hAnsiTheme="minorHAnsi" w:cstheme="minorHAnsi"/>
+          <w:sz w:val="22"/>
+          <w:szCs w:val="20"/>
+          <w:lang w:eastAsia="de-DE"/>
+        </w:rPr>
+        <w:t>Anzahl der angekreuzten Felder (</w:t>
+      </w:r>
+      <w:proofErr w:type="spellStart"/>
+      <w:r>
+        <w:rPr>
+          <w:rFonts w:asciiTheme="minorHAnsi" w:hAnsiTheme="minorHAnsi" w:cstheme="minorHAnsi"/>
+          <w:sz w:val="22"/>
+          <w:szCs w:val="20"/>
+          <w:lang w:eastAsia="de-DE"/>
+        </w:rPr>
+        <w:t>locked</w:t>
+      </w:r>
+      <w:proofErr w:type="spellEnd"/>
+      <w:r>
+        <w:rPr>
+          <w:rFonts w:asciiTheme="minorHAnsi" w:hAnsiTheme="minorHAnsi" w:cstheme="minorHAnsi"/>
+          <w:sz w:val="22"/>
+          <w:szCs w:val="20"/>
+          <w:lang w:eastAsia="de-DE"/>
+        </w:rPr>
+        <w:t>, Systemermittelt)</w:t>
+      </w:r>
+    </w:p>
+    <w:p>
+      <w:pPr>
+        <w:pStyle w:val="Listenabsatz"/>
+        <w:numPr>
+          <w:ilvl w:val="0"/>
+          <w:numId w:val="49"/>
+        </w:numPr>
+        <w:spacing w:line="240" w:lineRule="auto"/>
+        <w:rPr>
+          <w:rFonts w:asciiTheme="minorHAnsi" w:hAnsiTheme="minorHAnsi" w:cstheme="minorHAnsi"/>
+          <w:sz w:val="20"/>
+          <w:szCs w:val="18"/>
+          <w:lang w:eastAsia="de-DE"/>
+        </w:rPr>
+      </w:pPr>
+      <w:r>
+        <w:rPr>
+          <w:rFonts w:asciiTheme="minorHAnsi" w:hAnsiTheme="minorHAnsi" w:cstheme="minorHAnsi"/>
+          <w:sz w:val="22"/>
+          <w:szCs w:val="20"/>
+          <w:lang w:eastAsia="de-DE"/>
+        </w:rPr>
+        <w:t>Unfallskizze (Bildupload)</w:t>
+      </w:r>
+    </w:p>
+    <w:p>
+      <w:pPr>
+        <w:pStyle w:val="Listenabsatz"/>
+        <w:spacing w:line="240" w:lineRule="auto"/>
+        <w:rPr>
+          <w:rFonts w:asciiTheme="minorHAnsi" w:hAnsiTheme="minorHAnsi" w:cstheme="minorHAnsi"/>
+          <w:sz w:val="20"/>
+          <w:szCs w:val="18"/>
+          <w:lang w:eastAsia="de-DE"/>
+        </w:rPr>
+      </w:pPr>
     </w:p>
     <w:p>
       <w:pPr>
@@ -183,6 +2469,7 @@
         <w:rPr>
           <w:lang w:eastAsia="de-DE"/>
         </w:rPr>
+        <w:lastRenderedPageBreak/>
         <w:t>Optionale Ziele</w:t>
       </w:r>
       <w:bookmarkEnd w:id="6"/>
@@ -209,43 +2496,20 @@
         <w:rPr>
           <w:lang w:eastAsia="de-DE"/>
         </w:rPr>
-        <w:t>X</w:t>
-      </w:r>
-    </w:p>
-    <w:p>
-      <w:pPr>
-        <w:pStyle w:val="berschrift41"/>
-        <w:numPr>
-          <w:ilvl w:val="0"/>
-          <w:numId w:val="0"/>
-        </w:numPr>
-        <w:rPr>
-          <w:lang w:eastAsia="de-DE"/>
-        </w:rPr>
-      </w:pPr>
-      <w:r>
-        <w:rPr>
-          <w:lang w:eastAsia="de-DE"/>
-        </w:rPr>
-        <w:t>OZ0</w:t>
-      </w:r>
-      <w:r>
-        <w:rPr>
-          <w:lang w:eastAsia="de-DE"/>
-        </w:rPr>
-        <w:t>2</w:t>
-      </w:r>
-      <w:r>
-        <w:rPr>
-          <w:lang w:eastAsia="de-DE"/>
-        </w:rPr>
-        <w:t xml:space="preserve"> – </w:t>
-      </w:r>
-      <w:r>
-        <w:rPr>
-          <w:lang w:eastAsia="de-DE"/>
-        </w:rPr>
-        <w:t>X</w:t>
+        <w:t>Sprachauswahl einstellen</w:t>
+      </w:r>
+    </w:p>
+    <w:p>
+      <w:pPr>
+        <w:rPr>
+          <w:lang w:val="de-AT" w:eastAsia="de-DE"/>
+        </w:rPr>
+      </w:pPr>
+      <w:r>
+        <w:rPr>
+          <w:lang w:val="de-AT" w:eastAsia="de-DE"/>
+        </w:rPr>
+        <w:t xml:space="preserve">Um eine benutzerfreundliche Applikation bereitstellen zu können, soll am Anfang des Formulars die Sprache eingestellt werden können. Je nach Sprache sollen sich die Labels der einzelnen Formularelemente anpassen. Dies soll durch das Verwenden von JSON Dateien ermöglicht werden. </w:t>
       </w:r>
     </w:p>
     <w:p>
@@ -423,7 +2687,6 @@
           <w:szCs w:val="32"/>
           <w:lang w:val="de-AT"/>
         </w:rPr>
-        <w:lastRenderedPageBreak/>
         <w:t>Aufgabenverteilung</w:t>
       </w:r>
       <w:bookmarkEnd w:id="8"/>
@@ -762,6 +3025,7 @@
                 <w:rFonts w:ascii="Palatino Linotype" w:eastAsia="Calibri" w:hAnsi="Palatino Linotype" w:cs="Times New Roman"/>
                 <w:sz w:val="24"/>
               </w:rPr>
+              <w:lastRenderedPageBreak/>
               <w:t xml:space="preserve">und Anforderungen </w:t>
             </w:r>
           </w:p>
@@ -1244,7 +3508,6 @@
           <w:szCs w:val="32"/>
           <w:lang w:val="de-AT"/>
         </w:rPr>
-        <w:lastRenderedPageBreak/>
         <w:t>Geplanter Projektablauf</w:t>
       </w:r>
       <w:bookmarkStart w:id="22" w:name="_Toc526879507"/>
@@ -1822,6 +4085,7 @@
                 <w:rFonts w:ascii="Palatino Linotype" w:eastAsia="Calibri" w:hAnsi="Palatino Linotype" w:cs="Times New Roman"/>
                 <w:sz w:val="24"/>
               </w:rPr>
+              <w:lastRenderedPageBreak/>
               <w:t>5</w:t>
             </w:r>
           </w:p>
@@ -2611,7 +4875,6 @@
           <w:szCs w:val="26"/>
           <w:lang w:val="de-AT"/>
         </w:rPr>
-        <w:lastRenderedPageBreak/>
         <w:t>Sprints</w:t>
       </w:r>
       <w:bookmarkEnd w:id="24"/>
@@ -3338,6 +5601,7 @@
                 <w:rFonts w:ascii="Palatino Linotype" w:eastAsia="Calibri" w:hAnsi="Palatino Linotype" w:cs="Times New Roman"/>
                 <w:sz w:val="24"/>
               </w:rPr>
+              <w:lastRenderedPageBreak/>
               <w:t>4</w:t>
             </w:r>
           </w:p>
@@ -4543,7 +6807,6 @@
                 <w:rFonts w:ascii="Palatino Linotype" w:eastAsia="Calibri" w:hAnsi="Palatino Linotype" w:cs="Times New Roman"/>
                 <w:sz w:val="24"/>
               </w:rPr>
-              <w:lastRenderedPageBreak/>
               <w:t>13</w:t>
             </w:r>
           </w:p>
@@ -5185,6 +7448,7 @@
                 <w:rFonts w:ascii="Palatino Linotype" w:eastAsia="Calibri" w:hAnsi="Palatino Linotype" w:cs="Times New Roman"/>
                 <w:sz w:val="24"/>
               </w:rPr>
+              <w:lastRenderedPageBreak/>
               <w:t>19</w:t>
             </w:r>
           </w:p>
@@ -16939,6 +19203,95 @@
     </w:lvl>
   </w:abstractNum>
   <w:abstractNum w:abstractNumId="17" w15:restartNumberingAfterBreak="0">
+    <w:nsid w:val="28690B29"/>
+    <w:multiLevelType w:val="hybridMultilevel"/>
+    <w:tmpl w:val="B8B6D04E"/>
+    <w:lvl w:ilvl="0" w:tplc="0C07000F">
+      <w:start w:val="1"/>
+      <w:numFmt w:val="decimal"/>
+      <w:lvlText w:val="%1."/>
+      <w:lvlJc w:val="left"/>
+      <w:pPr>
+        <w:ind w:left="720" w:hanging="360"/>
+      </w:pPr>
+      <w:rPr>
+        <w:rFonts w:hint="default"/>
+      </w:rPr>
+    </w:lvl>
+    <w:lvl w:ilvl="1" w:tplc="0C070019" w:tentative="1">
+      <w:start w:val="1"/>
+      <w:numFmt w:val="lowerLetter"/>
+      <w:lvlText w:val="%2."/>
+      <w:lvlJc w:val="left"/>
+      <w:pPr>
+        <w:ind w:left="1440" w:hanging="360"/>
+      </w:pPr>
+    </w:lvl>
+    <w:lvl w:ilvl="2" w:tplc="0C07001B" w:tentative="1">
+      <w:start w:val="1"/>
+      <w:numFmt w:val="lowerRoman"/>
+      <w:lvlText w:val="%3."/>
+      <w:lvlJc w:val="right"/>
+      <w:pPr>
+        <w:ind w:left="2160" w:hanging="180"/>
+      </w:pPr>
+    </w:lvl>
+    <w:lvl w:ilvl="3" w:tplc="0C07000F" w:tentative="1">
+      <w:start w:val="1"/>
+      <w:numFmt w:val="decimal"/>
+      <w:lvlText w:val="%4."/>
+      <w:lvlJc w:val="left"/>
+      <w:pPr>
+        <w:ind w:left="2880" w:hanging="360"/>
+      </w:pPr>
+    </w:lvl>
+    <w:lvl w:ilvl="4" w:tplc="0C070019" w:tentative="1">
+      <w:start w:val="1"/>
+      <w:numFmt w:val="lowerLetter"/>
+      <w:lvlText w:val="%5."/>
+      <w:lvlJc w:val="left"/>
+      <w:pPr>
+        <w:ind w:left="3600" w:hanging="360"/>
+      </w:pPr>
+    </w:lvl>
+    <w:lvl w:ilvl="5" w:tplc="0C07001B" w:tentative="1">
+      <w:start w:val="1"/>
+      <w:numFmt w:val="lowerRoman"/>
+      <w:lvlText w:val="%6."/>
+      <w:lvlJc w:val="right"/>
+      <w:pPr>
+        <w:ind w:left="4320" w:hanging="180"/>
+      </w:pPr>
+    </w:lvl>
+    <w:lvl w:ilvl="6" w:tplc="0C07000F" w:tentative="1">
+      <w:start w:val="1"/>
+      <w:numFmt w:val="decimal"/>
+      <w:lvlText w:val="%7."/>
+      <w:lvlJc w:val="left"/>
+      <w:pPr>
+        <w:ind w:left="5040" w:hanging="360"/>
+      </w:pPr>
+    </w:lvl>
+    <w:lvl w:ilvl="7" w:tplc="0C070019" w:tentative="1">
+      <w:start w:val="1"/>
+      <w:numFmt w:val="lowerLetter"/>
+      <w:lvlText w:val="%8."/>
+      <w:lvlJc w:val="left"/>
+      <w:pPr>
+        <w:ind w:left="5760" w:hanging="360"/>
+      </w:pPr>
+    </w:lvl>
+    <w:lvl w:ilvl="8" w:tplc="0C07001B" w:tentative="1">
+      <w:start w:val="1"/>
+      <w:numFmt w:val="lowerRoman"/>
+      <w:lvlText w:val="%9."/>
+      <w:lvlJc w:val="right"/>
+      <w:pPr>
+        <w:ind w:left="6480" w:hanging="180"/>
+      </w:pPr>
+    </w:lvl>
+  </w:abstractNum>
+  <w:abstractNum w:abstractNumId="18" w15:restartNumberingAfterBreak="0">
     <w:nsid w:val="28FD3334"/>
     <w:multiLevelType w:val="hybridMultilevel"/>
     <w:tmpl w:val="F5A2FA76"/>
@@ -17051,7 +19404,7 @@
       </w:rPr>
     </w:lvl>
   </w:abstractNum>
-  <w:abstractNum w:abstractNumId="18" w15:restartNumberingAfterBreak="0">
+  <w:abstractNum w:abstractNumId="19" w15:restartNumberingAfterBreak="0">
     <w:nsid w:val="29391DC9"/>
     <w:multiLevelType w:val="multilevel"/>
     <w:tmpl w:val="BC5452CA"/>
@@ -17165,7 +19518,7 @@
       </w:rPr>
     </w:lvl>
   </w:abstractNum>
-  <w:abstractNum w:abstractNumId="19" w15:restartNumberingAfterBreak="0">
+  <w:abstractNum w:abstractNumId="20" w15:restartNumberingAfterBreak="0">
     <w:nsid w:val="30CF3918"/>
     <w:multiLevelType w:val="hybridMultilevel"/>
     <w:tmpl w:val="2520B230"/>
@@ -17278,13 +19631,13 @@
       </w:rPr>
     </w:lvl>
   </w:abstractNum>
-  <w:abstractNum w:abstractNumId="20" w15:restartNumberingAfterBreak="0">
+  <w:abstractNum w:abstractNumId="21" w15:restartNumberingAfterBreak="0">
     <w:nsid w:val="35BB183B"/>
     <w:multiLevelType w:val="multilevel"/>
     <w:tmpl w:val="02DAC45C"/>
     <w:numStyleLink w:val="berschriften"/>
   </w:abstractNum>
-  <w:abstractNum w:abstractNumId="21" w15:restartNumberingAfterBreak="0">
+  <w:abstractNum w:abstractNumId="22" w15:restartNumberingAfterBreak="0">
     <w:nsid w:val="377E0C54"/>
     <w:multiLevelType w:val="hybridMultilevel"/>
     <w:tmpl w:val="45380C4E"/>
@@ -17374,13 +19727,13 @@
       </w:pPr>
     </w:lvl>
   </w:abstractNum>
-  <w:abstractNum w:abstractNumId="22" w15:restartNumberingAfterBreak="0">
+  <w:abstractNum w:abstractNumId="23" w15:restartNumberingAfterBreak="0">
     <w:nsid w:val="37C0782B"/>
     <w:multiLevelType w:val="multilevel"/>
     <w:tmpl w:val="02DAC45C"/>
     <w:numStyleLink w:val="berschriften"/>
   </w:abstractNum>
-  <w:abstractNum w:abstractNumId="23" w15:restartNumberingAfterBreak="0">
+  <w:abstractNum w:abstractNumId="24" w15:restartNumberingAfterBreak="0">
     <w:nsid w:val="3F427E4F"/>
     <w:multiLevelType w:val="hybridMultilevel"/>
     <w:tmpl w:val="F7728126"/>
@@ -17493,7 +19846,7 @@
       </w:rPr>
     </w:lvl>
   </w:abstractNum>
-  <w:abstractNum w:abstractNumId="24" w15:restartNumberingAfterBreak="0">
+  <w:abstractNum w:abstractNumId="25" w15:restartNumberingAfterBreak="0">
     <w:nsid w:val="40037373"/>
     <w:multiLevelType w:val="hybridMultilevel"/>
     <w:tmpl w:val="8AA093D2"/>
@@ -17606,7 +19959,7 @@
       </w:rPr>
     </w:lvl>
   </w:abstractNum>
-  <w:abstractNum w:abstractNumId="25" w15:restartNumberingAfterBreak="0">
+  <w:abstractNum w:abstractNumId="26" w15:restartNumberingAfterBreak="0">
     <w:nsid w:val="42CF5144"/>
     <w:multiLevelType w:val="hybridMultilevel"/>
     <w:tmpl w:val="D332B15A"/>
@@ -17692,7 +20045,7 @@
       </w:pPr>
     </w:lvl>
   </w:abstractNum>
-  <w:abstractNum w:abstractNumId="26" w15:restartNumberingAfterBreak="0">
+  <w:abstractNum w:abstractNumId="27" w15:restartNumberingAfterBreak="0">
     <w:nsid w:val="450E7244"/>
     <w:multiLevelType w:val="hybridMultilevel"/>
     <w:tmpl w:val="067C289A"/>
@@ -17805,7 +20158,7 @@
       </w:rPr>
     </w:lvl>
   </w:abstractNum>
-  <w:abstractNum w:abstractNumId="27" w15:restartNumberingAfterBreak="0">
+  <w:abstractNum w:abstractNumId="28" w15:restartNumberingAfterBreak="0">
     <w:nsid w:val="49AF0B00"/>
     <w:multiLevelType w:val="hybridMultilevel"/>
     <w:tmpl w:val="3E022A22"/>
@@ -17918,13 +20271,13 @@
       </w:rPr>
     </w:lvl>
   </w:abstractNum>
-  <w:abstractNum w:abstractNumId="28" w15:restartNumberingAfterBreak="0">
+  <w:abstractNum w:abstractNumId="29" w15:restartNumberingAfterBreak="0">
     <w:nsid w:val="4BD04140"/>
     <w:multiLevelType w:val="multilevel"/>
     <w:tmpl w:val="02DAC45C"/>
     <w:numStyleLink w:val="berschriften"/>
   </w:abstractNum>
-  <w:abstractNum w:abstractNumId="29" w15:restartNumberingAfterBreak="0">
+  <w:abstractNum w:abstractNumId="30" w15:restartNumberingAfterBreak="0">
     <w:nsid w:val="4F757378"/>
     <w:multiLevelType w:val="hybridMultilevel"/>
     <w:tmpl w:val="A7448EBA"/>
@@ -18013,7 +20366,7 @@
       </w:pPr>
     </w:lvl>
   </w:abstractNum>
-  <w:abstractNum w:abstractNumId="30" w15:restartNumberingAfterBreak="0">
+  <w:abstractNum w:abstractNumId="31" w15:restartNumberingAfterBreak="0">
     <w:nsid w:val="50604BB1"/>
     <w:multiLevelType w:val="hybridMultilevel"/>
     <w:tmpl w:val="10D8B10E"/>
@@ -18126,7 +20479,7 @@
       </w:rPr>
     </w:lvl>
   </w:abstractNum>
-  <w:abstractNum w:abstractNumId="31" w15:restartNumberingAfterBreak="0">
+  <w:abstractNum w:abstractNumId="32" w15:restartNumberingAfterBreak="0">
     <w:nsid w:val="518532BC"/>
     <w:multiLevelType w:val="hybridMultilevel"/>
     <w:tmpl w:val="4D506A22"/>
@@ -18239,13 +20592,13 @@
       </w:rPr>
     </w:lvl>
   </w:abstractNum>
-  <w:abstractNum w:abstractNumId="32" w15:restartNumberingAfterBreak="0">
+  <w:abstractNum w:abstractNumId="33" w15:restartNumberingAfterBreak="0">
     <w:nsid w:val="527A495D"/>
     <w:multiLevelType w:val="multilevel"/>
     <w:tmpl w:val="02DAC45C"/>
     <w:numStyleLink w:val="berschriften"/>
   </w:abstractNum>
-  <w:abstractNum w:abstractNumId="33" w15:restartNumberingAfterBreak="0">
+  <w:abstractNum w:abstractNumId="34" w15:restartNumberingAfterBreak="0">
     <w:nsid w:val="54370B83"/>
     <w:multiLevelType w:val="hybridMultilevel"/>
     <w:tmpl w:val="55724F0C"/>
@@ -18358,7 +20711,7 @@
       </w:rPr>
     </w:lvl>
   </w:abstractNum>
-  <w:abstractNum w:abstractNumId="34" w15:restartNumberingAfterBreak="0">
+  <w:abstractNum w:abstractNumId="35" w15:restartNumberingAfterBreak="0">
     <w:nsid w:val="58404F1E"/>
     <w:multiLevelType w:val="hybridMultilevel"/>
     <w:tmpl w:val="CE9274CC"/>
@@ -18471,7 +20824,7 @@
       </w:rPr>
     </w:lvl>
   </w:abstractNum>
-  <w:abstractNum w:abstractNumId="35" w15:restartNumberingAfterBreak="0">
+  <w:abstractNum w:abstractNumId="36" w15:restartNumberingAfterBreak="0">
     <w:nsid w:val="597B10B6"/>
     <w:multiLevelType w:val="hybridMultilevel"/>
     <w:tmpl w:val="9240094A"/>
@@ -18584,13 +20937,126 @@
       </w:rPr>
     </w:lvl>
   </w:abstractNum>
-  <w:abstractNum w:abstractNumId="36" w15:restartNumberingAfterBreak="0">
+  <w:abstractNum w:abstractNumId="37" w15:restartNumberingAfterBreak="0">
     <w:nsid w:val="5B6E5681"/>
     <w:multiLevelType w:val="multilevel"/>
     <w:tmpl w:val="02DAC45C"/>
     <w:numStyleLink w:val="berschriften"/>
   </w:abstractNum>
-  <w:abstractNum w:abstractNumId="37" w15:restartNumberingAfterBreak="0">
+  <w:abstractNum w:abstractNumId="38" w15:restartNumberingAfterBreak="0">
+    <w:nsid w:val="5DC049BB"/>
+    <w:multiLevelType w:val="hybridMultilevel"/>
+    <w:tmpl w:val="8D86C52C"/>
+    <w:lvl w:ilvl="0" w:tplc="0C070001">
+      <w:start w:val="1"/>
+      <w:numFmt w:val="bullet"/>
+      <w:lvlText w:val=""/>
+      <w:lvlJc w:val="left"/>
+      <w:pPr>
+        <w:ind w:left="720" w:hanging="360"/>
+      </w:pPr>
+      <w:rPr>
+        <w:rFonts w:ascii="Symbol" w:hAnsi="Symbol" w:hint="default"/>
+      </w:rPr>
+    </w:lvl>
+    <w:lvl w:ilvl="1" w:tplc="0C070003">
+      <w:start w:val="1"/>
+      <w:numFmt w:val="bullet"/>
+      <w:lvlText w:val="o"/>
+      <w:lvlJc w:val="left"/>
+      <w:pPr>
+        <w:ind w:left="1440" w:hanging="360"/>
+      </w:pPr>
+      <w:rPr>
+        <w:rFonts w:ascii="Courier New" w:hAnsi="Courier New" w:cs="Courier New" w:hint="default"/>
+      </w:rPr>
+    </w:lvl>
+    <w:lvl w:ilvl="2" w:tplc="0C070005" w:tentative="1">
+      <w:start w:val="1"/>
+      <w:numFmt w:val="bullet"/>
+      <w:lvlText w:val=""/>
+      <w:lvlJc w:val="left"/>
+      <w:pPr>
+        <w:ind w:left="2160" w:hanging="360"/>
+      </w:pPr>
+      <w:rPr>
+        <w:rFonts w:ascii="Wingdings" w:hAnsi="Wingdings" w:hint="default"/>
+      </w:rPr>
+    </w:lvl>
+    <w:lvl w:ilvl="3" w:tplc="0C070001" w:tentative="1">
+      <w:start w:val="1"/>
+      <w:numFmt w:val="bullet"/>
+      <w:lvlText w:val=""/>
+      <w:lvlJc w:val="left"/>
+      <w:pPr>
+        <w:ind w:left="2880" w:hanging="360"/>
+      </w:pPr>
+      <w:rPr>
+        <w:rFonts w:ascii="Symbol" w:hAnsi="Symbol" w:hint="default"/>
+      </w:rPr>
+    </w:lvl>
+    <w:lvl w:ilvl="4" w:tplc="0C070003" w:tentative="1">
+      <w:start w:val="1"/>
+      <w:numFmt w:val="bullet"/>
+      <w:lvlText w:val="o"/>
+      <w:lvlJc w:val="left"/>
+      <w:pPr>
+        <w:ind w:left="3600" w:hanging="360"/>
+      </w:pPr>
+      <w:rPr>
+        <w:rFonts w:ascii="Courier New" w:hAnsi="Courier New" w:cs="Courier New" w:hint="default"/>
+      </w:rPr>
+    </w:lvl>
+    <w:lvl w:ilvl="5" w:tplc="0C070005" w:tentative="1">
+      <w:start w:val="1"/>
+      <w:numFmt w:val="bullet"/>
+      <w:lvlText w:val=""/>
+      <w:lvlJc w:val="left"/>
+      <w:pPr>
+        <w:ind w:left="4320" w:hanging="360"/>
+      </w:pPr>
+      <w:rPr>
+        <w:rFonts w:ascii="Wingdings" w:hAnsi="Wingdings" w:hint="default"/>
+      </w:rPr>
+    </w:lvl>
+    <w:lvl w:ilvl="6" w:tplc="0C070001" w:tentative="1">
+      <w:start w:val="1"/>
+      <w:numFmt w:val="bullet"/>
+      <w:lvlText w:val=""/>
+      <w:lvlJc w:val="left"/>
+      <w:pPr>
+        <w:ind w:left="5040" w:hanging="360"/>
+      </w:pPr>
+      <w:rPr>
+        <w:rFonts w:ascii="Symbol" w:hAnsi="Symbol" w:hint="default"/>
+      </w:rPr>
+    </w:lvl>
+    <w:lvl w:ilvl="7" w:tplc="0C070003" w:tentative="1">
+      <w:start w:val="1"/>
+      <w:numFmt w:val="bullet"/>
+      <w:lvlText w:val="o"/>
+      <w:lvlJc w:val="left"/>
+      <w:pPr>
+        <w:ind w:left="5760" w:hanging="360"/>
+      </w:pPr>
+      <w:rPr>
+        <w:rFonts w:ascii="Courier New" w:hAnsi="Courier New" w:cs="Courier New" w:hint="default"/>
+      </w:rPr>
+    </w:lvl>
+    <w:lvl w:ilvl="8" w:tplc="0C070005" w:tentative="1">
+      <w:start w:val="1"/>
+      <w:numFmt w:val="bullet"/>
+      <w:lvlText w:val=""/>
+      <w:lvlJc w:val="left"/>
+      <w:pPr>
+        <w:ind w:left="6480" w:hanging="360"/>
+      </w:pPr>
+      <w:rPr>
+        <w:rFonts w:ascii="Wingdings" w:hAnsi="Wingdings" w:hint="default"/>
+      </w:rPr>
+    </w:lvl>
+  </w:abstractNum>
+  <w:abstractNum w:abstractNumId="39" w15:restartNumberingAfterBreak="0">
     <w:nsid w:val="629942BD"/>
     <w:multiLevelType w:val="hybridMultilevel"/>
     <w:tmpl w:val="92344C9E"/>
@@ -18679,7 +21145,7 @@
       </w:pPr>
     </w:lvl>
   </w:abstractNum>
-  <w:abstractNum w:abstractNumId="38" w15:restartNumberingAfterBreak="0">
+  <w:abstractNum w:abstractNumId="40" w15:restartNumberingAfterBreak="0">
     <w:nsid w:val="66604D37"/>
     <w:multiLevelType w:val="hybridMultilevel"/>
     <w:tmpl w:val="15969682"/>
@@ -18792,7 +21258,7 @@
       </w:rPr>
     </w:lvl>
   </w:abstractNum>
-  <w:abstractNum w:abstractNumId="39" w15:restartNumberingAfterBreak="0">
+  <w:abstractNum w:abstractNumId="41" w15:restartNumberingAfterBreak="0">
     <w:nsid w:val="6AB7416A"/>
     <w:multiLevelType w:val="hybridMultilevel"/>
     <w:tmpl w:val="82A205FA"/>
@@ -18905,7 +21371,7 @@
       </w:rPr>
     </w:lvl>
   </w:abstractNum>
-  <w:abstractNum w:abstractNumId="40" w15:restartNumberingAfterBreak="0">
+  <w:abstractNum w:abstractNumId="42" w15:restartNumberingAfterBreak="0">
     <w:nsid w:val="6B142510"/>
     <w:multiLevelType w:val="multilevel"/>
     <w:tmpl w:val="296A2D78"/>
@@ -19018,7 +21484,7 @@
       </w:rPr>
     </w:lvl>
   </w:abstractNum>
-  <w:abstractNum w:abstractNumId="41" w15:restartNumberingAfterBreak="0">
+  <w:abstractNum w:abstractNumId="43" w15:restartNumberingAfterBreak="0">
     <w:nsid w:val="6F584004"/>
     <w:multiLevelType w:val="hybridMultilevel"/>
     <w:tmpl w:val="39887024"/>
@@ -19131,7 +21597,7 @@
       </w:rPr>
     </w:lvl>
   </w:abstractNum>
-  <w:abstractNum w:abstractNumId="42" w15:restartNumberingAfterBreak="0">
+  <w:abstractNum w:abstractNumId="44" w15:restartNumberingAfterBreak="0">
     <w:nsid w:val="74A06437"/>
     <w:multiLevelType w:val="hybridMultilevel"/>
     <w:tmpl w:val="B18CD48C"/>
@@ -19244,7 +21710,7 @@
       </w:rPr>
     </w:lvl>
   </w:abstractNum>
-  <w:abstractNum w:abstractNumId="43" w15:restartNumberingAfterBreak="0">
+  <w:abstractNum w:abstractNumId="45" w15:restartNumberingAfterBreak="0">
     <w:nsid w:val="76352E96"/>
     <w:multiLevelType w:val="hybridMultilevel"/>
     <w:tmpl w:val="BD00213C"/>
@@ -19357,13 +21823,13 @@
       </w:rPr>
     </w:lvl>
   </w:abstractNum>
-  <w:abstractNum w:abstractNumId="44" w15:restartNumberingAfterBreak="0">
+  <w:abstractNum w:abstractNumId="46" w15:restartNumberingAfterBreak="0">
     <w:nsid w:val="77664D7E"/>
     <w:multiLevelType w:val="multilevel"/>
     <w:tmpl w:val="02DAC45C"/>
     <w:numStyleLink w:val="berschriften"/>
   </w:abstractNum>
-  <w:abstractNum w:abstractNumId="45" w15:restartNumberingAfterBreak="0">
+  <w:abstractNum w:abstractNumId="47" w15:restartNumberingAfterBreak="0">
     <w:nsid w:val="7C0D4C6A"/>
     <w:multiLevelType w:val="hybridMultilevel"/>
     <w:tmpl w:val="F1B42564"/>
@@ -19452,7 +21918,7 @@
       </w:pPr>
     </w:lvl>
   </w:abstractNum>
-  <w:abstractNum w:abstractNumId="46" w15:restartNumberingAfterBreak="0">
+  <w:abstractNum w:abstractNumId="48" w15:restartNumberingAfterBreak="0">
     <w:nsid w:val="7DDA5D23"/>
     <w:multiLevelType w:val="hybridMultilevel"/>
     <w:tmpl w:val="B714321A"/>
@@ -19553,6 +22019,119 @@
       </w:rPr>
     </w:lvl>
     <w:lvl w:ilvl="8" w:tplc="04070005" w:tentative="1">
+      <w:start w:val="1"/>
+      <w:numFmt w:val="bullet"/>
+      <w:lvlText w:val=""/>
+      <w:lvlJc w:val="left"/>
+      <w:pPr>
+        <w:ind w:left="6480" w:hanging="360"/>
+      </w:pPr>
+      <w:rPr>
+        <w:rFonts w:ascii="Wingdings" w:hAnsi="Wingdings" w:hint="default"/>
+      </w:rPr>
+    </w:lvl>
+  </w:abstractNum>
+  <w:abstractNum w:abstractNumId="49" w15:restartNumberingAfterBreak="0">
+    <w:nsid w:val="7FBC1D24"/>
+    <w:multiLevelType w:val="hybridMultilevel"/>
+    <w:tmpl w:val="23BC3478"/>
+    <w:lvl w:ilvl="0" w:tplc="0C070001">
+      <w:start w:val="1"/>
+      <w:numFmt w:val="bullet"/>
+      <w:lvlText w:val=""/>
+      <w:lvlJc w:val="left"/>
+      <w:pPr>
+        <w:ind w:left="720" w:hanging="360"/>
+      </w:pPr>
+      <w:rPr>
+        <w:rFonts w:ascii="Symbol" w:hAnsi="Symbol" w:hint="default"/>
+      </w:rPr>
+    </w:lvl>
+    <w:lvl w:ilvl="1" w:tplc="0C070003" w:tentative="1">
+      <w:start w:val="1"/>
+      <w:numFmt w:val="bullet"/>
+      <w:lvlText w:val="o"/>
+      <w:lvlJc w:val="left"/>
+      <w:pPr>
+        <w:ind w:left="1440" w:hanging="360"/>
+      </w:pPr>
+      <w:rPr>
+        <w:rFonts w:ascii="Courier New" w:hAnsi="Courier New" w:cs="Courier New" w:hint="default"/>
+      </w:rPr>
+    </w:lvl>
+    <w:lvl w:ilvl="2" w:tplc="0C070005" w:tentative="1">
+      <w:start w:val="1"/>
+      <w:numFmt w:val="bullet"/>
+      <w:lvlText w:val=""/>
+      <w:lvlJc w:val="left"/>
+      <w:pPr>
+        <w:ind w:left="2160" w:hanging="360"/>
+      </w:pPr>
+      <w:rPr>
+        <w:rFonts w:ascii="Wingdings" w:hAnsi="Wingdings" w:hint="default"/>
+      </w:rPr>
+    </w:lvl>
+    <w:lvl w:ilvl="3" w:tplc="0C070001" w:tentative="1">
+      <w:start w:val="1"/>
+      <w:numFmt w:val="bullet"/>
+      <w:lvlText w:val=""/>
+      <w:lvlJc w:val="left"/>
+      <w:pPr>
+        <w:ind w:left="2880" w:hanging="360"/>
+      </w:pPr>
+      <w:rPr>
+        <w:rFonts w:ascii="Symbol" w:hAnsi="Symbol" w:hint="default"/>
+      </w:rPr>
+    </w:lvl>
+    <w:lvl w:ilvl="4" w:tplc="0C070003" w:tentative="1">
+      <w:start w:val="1"/>
+      <w:numFmt w:val="bullet"/>
+      <w:lvlText w:val="o"/>
+      <w:lvlJc w:val="left"/>
+      <w:pPr>
+        <w:ind w:left="3600" w:hanging="360"/>
+      </w:pPr>
+      <w:rPr>
+        <w:rFonts w:ascii="Courier New" w:hAnsi="Courier New" w:cs="Courier New" w:hint="default"/>
+      </w:rPr>
+    </w:lvl>
+    <w:lvl w:ilvl="5" w:tplc="0C070005" w:tentative="1">
+      <w:start w:val="1"/>
+      <w:numFmt w:val="bullet"/>
+      <w:lvlText w:val=""/>
+      <w:lvlJc w:val="left"/>
+      <w:pPr>
+        <w:ind w:left="4320" w:hanging="360"/>
+      </w:pPr>
+      <w:rPr>
+        <w:rFonts w:ascii="Wingdings" w:hAnsi="Wingdings" w:hint="default"/>
+      </w:rPr>
+    </w:lvl>
+    <w:lvl w:ilvl="6" w:tplc="0C070001" w:tentative="1">
+      <w:start w:val="1"/>
+      <w:numFmt w:val="bullet"/>
+      <w:lvlText w:val=""/>
+      <w:lvlJc w:val="left"/>
+      <w:pPr>
+        <w:ind w:left="5040" w:hanging="360"/>
+      </w:pPr>
+      <w:rPr>
+        <w:rFonts w:ascii="Symbol" w:hAnsi="Symbol" w:hint="default"/>
+      </w:rPr>
+    </w:lvl>
+    <w:lvl w:ilvl="7" w:tplc="0C070003" w:tentative="1">
+      <w:start w:val="1"/>
+      <w:numFmt w:val="bullet"/>
+      <w:lvlText w:val="o"/>
+      <w:lvlJc w:val="left"/>
+      <w:pPr>
+        <w:ind w:left="5760" w:hanging="360"/>
+      </w:pPr>
+      <w:rPr>
+        <w:rFonts w:ascii="Courier New" w:hAnsi="Courier New" w:cs="Courier New" w:hint="default"/>
+      </w:rPr>
+    </w:lvl>
+    <w:lvl w:ilvl="8" w:tplc="0C070005" w:tentative="1">
       <w:start w:val="1"/>
       <w:numFmt w:val="bullet"/>
       <w:lvlText w:val=""/>
@@ -19578,19 +22157,19 @@
     <w:abstractNumId w:val="0"/>
   </w:num>
   <w:num w:numId="5">
-    <w:abstractNumId w:val="30"/>
+    <w:abstractNumId w:val="31"/>
   </w:num>
   <w:num w:numId="6">
-    <w:abstractNumId w:val="23"/>
+    <w:abstractNumId w:val="24"/>
   </w:num>
   <w:num w:numId="7">
-    <w:abstractNumId w:val="27"/>
+    <w:abstractNumId w:val="28"/>
   </w:num>
   <w:num w:numId="8">
-    <w:abstractNumId w:val="43"/>
+    <w:abstractNumId w:val="45"/>
   </w:num>
   <w:num w:numId="9">
-    <w:abstractNumId w:val="39"/>
+    <w:abstractNumId w:val="41"/>
   </w:num>
   <w:num w:numId="10">
     <w:abstractNumId w:val="2"/>
@@ -19599,7 +22178,7 @@
     <w:abstractNumId w:val="8"/>
   </w:num>
   <w:num w:numId="12">
-    <w:abstractNumId w:val="22"/>
+    <w:abstractNumId w:val="23"/>
     <w:lvlOverride w:ilvl="0">
       <w:lvl w:ilvl="0">
         <w:start w:val="1"/>
@@ -19617,16 +22196,16 @@
     </w:lvlOverride>
   </w:num>
   <w:num w:numId="13">
-    <w:abstractNumId w:val="35"/>
+    <w:abstractNumId w:val="36"/>
   </w:num>
   <w:num w:numId="14">
-    <w:abstractNumId w:val="29"/>
+    <w:abstractNumId w:val="30"/>
   </w:num>
   <w:num w:numId="15">
-    <w:abstractNumId w:val="25"/>
+    <w:abstractNumId w:val="26"/>
   </w:num>
   <w:num w:numId="16">
-    <w:abstractNumId w:val="46"/>
+    <w:abstractNumId w:val="48"/>
   </w:num>
   <w:num w:numId="17">
     <w:abstractNumId w:val="1"/>
@@ -19635,10 +22214,10 @@
     <w:abstractNumId w:val="7"/>
   </w:num>
   <w:num w:numId="19">
-    <w:abstractNumId w:val="18"/>
+    <w:abstractNumId w:val="19"/>
   </w:num>
   <w:num w:numId="20">
-    <w:abstractNumId w:val="21"/>
+    <w:abstractNumId w:val="22"/>
   </w:num>
   <w:num w:numId="21">
     <w:abstractNumId w:val="3"/>
@@ -19647,52 +22226,52 @@
     <w:abstractNumId w:val="10"/>
   </w:num>
   <w:num w:numId="23">
-    <w:abstractNumId w:val="19"/>
+    <w:abstractNumId w:val="20"/>
   </w:num>
   <w:num w:numId="24">
     <w:abstractNumId w:val="16"/>
   </w:num>
   <w:num w:numId="25">
-    <w:abstractNumId w:val="42"/>
+    <w:abstractNumId w:val="44"/>
   </w:num>
   <w:num w:numId="26">
-    <w:abstractNumId w:val="24"/>
+    <w:abstractNumId w:val="25"/>
   </w:num>
   <w:num w:numId="27">
-    <w:abstractNumId w:val="34"/>
+    <w:abstractNumId w:val="35"/>
   </w:num>
   <w:num w:numId="28">
-    <w:abstractNumId w:val="38"/>
+    <w:abstractNumId w:val="40"/>
   </w:num>
   <w:num w:numId="29">
     <w:abstractNumId w:val="5"/>
   </w:num>
   <w:num w:numId="30">
-    <w:abstractNumId w:val="31"/>
+    <w:abstractNumId w:val="32"/>
   </w:num>
   <w:num w:numId="31">
-    <w:abstractNumId w:val="41"/>
+    <w:abstractNumId w:val="43"/>
   </w:num>
   <w:num w:numId="32">
     <w:abstractNumId w:val="14"/>
   </w:num>
   <w:num w:numId="33">
-    <w:abstractNumId w:val="33"/>
+    <w:abstractNumId w:val="34"/>
   </w:num>
   <w:num w:numId="34">
-    <w:abstractNumId w:val="20"/>
+    <w:abstractNumId w:val="21"/>
   </w:num>
   <w:num w:numId="35">
-    <w:abstractNumId w:val="28"/>
+    <w:abstractNumId w:val="29"/>
   </w:num>
   <w:num w:numId="36">
-    <w:abstractNumId w:val="44"/>
+    <w:abstractNumId w:val="46"/>
   </w:num>
   <w:num w:numId="37">
-    <w:abstractNumId w:val="36"/>
+    <w:abstractNumId w:val="37"/>
   </w:num>
   <w:num w:numId="38">
-    <w:abstractNumId w:val="32"/>
+    <w:abstractNumId w:val="33"/>
   </w:num>
   <w:num w:numId="39">
     <w:abstractNumId w:val="11"/>
@@ -19701,25 +22280,34 @@
     <w:abstractNumId w:val="4"/>
   </w:num>
   <w:num w:numId="41">
-    <w:abstractNumId w:val="17"/>
+    <w:abstractNumId w:val="18"/>
   </w:num>
   <w:num w:numId="42">
     <w:abstractNumId w:val="12"/>
   </w:num>
   <w:num w:numId="43">
-    <w:abstractNumId w:val="26"/>
+    <w:abstractNumId w:val="27"/>
   </w:num>
   <w:num w:numId="44">
-    <w:abstractNumId w:val="45"/>
+    <w:abstractNumId w:val="47"/>
   </w:num>
   <w:num w:numId="45">
     <w:abstractNumId w:val="13"/>
   </w:num>
   <w:num w:numId="46">
-    <w:abstractNumId w:val="37"/>
+    <w:abstractNumId w:val="39"/>
   </w:num>
   <w:num w:numId="47">
-    <w:abstractNumId w:val="40"/>
+    <w:abstractNumId w:val="42"/>
+  </w:num>
+  <w:num w:numId="48">
+    <w:abstractNumId w:val="17"/>
+  </w:num>
+  <w:num w:numId="49">
+    <w:abstractNumId w:val="38"/>
+  </w:num>
+  <w:num w:numId="50">
+    <w:abstractNumId w:val="49"/>
   </w:num>
 </w:numbering>
 </file>
@@ -20239,7 +22827,6 @@
   <w:style w:type="character" w:default="1" w:styleId="Absatz-Standardschriftart">
     <w:name w:val="Default Paragraph Font"/>
     <w:uiPriority w:val="1"/>
-    <w:semiHidden/>
     <w:unhideWhenUsed/>
   </w:style>
   <w:style w:type="table" w:default="1" w:styleId="NormaleTabelle">

</xml_diff>

<commit_message>
Grobplanung Ziele mit der Gruppe überarbeitet
</commit_message>
<xml_diff>
--- a/documents/BA.planing.Grobplanung.docx
+++ b/documents/BA.planing.Grobplanung.docx
@@ -122,7 +122,33 @@
         <w:rPr>
           <w:lang w:val="de-AT" w:eastAsia="de-DE"/>
         </w:rPr>
-        <w:t xml:space="preserve">Um eine dezentralisierte Applikation bereitstellen zu können soll die Entwicklung des Projektes auf der Ethereum Blockchain erfolgen. </w:t>
+        <w:t xml:space="preserve">Um eine dezentralisierte Applikation bereitstellen zu können soll die Entwicklung des Projektes auf der Ethereum Blockchain </w:t>
+      </w:r>
+      <w:r>
+        <w:rPr>
+          <w:lang w:val="de-AT" w:eastAsia="de-DE"/>
+        </w:rPr>
+        <w:t xml:space="preserve">mittels des </w:t>
+      </w:r>
+      <w:proofErr w:type="spellStart"/>
+      <w:r>
+        <w:rPr>
+          <w:lang w:val="de-AT" w:eastAsia="de-DE"/>
+        </w:rPr>
+        <w:t>Truffle</w:t>
+      </w:r>
+      <w:proofErr w:type="spellEnd"/>
+      <w:r>
+        <w:rPr>
+          <w:lang w:val="de-AT" w:eastAsia="de-DE"/>
+        </w:rPr>
+        <w:t xml:space="preserve"> Frameworks </w:t>
+      </w:r>
+      <w:r>
+        <w:rPr>
+          <w:lang w:val="de-AT" w:eastAsia="de-DE"/>
+        </w:rPr>
+        <w:t xml:space="preserve">erfolgen. </w:t>
       </w:r>
     </w:p>
     <w:p>
@@ -171,14 +197,26 @@
         <w:rPr>
           <w:lang w:val="de-AT" w:eastAsia="de-DE"/>
         </w:rPr>
-        <w:t xml:space="preserve">Um auf die Ethereum Blockchain zugreifen zu können soll die open source Software </w:t>
+        <w:t xml:space="preserve">Um auf die Ethereum Blockchain zugreifen zu können soll die </w:t>
+      </w:r>
+      <w:r>
+        <w:rPr>
+          <w:lang w:val="de-AT" w:eastAsia="de-DE"/>
+        </w:rPr>
+        <w:t>Browsererweiterung</w:t>
+      </w:r>
+      <w:r>
+        <w:rPr>
+          <w:lang w:val="de-AT" w:eastAsia="de-DE"/>
+        </w:rPr>
+        <w:t xml:space="preserve"> M</w:t>
       </w:r>
       <w:proofErr w:type="spellStart"/>
       <w:r>
         <w:rPr>
           <w:lang w:val="de-AT" w:eastAsia="de-DE"/>
         </w:rPr>
-        <w:t>MetaMask</w:t>
+        <w:t>etaMask</w:t>
       </w:r>
       <w:proofErr w:type="spellEnd"/>
       <w:r>
@@ -234,7 +272,7 @@
         <w:rPr>
           <w:lang w:val="de-AT" w:eastAsia="de-DE"/>
         </w:rPr>
-        <w:t xml:space="preserve">Als Framework für die lokale Entwicklung auf der Ethereum Blockchain soll </w:t>
+        <w:t xml:space="preserve">Als Framework für die Entwicklung auf der Ethereum Blockchain soll </w:t>
       </w:r>
       <w:proofErr w:type="spellStart"/>
       <w:r>
@@ -278,13 +316,13 @@
         <w:rPr>
           <w:lang w:eastAsia="de-DE"/>
         </w:rPr>
-        <w:t xml:space="preserve"> – </w:t>
+        <w:t xml:space="preserve">– </w:t>
       </w:r>
       <w:r>
         <w:rPr>
           <w:lang w:eastAsia="de-DE"/>
         </w:rPr>
-        <w:t>Programmiersprache, um auf der Ethereum Chain zu programmieren</w:t>
+        <w:t>Lokales Testen für die Ethereum Blockchain</w:t>
       </w:r>
     </w:p>
     <w:p>
@@ -293,19 +331,11 @@
           <w:lang w:val="de-AT" w:eastAsia="de-DE"/>
         </w:rPr>
       </w:pPr>
-      <w:proofErr w:type="spellStart"/>
       <w:r>
         <w:rPr>
           <w:lang w:val="de-AT" w:eastAsia="de-DE"/>
         </w:rPr>
-        <w:t>Sollidity</w:t>
-      </w:r>
-      <w:proofErr w:type="spellEnd"/>
-      <w:r>
-        <w:rPr>
-          <w:lang w:val="de-AT" w:eastAsia="de-DE"/>
-        </w:rPr>
-        <w:t xml:space="preserve"> soll als Programmiersprache gewählt werden, um auf der Ethereum Blockchain zu programmieren. </w:t>
+        <w:t xml:space="preserve">Um die Entwicklung lokal zu simulieren soll Ganache verwendet werden. </w:t>
       </w:r>
     </w:p>
     <w:p>
@@ -341,7 +371,27 @@
         <w:rPr>
           <w:lang w:eastAsia="de-DE"/>
         </w:rPr>
-        <w:t>Speicherung von Bildern in der Datenbank</w:t>
+        <w:t xml:space="preserve">Programmiersprache, um </w:t>
+      </w:r>
+      <w:r>
+        <w:rPr>
+          <w:lang w:eastAsia="de-DE"/>
+        </w:rPr>
+        <w:t xml:space="preserve">einen Smart </w:t>
+      </w:r>
+      <w:proofErr w:type="spellStart"/>
+      <w:r>
+        <w:rPr>
+          <w:lang w:eastAsia="de-DE"/>
+        </w:rPr>
+        <w:t>Contract</w:t>
+      </w:r>
+      <w:proofErr w:type="spellEnd"/>
+      <w:r>
+        <w:rPr>
+          <w:lang w:eastAsia="de-DE"/>
+        </w:rPr>
+        <w:t xml:space="preserve"> auf der Ethereum Blockchain zu programmieren. </w:t>
       </w:r>
     </w:p>
     <w:p>
@@ -350,97 +400,19 @@
           <w:lang w:val="de-AT" w:eastAsia="de-DE"/>
         </w:rPr>
       </w:pPr>
+      <w:proofErr w:type="spellStart"/>
       <w:r>
         <w:rPr>
           <w:lang w:val="de-AT" w:eastAsia="de-DE"/>
         </w:rPr>
-        <w:t>Bilder</w:t>
-      </w:r>
+        <w:t>Solidity</w:t>
+      </w:r>
+      <w:proofErr w:type="spellEnd"/>
       <w:r>
         <w:rPr>
           <w:lang w:val="de-AT" w:eastAsia="de-DE"/>
         </w:rPr>
-        <w:t xml:space="preserve"> </w:t>
-      </w:r>
-      <w:r>
-        <w:rPr>
-          <w:lang w:val="de-AT" w:eastAsia="de-DE"/>
-        </w:rPr>
-        <w:t xml:space="preserve">von der Unfallstelle und </w:t>
-      </w:r>
-      <w:r>
-        <w:rPr>
-          <w:lang w:val="de-AT" w:eastAsia="de-DE"/>
-        </w:rPr>
-        <w:t>den beschädigten Fahrzeugen</w:t>
-      </w:r>
-      <w:r>
-        <w:rPr>
-          <w:lang w:val="de-AT" w:eastAsia="de-DE"/>
-        </w:rPr>
-        <w:t xml:space="preserve">, werden in einer </w:t>
-      </w:r>
-      <w:r>
-        <w:rPr>
-          <w:color w:val="FF0000"/>
-          <w:lang w:val="de-AT" w:eastAsia="de-DE"/>
-        </w:rPr>
-        <w:t>SQL</w:t>
-      </w:r>
-      <w:r>
-        <w:rPr>
-          <w:lang w:val="de-AT" w:eastAsia="de-DE"/>
-        </w:rPr>
-        <w:t>-Datenbank</w:t>
-      </w:r>
-      <w:r>
-        <w:rPr>
-          <w:lang w:val="de-AT" w:eastAsia="de-DE"/>
-        </w:rPr>
-        <w:t xml:space="preserve"> abgespeichert. </w:t>
-      </w:r>
-      <w:r>
-        <w:rPr>
-          <w:lang w:val="de-AT" w:eastAsia="de-DE"/>
-        </w:rPr>
-        <w:t xml:space="preserve">Hierbei ist zu beachten, dass die Hashwerte der Bilder in der </w:t>
-      </w:r>
-      <w:r>
-        <w:rPr>
-          <w:lang w:val="de-AT" w:eastAsia="de-DE"/>
-        </w:rPr>
-        <w:t xml:space="preserve">Ethereum </w:t>
-      </w:r>
-      <w:r>
-        <w:rPr>
-          <w:lang w:val="de-AT" w:eastAsia="de-DE"/>
-        </w:rPr>
-        <w:t xml:space="preserve">Blockchain gespeichert werden und die Bilder selbst auf einer </w:t>
-      </w:r>
-      <w:r>
-        <w:rPr>
-          <w:color w:val="FF0000"/>
-          <w:lang w:val="de-AT" w:eastAsia="de-DE"/>
-        </w:rPr>
-        <w:t xml:space="preserve">lokalen </w:t>
-      </w:r>
-      <w:r>
-        <w:rPr>
-          <w:lang w:val="de-AT" w:eastAsia="de-DE"/>
-        </w:rPr>
-        <w:t xml:space="preserve">Datenbank. Durch die Angabe eines Pfades werden die Bilder in der </w:t>
-      </w:r>
-      <w:r>
-        <w:rPr>
-          <w:lang w:val="de-AT" w:eastAsia="de-DE"/>
-        </w:rPr>
-        <w:t xml:space="preserve">Ethereum </w:t>
-      </w:r>
-      <w:r>
-        <w:rPr>
-          <w:lang w:val="de-AT" w:eastAsia="de-DE"/>
-        </w:rPr>
-        <w:t xml:space="preserve">Blockchain eindeutig referenziert. Aus Datenschutzgründen dürfen die Bilder nicht öffentlich zugänglich gemacht werden. </w:t>
+        <w:t xml:space="preserve"> soll als Programmiersprache gewählt werden, um auf der Ethereum Blockchain zu programmieren. </w:t>
       </w:r>
     </w:p>
     <w:p>
@@ -476,7 +448,7 @@
         <w:rPr>
           <w:lang w:eastAsia="de-DE"/>
         </w:rPr>
-        <w:t>Erfassung der Unfallskizze</w:t>
+        <w:t>Speicherung von Bildern in der Datenbank</w:t>
       </w:r>
     </w:p>
     <w:p>
@@ -489,63 +461,103 @@
         <w:rPr>
           <w:lang w:val="de-AT" w:eastAsia="de-DE"/>
         </w:rPr>
-        <w:t xml:space="preserve">Eine Unfallskizze, die grafisch veranschaulicht, wie sich der Unfall ereignete, ist laut europäischem Unfallbericht notwendig. Um diese zu digitalisieren soll die Möglichkeit geboten werden in </w:t>
-      </w:r>
-      <w:proofErr w:type="spellStart"/>
-      <w:r>
-        <w:rPr>
-          <w:color w:val="FF0000"/>
+        <w:t>Bilder</w:t>
+      </w:r>
+      <w:r>
+        <w:rPr>
           <w:lang w:val="de-AT" w:eastAsia="de-DE"/>
         </w:rPr>
-        <w:t>Leaflet</w:t>
-      </w:r>
-      <w:proofErr w:type="spellEnd"/>
-      <w:r>
-        <w:rPr>
-          <w:color w:val="FF0000"/>
+        <w:t xml:space="preserve"> </w:t>
+      </w:r>
+      <w:r>
+        <w:rPr>
           <w:lang w:val="de-AT" w:eastAsia="de-DE"/>
         </w:rPr>
-        <w:t>/</w:t>
-      </w:r>
-      <w:proofErr w:type="spellStart"/>
-      <w:r>
-        <w:rPr>
-          <w:color w:val="FF0000"/>
+        <w:t xml:space="preserve">von der Unfallstelle und </w:t>
+      </w:r>
+      <w:r>
+        <w:rPr>
           <w:lang w:val="de-AT" w:eastAsia="de-DE"/>
         </w:rPr>
-        <w:t>Basemap</w:t>
-      </w:r>
-      <w:proofErr w:type="spellEnd"/>
-      <w:r>
-        <w:rPr>
-          <w:color w:val="FF0000"/>
+        <w:t>den beschädigten Fahrzeugen</w:t>
+      </w:r>
+      <w:r>
+        <w:rPr>
           <w:lang w:val="de-AT" w:eastAsia="de-DE"/>
         </w:rPr>
-        <w:t xml:space="preserve">/Google Maps </w:t>
+        <w:t xml:space="preserve">, werden in einer </w:t>
       </w:r>
       <w:r>
         <w:rPr>
           <w:lang w:val="de-AT" w:eastAsia="de-DE"/>
         </w:rPr>
-        <w:t xml:space="preserve">mit Pfeilen zu veranschaulichen, </w:t>
+        <w:t>SQL</w:t>
       </w:r>
       <w:r>
         <w:rPr>
           <w:lang w:val="de-AT" w:eastAsia="de-DE"/>
         </w:rPr>
-        <w:t>woher</w:t>
+        <w:t>-Datenbank</w:t>
       </w:r>
       <w:r>
         <w:rPr>
           <w:lang w:val="de-AT" w:eastAsia="de-DE"/>
         </w:rPr>
-        <w:t xml:space="preserve"> die Beteiligten Fahrer kamen</w:t>
+        <w:t xml:space="preserve"> abgespeichert. </w:t>
       </w:r>
       <w:r>
         <w:rPr>
           <w:lang w:val="de-AT" w:eastAsia="de-DE"/>
         </w:rPr>
-        <w:t xml:space="preserve">, bevor sich der Unfall ereignete. Screenshots/Bilder von der Unfallskizze sollen anschließend hochgeladen werden können. </w:t>
+        <w:t xml:space="preserve">Hierbei ist zu beachten, dass die Hashwerte der Bilder in der </w:t>
+      </w:r>
+      <w:r>
+        <w:rPr>
+          <w:lang w:val="de-AT" w:eastAsia="de-DE"/>
+        </w:rPr>
+        <w:t xml:space="preserve">Ethereum </w:t>
+      </w:r>
+      <w:r>
+        <w:rPr>
+          <w:lang w:val="de-AT" w:eastAsia="de-DE"/>
+        </w:rPr>
+        <w:t xml:space="preserve">Blockchain gespeichert werden und die Bilder selbst auf einer </w:t>
+      </w:r>
+      <w:r>
+        <w:rPr>
+          <w:lang w:val="de-AT" w:eastAsia="de-DE"/>
+        </w:rPr>
+        <w:t xml:space="preserve">globalen </w:t>
+      </w:r>
+      <w:r>
+        <w:rPr>
+          <w:lang w:val="de-AT" w:eastAsia="de-DE"/>
+        </w:rPr>
+        <w:t xml:space="preserve">Datenbank. Durch die Angabe eines Pfades werden die Bilder in der </w:t>
+      </w:r>
+      <w:r>
+        <w:rPr>
+          <w:lang w:val="de-AT" w:eastAsia="de-DE"/>
+        </w:rPr>
+        <w:t xml:space="preserve">Ethereum </w:t>
+      </w:r>
+      <w:r>
+        <w:rPr>
+          <w:lang w:val="de-AT" w:eastAsia="de-DE"/>
+        </w:rPr>
+        <w:t>Blockchain eindeutig referenziert. Aus Datenschutzgründen dürfen die Bilder nicht öffentlich zugänglich gemacht werden</w:t>
+      </w:r>
+      <w:r>
+        <w:rPr>
+          <w:lang w:val="de-AT" w:eastAsia="de-DE"/>
+        </w:rPr>
+        <w:t>, daher sollen die Bilder mittels IPFS Protokoll kryptographisch versch</w:t>
+      </w:r>
+      <w:r>
+        <w:rPr>
+          <w:lang w:val="de-AT" w:eastAsia="de-DE"/>
+        </w:rPr>
+        <w:t xml:space="preserve">lüsselt werden, damit sie nur für die Beteiligten Personen ersichtlich sind. </w:t>
       </w:r>
     </w:p>
     <w:p>
@@ -570,6 +582,110 @@
           <w:lang w:eastAsia="de-DE"/>
         </w:rPr>
         <w:t>7</w:t>
+      </w:r>
+      <w:r>
+        <w:rPr>
+          <w:lang w:eastAsia="de-DE"/>
+        </w:rPr>
+        <w:t xml:space="preserve"> – </w:t>
+      </w:r>
+      <w:r>
+        <w:rPr>
+          <w:lang w:eastAsia="de-DE"/>
+        </w:rPr>
+        <w:t>Erfassung der Unfallskizze</w:t>
+      </w:r>
+    </w:p>
+    <w:p>
+      <w:pPr>
+        <w:rPr>
+          <w:lang w:val="de-AT" w:eastAsia="de-DE"/>
+        </w:rPr>
+      </w:pPr>
+      <w:r>
+        <w:rPr>
+          <w:lang w:val="de-AT" w:eastAsia="de-DE"/>
+        </w:rPr>
+        <w:t xml:space="preserve">Eine Unfallskizze, die grafisch veranschaulicht, wie sich der Unfall ereignete, ist laut europäischem Unfallbericht notwendig. Um diese zu digitalisieren soll die Möglichkeit geboten werden in </w:t>
+      </w:r>
+      <w:r>
+        <w:rPr>
+          <w:lang w:val="de-AT" w:eastAsia="de-DE"/>
+        </w:rPr>
+        <w:t>Google Maps</w:t>
+      </w:r>
+      <w:r>
+        <w:rPr>
+          <w:color w:val="FF0000"/>
+          <w:lang w:val="de-AT" w:eastAsia="de-DE"/>
+        </w:rPr>
+        <w:t xml:space="preserve"> </w:t>
+      </w:r>
+      <w:r>
+        <w:rPr>
+          <w:lang w:val="de-AT" w:eastAsia="de-DE"/>
+        </w:rPr>
+        <w:t xml:space="preserve">Screenshots von der Straße/Gasse/Kreuzung wo sich der Unfall ereignete zu machen. Anschließend sollen </w:t>
+      </w:r>
+      <w:r>
+        <w:rPr>
+          <w:lang w:val="de-AT" w:eastAsia="de-DE"/>
+        </w:rPr>
+        <w:t>mit Pfeilen</w:t>
+      </w:r>
+      <w:r>
+        <w:rPr>
+          <w:lang w:val="de-AT" w:eastAsia="de-DE"/>
+        </w:rPr>
+        <w:t xml:space="preserve"> auf dem Screenshot gekennzeichnet werden</w:t>
+      </w:r>
+      <w:r>
+        <w:rPr>
+          <w:lang w:val="de-AT" w:eastAsia="de-DE"/>
+        </w:rPr>
+        <w:t xml:space="preserve">, </w:t>
+      </w:r>
+      <w:r>
+        <w:rPr>
+          <w:lang w:val="de-AT" w:eastAsia="de-DE"/>
+        </w:rPr>
+        <w:t>woher</w:t>
+      </w:r>
+      <w:r>
+        <w:rPr>
+          <w:lang w:val="de-AT" w:eastAsia="de-DE"/>
+        </w:rPr>
+        <w:t xml:space="preserve"> die Beteiligten Fahrer kamen</w:t>
+      </w:r>
+      <w:r>
+        <w:rPr>
+          <w:lang w:val="de-AT" w:eastAsia="de-DE"/>
+        </w:rPr>
+        <w:t xml:space="preserve">, bevor sich der Unfall ereignete. Screenshots/Bilder von der Unfallskizze sollen anschließend hochgeladen werden können. </w:t>
+      </w:r>
+    </w:p>
+    <w:p>
+      <w:pPr>
+        <w:pStyle w:val="berschrift41"/>
+        <w:numPr>
+          <w:ilvl w:val="0"/>
+          <w:numId w:val="0"/>
+        </w:numPr>
+        <w:rPr>
+          <w:lang w:eastAsia="de-DE"/>
+        </w:rPr>
+      </w:pPr>
+      <w:r>
+        <w:rPr>
+          <w:lang w:eastAsia="de-DE"/>
+        </w:rPr>
+        <w:t>HZ0</w:t>
+      </w:r>
+      <w:r>
+        <w:rPr>
+          <w:lang w:eastAsia="de-DE"/>
+        </w:rPr>
+        <w:t>8</w:t>
       </w:r>
       <w:r>
         <w:rPr>
@@ -665,6 +781,7 @@
           <w:szCs w:val="20"/>
           <w:lang w:eastAsia="de-DE"/>
         </w:rPr>
+        <w:lastRenderedPageBreak/>
         <w:t>Ort (</w:t>
       </w:r>
       <w:r>
@@ -691,25 +808,7 @@
           <w:szCs w:val="20"/>
           <w:lang w:eastAsia="de-DE"/>
         </w:rPr>
-        <w:t xml:space="preserve"> (</w:t>
-      </w:r>
-      <w:r>
-        <w:rPr>
-          <w:rFonts w:asciiTheme="minorHAnsi" w:hAnsiTheme="minorHAnsi" w:cstheme="minorHAnsi"/>
-          <w:sz w:val="22"/>
-          <w:szCs w:val="20"/>
-          <w:lang w:eastAsia="de-DE"/>
-        </w:rPr>
-        <w:t>Textfeld</w:t>
-      </w:r>
-      <w:r>
-        <w:rPr>
-          <w:rFonts w:asciiTheme="minorHAnsi" w:hAnsiTheme="minorHAnsi" w:cstheme="minorHAnsi"/>
-          <w:sz w:val="22"/>
-          <w:szCs w:val="20"/>
-          <w:lang w:eastAsia="de-DE"/>
-        </w:rPr>
-        <w:t>)</w:t>
+        <w:t xml:space="preserve"> (Textfeld)</w:t>
       </w:r>
     </w:p>
     <w:p>
@@ -828,25 +927,7 @@
           <w:szCs w:val="20"/>
           <w:lang w:eastAsia="de-DE"/>
         </w:rPr>
-        <w:t xml:space="preserve"> (</w:t>
-      </w:r>
-      <w:r>
-        <w:rPr>
-          <w:rFonts w:asciiTheme="minorHAnsi" w:hAnsiTheme="minorHAnsi" w:cstheme="minorHAnsi"/>
-          <w:sz w:val="22"/>
-          <w:szCs w:val="20"/>
-          <w:lang w:eastAsia="de-DE"/>
-        </w:rPr>
-        <w:t>Textfeld</w:t>
-      </w:r>
-      <w:r>
-        <w:rPr>
-          <w:rFonts w:asciiTheme="minorHAnsi" w:hAnsiTheme="minorHAnsi" w:cstheme="minorHAnsi"/>
-          <w:sz w:val="22"/>
-          <w:szCs w:val="20"/>
-          <w:lang w:eastAsia="de-DE"/>
-        </w:rPr>
-        <w:t>)</w:t>
+        <w:t xml:space="preserve"> (Textfeld)</w:t>
       </w:r>
     </w:p>
     <w:p>
@@ -923,7 +1004,6 @@
           <w:szCs w:val="20"/>
           <w:lang w:eastAsia="de-DE"/>
         </w:rPr>
-        <w:lastRenderedPageBreak/>
         <w:t>Versicherungsnehmer</w:t>
       </w:r>
     </w:p>
@@ -949,16 +1029,7 @@
           <w:szCs w:val="20"/>
           <w:lang w:eastAsia="de-DE"/>
         </w:rPr>
-        <w:t xml:space="preserve">Name </w:t>
-      </w:r>
-      <w:r>
-        <w:rPr>
-          <w:rFonts w:asciiTheme="minorHAnsi" w:hAnsiTheme="minorHAnsi" w:cstheme="minorHAnsi"/>
-          <w:sz w:val="22"/>
-          <w:szCs w:val="20"/>
-          <w:lang w:eastAsia="de-DE"/>
-        </w:rPr>
-        <w:t>(Textfeld)</w:t>
+        <w:t>Name (Textfeld)</w:t>
       </w:r>
     </w:p>
     <w:p>
@@ -983,16 +1054,7 @@
           <w:szCs w:val="20"/>
           <w:lang w:eastAsia="de-DE"/>
         </w:rPr>
-        <w:t xml:space="preserve">Vorname </w:t>
-      </w:r>
-      <w:r>
-        <w:rPr>
-          <w:rFonts w:asciiTheme="minorHAnsi" w:hAnsiTheme="minorHAnsi" w:cstheme="minorHAnsi"/>
-          <w:sz w:val="22"/>
-          <w:szCs w:val="20"/>
-          <w:lang w:eastAsia="de-DE"/>
-        </w:rPr>
-        <w:t>(Textfeld)</w:t>
+        <w:t>Vorname (Textfeld)</w:t>
       </w:r>
     </w:p>
     <w:p>
@@ -1017,16 +1079,7 @@
           <w:szCs w:val="20"/>
           <w:lang w:eastAsia="de-DE"/>
         </w:rPr>
-        <w:t xml:space="preserve">Anschrift </w:t>
-      </w:r>
-      <w:r>
-        <w:rPr>
-          <w:rFonts w:asciiTheme="minorHAnsi" w:hAnsiTheme="minorHAnsi" w:cstheme="minorHAnsi"/>
-          <w:sz w:val="22"/>
-          <w:szCs w:val="20"/>
-          <w:lang w:eastAsia="de-DE"/>
-        </w:rPr>
-        <w:t>(Textfeld)</w:t>
+        <w:t>Anschrift (Textfeld)</w:t>
       </w:r>
     </w:p>
     <w:p>
@@ -1051,16 +1104,7 @@
           <w:szCs w:val="20"/>
           <w:lang w:eastAsia="de-DE"/>
         </w:rPr>
-        <w:t xml:space="preserve">Telefon </w:t>
-      </w:r>
-      <w:r>
-        <w:rPr>
-          <w:rFonts w:asciiTheme="minorHAnsi" w:hAnsiTheme="minorHAnsi" w:cstheme="minorHAnsi"/>
-          <w:sz w:val="22"/>
-          <w:szCs w:val="20"/>
-          <w:lang w:eastAsia="de-DE"/>
-        </w:rPr>
-        <w:t>(Textfeld)</w:t>
+        <w:t>Telefon (Textfeld)</w:t>
       </w:r>
     </w:p>
     <w:p>
@@ -1135,16 +1179,7 @@
           <w:szCs w:val="20"/>
           <w:lang w:eastAsia="de-DE"/>
         </w:rPr>
-        <w:t xml:space="preserve">Marke, Typ </w:t>
-      </w:r>
-      <w:r>
-        <w:rPr>
-          <w:rFonts w:asciiTheme="minorHAnsi" w:hAnsiTheme="minorHAnsi" w:cstheme="minorHAnsi"/>
-          <w:sz w:val="22"/>
-          <w:szCs w:val="20"/>
-          <w:lang w:eastAsia="de-DE"/>
-        </w:rPr>
-        <w:t>(Textfeld)</w:t>
+        <w:t>Marke, Typ (Textfeld)</w:t>
       </w:r>
     </w:p>
     <w:p>
@@ -1169,16 +1204,7 @@
           <w:szCs w:val="20"/>
           <w:lang w:eastAsia="de-DE"/>
         </w:rPr>
-        <w:t xml:space="preserve">Amtl. Kennzeichen </w:t>
-      </w:r>
-      <w:r>
-        <w:rPr>
-          <w:rFonts w:asciiTheme="minorHAnsi" w:hAnsiTheme="minorHAnsi" w:cstheme="minorHAnsi"/>
-          <w:sz w:val="22"/>
-          <w:szCs w:val="20"/>
-          <w:lang w:eastAsia="de-DE"/>
-        </w:rPr>
-        <w:t>(Textfeld)</w:t>
+        <w:t>Amtl. Kennzeichen (Textfeld)</w:t>
       </w:r>
     </w:p>
     <w:p>
@@ -1228,16 +1254,7 @@
           <w:szCs w:val="20"/>
           <w:lang w:eastAsia="de-DE"/>
         </w:rPr>
-        <w:t xml:space="preserve">Vers.-Nr </w:t>
-      </w:r>
-      <w:r>
-        <w:rPr>
-          <w:rFonts w:asciiTheme="minorHAnsi" w:hAnsiTheme="minorHAnsi" w:cstheme="minorHAnsi"/>
-          <w:sz w:val="22"/>
-          <w:szCs w:val="20"/>
-          <w:lang w:eastAsia="de-DE"/>
-        </w:rPr>
-        <w:t>(Textfeld)</w:t>
+        <w:t>Vers.-Nr (Textfeld)</w:t>
       </w:r>
     </w:p>
     <w:p>
@@ -1262,16 +1279,7 @@
           <w:szCs w:val="20"/>
           <w:lang w:eastAsia="de-DE"/>
         </w:rPr>
-        <w:t xml:space="preserve">Agent </w:t>
-      </w:r>
-      <w:r>
-        <w:rPr>
-          <w:rFonts w:asciiTheme="minorHAnsi" w:hAnsiTheme="minorHAnsi" w:cstheme="minorHAnsi"/>
-          <w:sz w:val="22"/>
-          <w:szCs w:val="20"/>
-          <w:lang w:eastAsia="de-DE"/>
-        </w:rPr>
-        <w:t>(Textfeld)</w:t>
+        <w:t>Agent (Textfeld)</w:t>
       </w:r>
     </w:p>
     <w:p>
@@ -1296,16 +1304,7 @@
           <w:szCs w:val="20"/>
           <w:lang w:eastAsia="de-DE"/>
         </w:rPr>
-        <w:t xml:space="preserve">Nr. der Grünen Karte </w:t>
-      </w:r>
-      <w:r>
-        <w:rPr>
-          <w:rFonts w:asciiTheme="minorHAnsi" w:hAnsiTheme="minorHAnsi" w:cstheme="minorHAnsi"/>
-          <w:sz w:val="22"/>
-          <w:szCs w:val="20"/>
-          <w:lang w:eastAsia="de-DE"/>
-        </w:rPr>
-        <w:t>(Textfeld)</w:t>
+        <w:t>Nr. der Grünen Karte (Textfeld)</w:t>
       </w:r>
     </w:p>
     <w:p>
@@ -1330,16 +1329,7 @@
           <w:szCs w:val="20"/>
           <w:lang w:eastAsia="de-DE"/>
         </w:rPr>
-        <w:t xml:space="preserve">Versicherungsausweis oder Grüne Karte, gültig bis </w:t>
-      </w:r>
-      <w:r>
-        <w:rPr>
-          <w:rFonts w:asciiTheme="minorHAnsi" w:hAnsiTheme="minorHAnsi" w:cstheme="minorHAnsi"/>
-          <w:sz w:val="22"/>
-          <w:szCs w:val="20"/>
-          <w:lang w:eastAsia="de-DE"/>
-        </w:rPr>
-        <w:t>(Textfeld)</w:t>
+        <w:t>Versicherungsausweis oder Grüne Karte, gültig bis (Textfeld)</w:t>
       </w:r>
     </w:p>
     <w:p>
@@ -1414,16 +1404,7 @@
           <w:szCs w:val="20"/>
           <w:lang w:eastAsia="de-DE"/>
         </w:rPr>
-        <w:t xml:space="preserve">Name </w:t>
-      </w:r>
-      <w:r>
-        <w:rPr>
-          <w:rFonts w:asciiTheme="minorHAnsi" w:hAnsiTheme="minorHAnsi" w:cstheme="minorHAnsi"/>
-          <w:sz w:val="22"/>
-          <w:szCs w:val="20"/>
-          <w:lang w:eastAsia="de-DE"/>
-        </w:rPr>
-        <w:t>(Textfeld)</w:t>
+        <w:t>Name (Textfeld)</w:t>
       </w:r>
     </w:p>
     <w:p>
@@ -1448,16 +1429,7 @@
           <w:szCs w:val="20"/>
           <w:lang w:eastAsia="de-DE"/>
         </w:rPr>
-        <w:t xml:space="preserve">Vorname </w:t>
-      </w:r>
-      <w:r>
-        <w:rPr>
-          <w:rFonts w:asciiTheme="minorHAnsi" w:hAnsiTheme="minorHAnsi" w:cstheme="minorHAnsi"/>
-          <w:sz w:val="22"/>
-          <w:szCs w:val="20"/>
-          <w:lang w:eastAsia="de-DE"/>
-        </w:rPr>
-        <w:t>(Textfeld)</w:t>
+        <w:t>Vorname (Textfeld)</w:t>
       </w:r>
     </w:p>
     <w:p>
@@ -1482,16 +1454,7 @@
           <w:szCs w:val="20"/>
           <w:lang w:eastAsia="de-DE"/>
         </w:rPr>
-        <w:t xml:space="preserve">Adresse </w:t>
-      </w:r>
-      <w:r>
-        <w:rPr>
-          <w:rFonts w:asciiTheme="minorHAnsi" w:hAnsiTheme="minorHAnsi" w:cstheme="minorHAnsi"/>
-          <w:sz w:val="22"/>
-          <w:szCs w:val="20"/>
-          <w:lang w:eastAsia="de-DE"/>
-        </w:rPr>
-        <w:t>(Textfeld)</w:t>
+        <w:t>Adresse (Textfeld)</w:t>
       </w:r>
     </w:p>
     <w:p>
@@ -1516,16 +1479,7 @@
           <w:szCs w:val="20"/>
           <w:lang w:eastAsia="de-DE"/>
         </w:rPr>
-        <w:t xml:space="preserve">Führerschein-Nr </w:t>
-      </w:r>
-      <w:r>
-        <w:rPr>
-          <w:rFonts w:asciiTheme="minorHAnsi" w:hAnsiTheme="minorHAnsi" w:cstheme="minorHAnsi"/>
-          <w:sz w:val="22"/>
-          <w:szCs w:val="20"/>
-          <w:lang w:eastAsia="de-DE"/>
-        </w:rPr>
-        <w:t>(Textfeld)</w:t>
+        <w:t>Führerschein-Nr (Textfeld)</w:t>
       </w:r>
     </w:p>
     <w:p>
@@ -1550,16 +1504,7 @@
           <w:szCs w:val="20"/>
           <w:lang w:eastAsia="de-DE"/>
         </w:rPr>
-        <w:t xml:space="preserve">Klasse </w:t>
-      </w:r>
-      <w:r>
-        <w:rPr>
-          <w:rFonts w:asciiTheme="minorHAnsi" w:hAnsiTheme="minorHAnsi" w:cstheme="minorHAnsi"/>
-          <w:sz w:val="22"/>
-          <w:szCs w:val="20"/>
-          <w:lang w:eastAsia="de-DE"/>
-        </w:rPr>
-        <w:t>(Textfeld)</w:t>
+        <w:t>Klasse (Textfeld)</w:t>
       </w:r>
     </w:p>
     <w:p>
@@ -1584,16 +1529,7 @@
           <w:szCs w:val="20"/>
           <w:lang w:eastAsia="de-DE"/>
         </w:rPr>
-        <w:t xml:space="preserve">Ausgestellt durch </w:t>
-      </w:r>
-      <w:r>
-        <w:rPr>
-          <w:rFonts w:asciiTheme="minorHAnsi" w:hAnsiTheme="minorHAnsi" w:cstheme="minorHAnsi"/>
-          <w:sz w:val="22"/>
-          <w:szCs w:val="20"/>
-          <w:lang w:eastAsia="de-DE"/>
-        </w:rPr>
-        <w:t>(Textfeld)</w:t>
+        <w:t>Ausgestellt durch (Textfeld)</w:t>
       </w:r>
     </w:p>
     <w:p>
@@ -1618,34 +1554,7 @@
           <w:szCs w:val="20"/>
           <w:lang w:eastAsia="de-DE"/>
         </w:rPr>
-        <w:t xml:space="preserve">Gültig ab </w:t>
-      </w:r>
-      <w:r>
-        <w:rPr>
-          <w:rFonts w:asciiTheme="minorHAnsi" w:hAnsiTheme="minorHAnsi" w:cstheme="minorHAnsi"/>
-          <w:sz w:val="22"/>
-          <w:szCs w:val="20"/>
-          <w:lang w:eastAsia="de-DE"/>
-        </w:rPr>
-        <w:t>(Textfeld)</w:t>
-      </w:r>
-      <w:r>
-        <w:rPr>
-          <w:rFonts w:asciiTheme="minorHAnsi" w:hAnsiTheme="minorHAnsi" w:cstheme="minorHAnsi"/>
-          <w:sz w:val="22"/>
-          <w:szCs w:val="20"/>
-          <w:lang w:eastAsia="de-DE"/>
-        </w:rPr>
-        <w:t xml:space="preserve"> bis </w:t>
-      </w:r>
-      <w:r>
-        <w:rPr>
-          <w:rFonts w:asciiTheme="minorHAnsi" w:hAnsiTheme="minorHAnsi" w:cstheme="minorHAnsi"/>
-          <w:sz w:val="22"/>
-          <w:szCs w:val="20"/>
-          <w:lang w:eastAsia="de-DE"/>
-        </w:rPr>
-        <w:t>(Textfeld)</w:t>
+        <w:t>Gültig ab (Textfeld) bis (Textfeld)</w:t>
       </w:r>
     </w:p>
     <w:p>
@@ -1714,16 +1623,7 @@
           <w:szCs w:val="20"/>
           <w:lang w:eastAsia="de-DE"/>
         </w:rPr>
-        <w:t xml:space="preserve">Sichtbare Schäden </w:t>
-      </w:r>
-      <w:r>
-        <w:rPr>
-          <w:rFonts w:asciiTheme="minorHAnsi" w:hAnsiTheme="minorHAnsi" w:cstheme="minorHAnsi"/>
-          <w:sz w:val="22"/>
-          <w:szCs w:val="20"/>
-          <w:lang w:eastAsia="de-DE"/>
-        </w:rPr>
-        <w:t>(Textfeld)</w:t>
+        <w:t>Sichtbare Schäden (Textfeld)</w:t>
       </w:r>
     </w:p>
     <w:p>
@@ -1748,16 +1648,7 @@
           <w:szCs w:val="20"/>
           <w:lang w:eastAsia="de-DE"/>
         </w:rPr>
-        <w:t xml:space="preserve">Bemerkungen </w:t>
-      </w:r>
-      <w:r>
-        <w:rPr>
-          <w:rFonts w:asciiTheme="minorHAnsi" w:hAnsiTheme="minorHAnsi" w:cstheme="minorHAnsi"/>
-          <w:sz w:val="22"/>
-          <w:szCs w:val="20"/>
-          <w:lang w:eastAsia="de-DE"/>
-        </w:rPr>
-        <w:t>(Textfeld)</w:t>
+        <w:t>Bemerkungen (Textfeld)</w:t>
       </w:r>
     </w:p>
     <w:p>
@@ -1857,16 +1748,7 @@
           <w:szCs w:val="20"/>
           <w:lang w:eastAsia="de-DE"/>
         </w:rPr>
-        <w:t xml:space="preserve">Fuhr in eine Parkstelle hinein </w:t>
-      </w:r>
-      <w:r>
-        <w:rPr>
-          <w:rFonts w:asciiTheme="minorHAnsi" w:hAnsiTheme="minorHAnsi" w:cstheme="minorHAnsi"/>
-          <w:sz w:val="22"/>
-          <w:szCs w:val="20"/>
-          <w:lang w:eastAsia="de-DE"/>
-        </w:rPr>
-        <w:t>(Checkbox)</w:t>
+        <w:t>Fuhr in eine Parkstelle hinein (Checkbox)</w:t>
       </w:r>
     </w:p>
     <w:p>
@@ -1891,16 +1773,7 @@
           <w:szCs w:val="20"/>
           <w:lang w:eastAsia="de-DE"/>
         </w:rPr>
-        <w:t xml:space="preserve">Fuhr aus einem Parkplatz, aus einem Grundstück oder einem Feldweg/ Privatweg ein </w:t>
-      </w:r>
-      <w:r>
-        <w:rPr>
-          <w:rFonts w:asciiTheme="minorHAnsi" w:hAnsiTheme="minorHAnsi" w:cstheme="minorHAnsi"/>
-          <w:sz w:val="22"/>
-          <w:szCs w:val="20"/>
-          <w:lang w:eastAsia="de-DE"/>
-        </w:rPr>
-        <w:t>(Checkbox)</w:t>
+        <w:t>Fuhr aus einem Parkplatz, aus einem Grundstück oder einem Feldweg/ Privatweg ein (Checkbox)</w:t>
       </w:r>
     </w:p>
     <w:p>
@@ -1925,16 +1798,7 @@
           <w:szCs w:val="20"/>
           <w:lang w:eastAsia="de-DE"/>
         </w:rPr>
-        <w:t xml:space="preserve">Bog in einen Kreisverkehr ein </w:t>
-      </w:r>
-      <w:r>
-        <w:rPr>
-          <w:rFonts w:asciiTheme="minorHAnsi" w:hAnsiTheme="minorHAnsi" w:cstheme="minorHAnsi"/>
-          <w:sz w:val="22"/>
-          <w:szCs w:val="20"/>
-          <w:lang w:eastAsia="de-DE"/>
-        </w:rPr>
-        <w:t>(Checkbox)</w:t>
+        <w:t>Bog in einen Kreisverkehr ein (Checkbox)</w:t>
       </w:r>
     </w:p>
     <w:p>
@@ -1984,79 +1848,7 @@
           <w:szCs w:val="18"/>
           <w:lang w:eastAsia="de-DE"/>
         </w:rPr>
-        <w:t>fuhr heckseitig auf ein anderes</w:t>
-      </w:r>
-      <w:r>
-        <w:rPr>
-          <w:rFonts w:asciiTheme="minorHAnsi" w:hAnsiTheme="minorHAnsi" w:cstheme="minorHAnsi"/>
-          <w:sz w:val="22"/>
-          <w:szCs w:val="18"/>
-          <w:lang w:eastAsia="de-DE"/>
-        </w:rPr>
-        <w:t xml:space="preserve"> </w:t>
-      </w:r>
-      <w:r>
-        <w:rPr>
-          <w:rFonts w:asciiTheme="minorHAnsi" w:hAnsiTheme="minorHAnsi" w:cstheme="minorHAnsi"/>
-          <w:sz w:val="22"/>
-          <w:szCs w:val="18"/>
-          <w:lang w:eastAsia="de-DE"/>
-        </w:rPr>
-        <w:t>Fahrzeug auf bei Fahrt in dieselbe</w:t>
-      </w:r>
-      <w:r>
-        <w:rPr>
-          <w:rFonts w:asciiTheme="minorHAnsi" w:hAnsiTheme="minorHAnsi" w:cstheme="minorHAnsi"/>
-          <w:sz w:val="22"/>
-          <w:szCs w:val="18"/>
-          <w:lang w:eastAsia="de-DE"/>
-        </w:rPr>
-        <w:t xml:space="preserve"> </w:t>
-      </w:r>
-      <w:r>
-        <w:rPr>
-          <w:rFonts w:asciiTheme="minorHAnsi" w:hAnsiTheme="minorHAnsi" w:cstheme="minorHAnsi"/>
-          <w:sz w:val="22"/>
-          <w:szCs w:val="18"/>
-          <w:lang w:eastAsia="de-DE"/>
-        </w:rPr>
-        <w:t>Richtung und auf derselben Fahrspur</w:t>
-      </w:r>
-      <w:r>
-        <w:rPr>
-          <w:rFonts w:asciiTheme="minorHAnsi" w:hAnsiTheme="minorHAnsi" w:cstheme="minorHAnsi"/>
-          <w:sz w:val="22"/>
-          <w:szCs w:val="18"/>
-          <w:lang w:eastAsia="de-DE"/>
-        </w:rPr>
-        <w:t xml:space="preserve"> </w:t>
-      </w:r>
-      <w:r>
-        <w:rPr>
-          <w:rFonts w:asciiTheme="minorHAnsi" w:hAnsiTheme="minorHAnsi" w:cstheme="minorHAnsi"/>
-          <w:sz w:val="22"/>
-          <w:szCs w:val="18"/>
-          <w:lang w:eastAsia="de-DE"/>
-        </w:rPr>
-        <w:t>fuhr in gleicher Richtung, aber</w:t>
-      </w:r>
-      <w:r>
-        <w:rPr>
-          <w:rFonts w:asciiTheme="minorHAnsi" w:hAnsiTheme="minorHAnsi" w:cstheme="minorHAnsi"/>
-          <w:sz w:val="22"/>
-          <w:szCs w:val="18"/>
-          <w:lang w:eastAsia="de-DE"/>
-        </w:rPr>
-        <w:t xml:space="preserve"> </w:t>
-      </w:r>
-      <w:r>
-        <w:rPr>
-          <w:rFonts w:asciiTheme="minorHAnsi" w:hAnsiTheme="minorHAnsi" w:cstheme="minorHAnsi"/>
-          <w:sz w:val="22"/>
-          <w:szCs w:val="18"/>
-          <w:lang w:eastAsia="de-DE"/>
-        </w:rPr>
-        <w:t>in einer andere</w:t>
+        <w:t>fuhr heckseitig auf ein anderes Fahrzeug auf bei Fahrt in dieselbe Richtung und auf derselben Fahrspur fuhr in gleicher Richtung, aber in einer andere</w:t>
       </w:r>
       <w:r>
         <w:rPr>
@@ -2117,16 +1909,7 @@
           <w:szCs w:val="20"/>
           <w:lang w:eastAsia="de-DE"/>
         </w:rPr>
-        <w:t xml:space="preserve">wechselte die Spur </w:t>
-      </w:r>
-      <w:r>
-        <w:rPr>
-          <w:rFonts w:asciiTheme="minorHAnsi" w:hAnsiTheme="minorHAnsi" w:cstheme="minorHAnsi"/>
-          <w:sz w:val="22"/>
-          <w:szCs w:val="20"/>
-          <w:lang w:eastAsia="de-DE"/>
-        </w:rPr>
-        <w:t>(Checkbox)</w:t>
+        <w:t>wechselte die Spur (Checkbox)</w:t>
       </w:r>
     </w:p>
     <w:p>
@@ -2151,16 +1934,7 @@
           <w:szCs w:val="20"/>
           <w:lang w:eastAsia="de-DE"/>
         </w:rPr>
-        <w:t xml:space="preserve">überholte </w:t>
-      </w:r>
-      <w:r>
-        <w:rPr>
-          <w:rFonts w:asciiTheme="minorHAnsi" w:hAnsiTheme="minorHAnsi" w:cstheme="minorHAnsi"/>
-          <w:sz w:val="22"/>
-          <w:szCs w:val="20"/>
-          <w:lang w:eastAsia="de-DE"/>
-        </w:rPr>
-        <w:t>(Checkbox)</w:t>
+        <w:t>überholte (Checkbox)</w:t>
       </w:r>
     </w:p>
     <w:p>
@@ -2185,16 +1959,7 @@
           <w:szCs w:val="20"/>
           <w:lang w:eastAsia="de-DE"/>
         </w:rPr>
-        <w:t xml:space="preserve">bog rechts ab </w:t>
-      </w:r>
-      <w:r>
-        <w:rPr>
-          <w:rFonts w:asciiTheme="minorHAnsi" w:hAnsiTheme="minorHAnsi" w:cstheme="minorHAnsi"/>
-          <w:sz w:val="22"/>
-          <w:szCs w:val="20"/>
-          <w:lang w:eastAsia="de-DE"/>
-        </w:rPr>
-        <w:t>(Checkbox)</w:t>
+        <w:t>bog rechts ab (Checkbox)</w:t>
       </w:r>
     </w:p>
     <w:p>
@@ -2219,16 +1984,7 @@
           <w:szCs w:val="20"/>
           <w:lang w:eastAsia="de-DE"/>
         </w:rPr>
-        <w:t xml:space="preserve">bog links ab </w:t>
-      </w:r>
-      <w:r>
-        <w:rPr>
-          <w:rFonts w:asciiTheme="minorHAnsi" w:hAnsiTheme="minorHAnsi" w:cstheme="minorHAnsi"/>
-          <w:sz w:val="22"/>
-          <w:szCs w:val="20"/>
-          <w:lang w:eastAsia="de-DE"/>
-        </w:rPr>
-        <w:t>(Checkbox)</w:t>
+        <w:t>bog links ab (Checkbox)</w:t>
       </w:r>
     </w:p>
     <w:p>
@@ -2290,16 +2046,7 @@
           <w:szCs w:val="20"/>
           <w:lang w:eastAsia="de-DE"/>
         </w:rPr>
-        <w:t xml:space="preserve">fuhr in die Gegenfahrbahn </w:t>
-      </w:r>
-      <w:r>
-        <w:rPr>
-          <w:rFonts w:asciiTheme="minorHAnsi" w:hAnsiTheme="minorHAnsi" w:cstheme="minorHAnsi"/>
-          <w:sz w:val="22"/>
-          <w:szCs w:val="20"/>
-          <w:lang w:eastAsia="de-DE"/>
-        </w:rPr>
-        <w:t>(Checkbox)</w:t>
+        <w:t>fuhr in die Gegenfahrbahn (Checkbox)</w:t>
       </w:r>
     </w:p>
     <w:p>
@@ -2324,16 +2071,7 @@
           <w:szCs w:val="20"/>
           <w:lang w:eastAsia="de-DE"/>
         </w:rPr>
-        <w:t xml:space="preserve">kam von rechts </w:t>
-      </w:r>
-      <w:r>
-        <w:rPr>
-          <w:rFonts w:asciiTheme="minorHAnsi" w:hAnsiTheme="minorHAnsi" w:cstheme="minorHAnsi"/>
-          <w:sz w:val="22"/>
-          <w:szCs w:val="20"/>
-          <w:lang w:eastAsia="de-DE"/>
-        </w:rPr>
-        <w:t>(Checkbox)</w:t>
+        <w:t>kam von rechts (Checkbox)</w:t>
       </w:r>
     </w:p>
     <w:p>
@@ -2358,16 +2096,7 @@
           <w:szCs w:val="20"/>
           <w:lang w:eastAsia="de-DE"/>
         </w:rPr>
-        <w:t xml:space="preserve">beachtete Vorfahrtzeichen nicht </w:t>
-      </w:r>
-      <w:r>
-        <w:rPr>
-          <w:rFonts w:asciiTheme="minorHAnsi" w:hAnsiTheme="minorHAnsi" w:cstheme="minorHAnsi"/>
-          <w:sz w:val="22"/>
-          <w:szCs w:val="20"/>
-          <w:lang w:eastAsia="de-DE"/>
-        </w:rPr>
-        <w:t>(Checkbox)</w:t>
+        <w:t>beachtete Vorfahrtzeichen nicht (Checkbox)</w:t>
       </w:r>
     </w:p>
     <w:p>
@@ -2437,20 +2166,83 @@
           <w:szCs w:val="20"/>
           <w:lang w:eastAsia="de-DE"/>
         </w:rPr>
+        <w:lastRenderedPageBreak/>
         <w:t>Unfallskizze (Bildupload)</w:t>
       </w:r>
     </w:p>
     <w:p>
       <w:pPr>
-        <w:pStyle w:val="Listenabsatz"/>
+        <w:pStyle w:val="berschrift41"/>
+        <w:numPr>
+          <w:ilvl w:val="0"/>
+          <w:numId w:val="0"/>
+        </w:numPr>
+        <w:rPr>
+          <w:lang w:eastAsia="de-DE"/>
+        </w:rPr>
+      </w:pPr>
+      <w:r>
+        <w:rPr>
+          <w:lang w:eastAsia="de-DE"/>
+        </w:rPr>
+        <w:t>HZ0</w:t>
+      </w:r>
+      <w:r>
+        <w:rPr>
+          <w:lang w:eastAsia="de-DE"/>
+        </w:rPr>
+        <w:t>9</w:t>
+      </w:r>
+      <w:r>
+        <w:rPr>
+          <w:lang w:eastAsia="de-DE"/>
+        </w:rPr>
+        <w:t xml:space="preserve"> – </w:t>
+      </w:r>
+      <w:r>
+        <w:rPr>
+          <w:lang w:eastAsia="de-DE"/>
+        </w:rPr>
+        <w:t>Führerschein und Zulassungsschein hochladen</w:t>
+      </w:r>
+    </w:p>
+    <w:p>
+      <w:pPr>
         <w:spacing w:line="240" w:lineRule="auto"/>
         <w:rPr>
-          <w:rFonts w:asciiTheme="minorHAnsi" w:hAnsiTheme="minorHAnsi" w:cstheme="minorHAnsi"/>
+          <w:rFonts w:cstheme="minorHAnsi"/>
           <w:sz w:val="20"/>
           <w:szCs w:val="18"/>
-          <w:lang w:eastAsia="de-DE"/>
-        </w:rPr>
-      </w:pPr>
+          <w:lang w:val="de-AT" w:eastAsia="de-DE"/>
+        </w:rPr>
+      </w:pPr>
+      <w:r>
+        <w:rPr>
+          <w:rFonts w:cstheme="minorHAnsi"/>
+          <w:sz w:val="20"/>
+          <w:szCs w:val="18"/>
+          <w:lang w:val="de-AT" w:eastAsia="de-DE"/>
+        </w:rPr>
+        <w:t xml:space="preserve">Als Identifikationsnachweis soll zusätzlich die Option geboten werden, die Führerscheine </w:t>
+      </w:r>
+      <w:r>
+        <w:rPr>
+          <w:rFonts w:cstheme="minorHAnsi"/>
+          <w:sz w:val="20"/>
+          <w:szCs w:val="18"/>
+          <w:lang w:val="de-AT" w:eastAsia="de-DE"/>
+        </w:rPr>
+        <w:t xml:space="preserve">und die Zulassungsscheine </w:t>
+      </w:r>
+      <w:r>
+        <w:rPr>
+          <w:rFonts w:cstheme="minorHAnsi"/>
+          <w:sz w:val="20"/>
+          <w:szCs w:val="18"/>
+          <w:lang w:val="de-AT" w:eastAsia="de-DE"/>
+        </w:rPr>
+        <w:t xml:space="preserve">der Beteiligten Personen hochzuladen. </w:t>
+      </w:r>
     </w:p>
     <w:p>
       <w:pPr>
@@ -2469,7 +2261,6 @@
         <w:rPr>
           <w:lang w:eastAsia="de-DE"/>
         </w:rPr>
-        <w:lastRenderedPageBreak/>
         <w:t>Optionale Ziele</w:t>
       </w:r>
       <w:bookmarkEnd w:id="6"/>
@@ -2514,6 +2305,61 @@
     </w:p>
     <w:p>
       <w:pPr>
+        <w:pStyle w:val="berschrift41"/>
+        <w:numPr>
+          <w:ilvl w:val="0"/>
+          <w:numId w:val="0"/>
+        </w:numPr>
+        <w:rPr>
+          <w:lang w:eastAsia="de-DE"/>
+        </w:rPr>
+      </w:pPr>
+      <w:r>
+        <w:rPr>
+          <w:lang w:eastAsia="de-DE"/>
+        </w:rPr>
+        <w:t>OZ0</w:t>
+      </w:r>
+      <w:r>
+        <w:rPr>
+          <w:lang w:eastAsia="de-DE"/>
+        </w:rPr>
+        <w:t>2</w:t>
+      </w:r>
+      <w:r>
+        <w:rPr>
+          <w:lang w:eastAsia="de-DE"/>
+        </w:rPr>
+        <w:t xml:space="preserve"> – </w:t>
+      </w:r>
+      <w:r>
+        <w:rPr>
+          <w:lang w:eastAsia="de-DE"/>
+        </w:rPr>
+        <w:t>Führerschein einscannen</w:t>
+      </w:r>
+    </w:p>
+    <w:p>
+      <w:pPr>
+        <w:rPr>
+          <w:lang w:val="de-AT" w:eastAsia="de-DE"/>
+        </w:rPr>
+      </w:pPr>
+      <w:r>
+        <w:rPr>
+          <w:lang w:val="de-AT" w:eastAsia="de-DE"/>
+        </w:rPr>
+        <w:t>Um die Eingabefelder automatisch zu befüllen, soll die Option geboten werden, den Führerschein einzuscannen und die Informationen aus dem Führerschein</w:t>
+      </w:r>
+      <w:r>
+        <w:rPr>
+          <w:lang w:val="de-AT" w:eastAsia="de-DE"/>
+        </w:rPr>
+        <w:t xml:space="preserve"> zu entnehmen. </w:t>
+      </w:r>
+    </w:p>
+    <w:p>
+      <w:pPr>
         <w:pStyle w:val="berschrift21"/>
         <w:numPr>
           <w:ilvl w:val="0"/>
@@ -2548,7 +2394,20 @@
         <w:t xml:space="preserve">NZ01 – </w:t>
       </w:r>
       <w:r>
-        <w:t>X</w:t>
+        <w:t>Bilder sollen öffentlich zugänglich sein</w:t>
+      </w:r>
+    </w:p>
+    <w:p>
+      <w:pPr>
+        <w:rPr>
+          <w:lang w:val="de-AT"/>
+        </w:rPr>
+      </w:pPr>
+      <w:r>
+        <w:rPr>
+          <w:lang w:val="de-AT"/>
+        </w:rPr>
+        <w:t xml:space="preserve">Von den Benutzern hochgeladene Bilder sollen der Öffentlichkeit zugänglich gemacht werden und jeder soll auf die Bilder zugreifen können. </w:t>
       </w:r>
     </w:p>
     <w:p>
@@ -2687,6 +2546,7 @@
           <w:szCs w:val="32"/>
           <w:lang w:val="de-AT"/>
         </w:rPr>
+        <w:lastRenderedPageBreak/>
         <w:t>Aufgabenverteilung</w:t>
       </w:r>
       <w:bookmarkEnd w:id="8"/>
@@ -3025,7 +2885,6 @@
                 <w:rFonts w:ascii="Palatino Linotype" w:eastAsia="Calibri" w:hAnsi="Palatino Linotype" w:cs="Times New Roman"/>
                 <w:sz w:val="24"/>
               </w:rPr>
-              <w:lastRenderedPageBreak/>
               <w:t xml:space="preserve">und Anforderungen </w:t>
             </w:r>
           </w:p>
@@ -3508,6 +3367,7 @@
           <w:szCs w:val="32"/>
           <w:lang w:val="de-AT"/>
         </w:rPr>
+        <w:lastRenderedPageBreak/>
         <w:t>Geplanter Projektablauf</w:t>
       </w:r>
       <w:bookmarkStart w:id="22" w:name="_Toc526879507"/>
@@ -4085,7 +3945,6 @@
                 <w:rFonts w:ascii="Palatino Linotype" w:eastAsia="Calibri" w:hAnsi="Palatino Linotype" w:cs="Times New Roman"/>
                 <w:sz w:val="24"/>
               </w:rPr>
-              <w:lastRenderedPageBreak/>
               <w:t>5</w:t>
             </w:r>
           </w:p>
@@ -4109,7 +3968,7 @@
                 <w:rFonts w:ascii="Palatino Linotype" w:eastAsia="Calibri" w:hAnsi="Palatino Linotype" w:cs="Times New Roman"/>
                 <w:sz w:val="24"/>
               </w:rPr>
-              <w:t>53</w:t>
+              <w:t>04</w:t>
             </w:r>
           </w:p>
         </w:tc>
@@ -4132,7 +3991,28 @@
                 <w:rFonts w:ascii="Palatino Linotype" w:eastAsia="Calibri" w:hAnsi="Palatino Linotype" w:cs="Times New Roman"/>
                 <w:sz w:val="24"/>
               </w:rPr>
-              <w:t>03.01.2021</w:t>
+              <w:t>31</w:t>
+            </w:r>
+            <w:r>
+              <w:rPr>
+                <w:rFonts w:ascii="Palatino Linotype" w:eastAsia="Calibri" w:hAnsi="Palatino Linotype" w:cs="Times New Roman"/>
+                <w:sz w:val="24"/>
+              </w:rPr>
+              <w:t>.01.20</w:t>
+            </w:r>
+            <w:r>
+              <w:rPr>
+                <w:rFonts w:ascii="Palatino Linotype" w:eastAsia="Calibri" w:hAnsi="Palatino Linotype" w:cs="Times New Roman"/>
+                <w:sz w:val="24"/>
+              </w:rPr>
+              <w:t>2</w:t>
+            </w:r>
+            <w:r>
+              <w:rPr>
+                <w:rFonts w:ascii="Palatino Linotype" w:eastAsia="Calibri" w:hAnsi="Palatino Linotype" w:cs="Times New Roman"/>
+                <w:sz w:val="24"/>
+              </w:rPr>
+              <w:t>1</w:t>
             </w:r>
           </w:p>
         </w:tc>
@@ -4206,7 +4086,14 @@
                 <w:rFonts w:ascii="Palatino Linotype" w:eastAsia="Calibri" w:hAnsi="Palatino Linotype" w:cs="Times New Roman"/>
                 <w:sz w:val="24"/>
               </w:rPr>
-              <w:t>04</w:t>
+              <w:t>0</w:t>
+            </w:r>
+            <w:r>
+              <w:rPr>
+                <w:rFonts w:ascii="Palatino Linotype" w:eastAsia="Calibri" w:hAnsi="Palatino Linotype" w:cs="Times New Roman"/>
+                <w:sz w:val="24"/>
+              </w:rPr>
+              <w:t>8</w:t>
             </w:r>
           </w:p>
         </w:tc>
@@ -4229,7 +4116,28 @@
                 <w:rFonts w:ascii="Palatino Linotype" w:eastAsia="Calibri" w:hAnsi="Palatino Linotype" w:cs="Times New Roman"/>
                 <w:sz w:val="24"/>
               </w:rPr>
-              <w:t>31.01.2021</w:t>
+              <w:t>28</w:t>
+            </w:r>
+            <w:r>
+              <w:rPr>
+                <w:rFonts w:ascii="Palatino Linotype" w:eastAsia="Calibri" w:hAnsi="Palatino Linotype" w:cs="Times New Roman"/>
+                <w:sz w:val="24"/>
+              </w:rPr>
+              <w:t>.0</w:t>
+            </w:r>
+            <w:r>
+              <w:rPr>
+                <w:rFonts w:ascii="Palatino Linotype" w:eastAsia="Calibri" w:hAnsi="Palatino Linotype" w:cs="Times New Roman"/>
+                <w:sz w:val="24"/>
+              </w:rPr>
+              <w:t>2</w:t>
+            </w:r>
+            <w:r>
+              <w:rPr>
+                <w:rFonts w:ascii="Palatino Linotype" w:eastAsia="Calibri" w:hAnsi="Palatino Linotype" w:cs="Times New Roman"/>
+                <w:sz w:val="24"/>
+              </w:rPr>
+              <w:t>.2021</w:t>
             </w:r>
           </w:p>
         </w:tc>
@@ -4304,7 +4212,7 @@
                 <w:rFonts w:ascii="Palatino Linotype" w:eastAsia="Calibri" w:hAnsi="Palatino Linotype" w:cs="Times New Roman"/>
                 <w:sz w:val="24"/>
               </w:rPr>
-              <w:t>08</w:t>
+              <w:t>10</w:t>
             </w:r>
           </w:p>
         </w:tc>
@@ -4327,7 +4235,28 @@
                 <w:rFonts w:ascii="Palatino Linotype" w:eastAsia="Calibri" w:hAnsi="Palatino Linotype" w:cs="Times New Roman"/>
                 <w:sz w:val="24"/>
               </w:rPr>
-              <w:t>28.02.2021</w:t>
+              <w:t>14</w:t>
+            </w:r>
+            <w:r>
+              <w:rPr>
+                <w:rFonts w:ascii="Palatino Linotype" w:eastAsia="Calibri" w:hAnsi="Palatino Linotype" w:cs="Times New Roman"/>
+                <w:sz w:val="24"/>
+              </w:rPr>
+              <w:t>.0</w:t>
+            </w:r>
+            <w:r>
+              <w:rPr>
+                <w:rFonts w:ascii="Palatino Linotype" w:eastAsia="Calibri" w:hAnsi="Palatino Linotype" w:cs="Times New Roman"/>
+                <w:sz w:val="24"/>
+              </w:rPr>
+              <w:t>3</w:t>
+            </w:r>
+            <w:r>
+              <w:rPr>
+                <w:rFonts w:ascii="Palatino Linotype" w:eastAsia="Calibri" w:hAnsi="Palatino Linotype" w:cs="Times New Roman"/>
+                <w:sz w:val="24"/>
+              </w:rPr>
+              <w:t>.2021</w:t>
             </w:r>
           </w:p>
         </w:tc>
@@ -4875,6 +4804,7 @@
           <w:szCs w:val="26"/>
           <w:lang w:val="de-AT"/>
         </w:rPr>
+        <w:lastRenderedPageBreak/>
         <w:t>Sprints</w:t>
       </w:r>
       <w:bookmarkEnd w:id="24"/>
@@ -5601,7 +5531,6 @@
                 <w:rFonts w:ascii="Palatino Linotype" w:eastAsia="Calibri" w:hAnsi="Palatino Linotype" w:cs="Times New Roman"/>
                 <w:sz w:val="24"/>
               </w:rPr>
-              <w:lastRenderedPageBreak/>
               <w:t>4</w:t>
             </w:r>
           </w:p>
@@ -6176,13 +6105,6 @@
                 <w:sz w:val="24"/>
               </w:rPr>
             </w:pPr>
-            <w:r>
-              <w:rPr>
-                <w:rFonts w:ascii="Palatino Linotype" w:eastAsia="Calibri" w:hAnsi="Palatino Linotype" w:cs="Times New Roman"/>
-                <w:sz w:val="24"/>
-              </w:rPr>
-              <w:t>5</w:t>
-            </w:r>
           </w:p>
         </w:tc>
       </w:tr>
@@ -6460,7 +6382,7 @@
                 <w:rFonts w:ascii="Palatino Linotype" w:eastAsia="Calibri" w:hAnsi="Palatino Linotype" w:cs="Times New Roman"/>
                 <w:sz w:val="24"/>
               </w:rPr>
-              <w:t>6</w:t>
+              <w:t>5</w:t>
             </w:r>
           </w:p>
         </w:tc>
@@ -6676,7 +6598,7 @@
                 <w:rFonts w:ascii="Palatino Linotype" w:eastAsia="Calibri" w:hAnsi="Palatino Linotype" w:cs="Times New Roman"/>
                 <w:sz w:val="24"/>
               </w:rPr>
-              <w:t>7</w:t>
+              <w:t>6</w:t>
             </w:r>
           </w:p>
         </w:tc>
@@ -6784,6 +6706,13 @@
                 <w:sz w:val="24"/>
               </w:rPr>
             </w:pPr>
+            <w:r>
+              <w:rPr>
+                <w:rFonts w:ascii="Palatino Linotype" w:eastAsia="Calibri" w:hAnsi="Palatino Linotype" w:cs="Times New Roman"/>
+                <w:sz w:val="24"/>
+              </w:rPr>
+              <w:t>7</w:t>
+            </w:r>
           </w:p>
         </w:tc>
       </w:tr>
@@ -6807,6 +6736,7 @@
                 <w:rFonts w:ascii="Palatino Linotype" w:eastAsia="Calibri" w:hAnsi="Palatino Linotype" w:cs="Times New Roman"/>
                 <w:sz w:val="24"/>
               </w:rPr>
+              <w:lastRenderedPageBreak/>
               <w:t>13</w:t>
             </w:r>
           </w:p>
@@ -7448,7 +7378,6 @@
                 <w:rFonts w:ascii="Palatino Linotype" w:eastAsia="Calibri" w:hAnsi="Palatino Linotype" w:cs="Times New Roman"/>
                 <w:sz w:val="24"/>
               </w:rPr>
-              <w:lastRenderedPageBreak/>
               <w:t>19</w:t>
             </w:r>
           </w:p>
@@ -22827,6 +22756,7 @@
   <w:style w:type="character" w:default="1" w:styleId="Absatz-Standardschriftart">
     <w:name w:val="Default Paragraph Font"/>
     <w:uiPriority w:val="1"/>
+    <w:semiHidden/>
     <w:unhideWhenUsed/>
   </w:style>
   <w:style w:type="table" w:default="1" w:styleId="NormaleTabelle">

</xml_diff>

<commit_message>
Mit der Ausarbeitung des Risikoplans begonnen
</commit_message>
<xml_diff>
--- a/documents/BA.planing.Grobplanung.docx
+++ b/documents/BA.planing.Grobplanung.docx
@@ -8781,6 +8781,16 @@
               <w:t>~</w:t>
             </w:r>
           </w:p>
+          <w:p>
+            <w:pPr>
+              <w:spacing w:before="240"/>
+              <w:cnfStyle w:val="000000100000" w:firstRow="0" w:lastRow="0" w:firstColumn="0" w:lastColumn="0" w:oddVBand="0" w:evenVBand="0" w:oddHBand="1" w:evenHBand="0" w:firstRowFirstColumn="0" w:firstRowLastColumn="0" w:lastRowFirstColumn="0" w:lastRowLastColumn="0"/>
+              <w:rPr>
+                <w:rFonts w:ascii="Palatino Linotype" w:eastAsia="Calibri" w:hAnsi="Palatino Linotype" w:cs="Times New Roman"/>
+                <w:sz w:val="24"/>
+              </w:rPr>
+            </w:pPr>
+          </w:p>
         </w:tc>
       </w:tr>
     </w:tbl>
@@ -8838,10 +8848,26 @@
         <w:t xml:space="preserve"> </w:t>
       </w:r>
     </w:p>
+    <w:p>
+      <w:pPr>
+        <w:spacing w:line="240" w:lineRule="auto"/>
+      </w:pPr>
+      <w:r>
+        <w:t>P… Eintrittswahrscheinlichkeit</w:t>
+      </w:r>
+    </w:p>
+    <w:p>
+      <w:pPr>
+        <w:spacing w:line="240" w:lineRule="auto"/>
+      </w:pPr>
+      <w:r>
+        <w:t>A… Schadensausmaß bei Eintritt des Risikos</w:t>
+      </w:r>
+    </w:p>
     <w:tbl>
       <w:tblPr>
         <w:tblStyle w:val="Gitternetztabelle4Akzent11"/>
-        <w:tblpPr w:leftFromText="141" w:rightFromText="141" w:vertAnchor="page" w:horzAnchor="margin" w:tblpY="4998"/>
+        <w:tblpPr w:leftFromText="141" w:rightFromText="141" w:vertAnchor="page" w:horzAnchor="margin" w:tblpY="2188"/>
         <w:tblW w:w="9351" w:type="dxa"/>
         <w:tblLayout w:type="fixed"/>
         <w:tblLook w:val="04A0" w:firstRow="1" w:lastRow="0" w:firstColumn="1" w:lastColumn="0" w:noHBand="0" w:noVBand="1"/>
@@ -8994,6 +9020,7 @@
           <w:tcPr>
             <w:cnfStyle w:val="001000000000" w:firstRow="0" w:lastRow="0" w:firstColumn="1" w:lastColumn="0" w:oddVBand="0" w:evenVBand="0" w:oddHBand="0" w:evenHBand="0" w:firstRowFirstColumn="0" w:firstRowLastColumn="0" w:lastRowFirstColumn="0" w:lastRowLastColumn="0"/>
             <w:tcW w:w="562" w:type="dxa"/>
+            <w:vAlign w:val="bottom"/>
           </w:tcPr>
           <w:p>
             <w:pPr>
@@ -9002,25 +9029,19 @@
                 <w:rFonts w:ascii="Palatino Linotype" w:eastAsia="Calibri" w:hAnsi="Palatino Linotype" w:cs="Times New Roman"/>
               </w:rPr>
             </w:pPr>
-          </w:p>
-        </w:tc>
-        <w:tc>
-          <w:tcPr>
-            <w:tcW w:w="2552" w:type="dxa"/>
-          </w:tcPr>
-          <w:p>
-            <w:pPr>
-              <w:cnfStyle w:val="000000100000" w:firstRow="0" w:lastRow="0" w:firstColumn="0" w:lastColumn="0" w:oddVBand="0" w:evenVBand="0" w:oddHBand="1" w:evenHBand="0" w:firstRowFirstColumn="0" w:firstRowLastColumn="0" w:lastRowFirstColumn="0" w:lastRowLastColumn="0"/>
+            <w:r>
               <w:rPr>
                 <w:rFonts w:ascii="Calibri" w:hAnsi="Calibri" w:cs="Calibri"/>
                 <w:color w:val="000000"/>
               </w:rPr>
-            </w:pPr>
-          </w:p>
-        </w:tc>
-        <w:tc>
-          <w:tcPr>
-            <w:tcW w:w="4252" w:type="dxa"/>
+              <w:t>6</w:t>
+            </w:r>
+          </w:p>
+        </w:tc>
+        <w:tc>
+          <w:tcPr>
+            <w:tcW w:w="2552" w:type="dxa"/>
+            <w:vAlign w:val="bottom"/>
           </w:tcPr>
           <w:p>
             <w:pPr>
@@ -9030,12 +9051,57 @@
                 <w:color w:val="000000"/>
               </w:rPr>
             </w:pPr>
+            <w:r>
+              <w:rPr>
+                <w:rFonts w:ascii="Calibri" w:hAnsi="Calibri" w:cs="Calibri"/>
+                <w:color w:val="000000"/>
+              </w:rPr>
+              <w:t>Mangelhafte Projektforschung</w:t>
+            </w:r>
+          </w:p>
+        </w:tc>
+        <w:tc>
+          <w:tcPr>
+            <w:tcW w:w="4252" w:type="dxa"/>
+            <w:vAlign w:val="bottom"/>
+          </w:tcPr>
+          <w:p>
+            <w:pPr>
+              <w:cnfStyle w:val="000000100000" w:firstRow="0" w:lastRow="0" w:firstColumn="0" w:lastColumn="0" w:oddVBand="0" w:evenVBand="0" w:oddHBand="1" w:evenHBand="0" w:firstRowFirstColumn="0" w:firstRowLastColumn="0" w:lastRowFirstColumn="0" w:lastRowLastColumn="0"/>
+              <w:rPr>
+                <w:rFonts w:ascii="Calibri" w:hAnsi="Calibri" w:cs="Calibri"/>
+                <w:color w:val="000000"/>
+              </w:rPr>
+            </w:pPr>
+            <w:r>
+              <w:rPr>
+                <w:rFonts w:ascii="Calibri" w:hAnsi="Calibri" w:cs="Calibri"/>
+                <w:color w:val="000000"/>
+              </w:rPr>
+              <w:t xml:space="preserve">Aufgrund mangelhafter </w:t>
+            </w:r>
+            <w:proofErr w:type="gramStart"/>
+            <w:r>
+              <w:rPr>
+                <w:rFonts w:ascii="Calibri" w:hAnsi="Calibri" w:cs="Calibri"/>
+                <w:color w:val="000000"/>
+              </w:rPr>
+              <w:t>Projektforschung</w:t>
+            </w:r>
+            <w:proofErr w:type="gramEnd"/>
+            <w:r>
+              <w:rPr>
+                <w:rFonts w:ascii="Calibri" w:hAnsi="Calibri" w:cs="Calibri"/>
+                <w:color w:val="000000"/>
+              </w:rPr>
+              <w:t xml:space="preserve"> die von den Projektmitgliedern betrieben wurde, kommt es zu einer Verzögerung des Projektes </w:t>
+            </w:r>
           </w:p>
         </w:tc>
         <w:tc>
           <w:tcPr>
             <w:tcW w:w="567" w:type="dxa"/>
-            <w:vAlign w:val="center"/>
+            <w:vAlign w:val="bottom"/>
           </w:tcPr>
           <w:p>
             <w:pPr>
@@ -9045,12 +9111,19 @@
                 <w:rFonts w:ascii="Palatino Linotype" w:eastAsia="Calibri" w:hAnsi="Palatino Linotype" w:cs="Times New Roman"/>
               </w:rPr>
             </w:pPr>
+            <w:r>
+              <w:rPr>
+                <w:rFonts w:ascii="Calibri" w:hAnsi="Calibri" w:cs="Calibri"/>
+                <w:color w:val="000000"/>
+              </w:rPr>
+              <w:t>40</w:t>
+            </w:r>
           </w:p>
         </w:tc>
         <w:tc>
           <w:tcPr>
             <w:tcW w:w="582" w:type="dxa"/>
-            <w:vAlign w:val="center"/>
+            <w:vAlign w:val="bottom"/>
           </w:tcPr>
           <w:p>
             <w:pPr>
@@ -9060,12 +9133,19 @@
                 <w:rFonts w:ascii="Palatino Linotype" w:eastAsia="Calibri" w:hAnsi="Palatino Linotype" w:cs="Times New Roman"/>
               </w:rPr>
             </w:pPr>
+            <w:r>
+              <w:rPr>
+                <w:rFonts w:ascii="Calibri" w:hAnsi="Calibri" w:cs="Calibri"/>
+                <w:color w:val="000000"/>
+              </w:rPr>
+              <w:t>30</w:t>
+            </w:r>
           </w:p>
         </w:tc>
         <w:tc>
           <w:tcPr>
             <w:tcW w:w="836" w:type="dxa"/>
-            <w:vAlign w:val="center"/>
+            <w:vAlign w:val="bottom"/>
           </w:tcPr>
           <w:p>
             <w:pPr>
@@ -9075,6 +9155,13 @@
                 <w:rFonts w:ascii="Palatino Linotype" w:eastAsia="Calibri" w:hAnsi="Palatino Linotype" w:cs="Times New Roman"/>
               </w:rPr>
             </w:pPr>
+            <w:r>
+              <w:rPr>
+                <w:rFonts w:ascii="Calibri" w:hAnsi="Calibri" w:cs="Calibri"/>
+                <w:color w:val="000000"/>
+              </w:rPr>
+              <w:t>1200</w:t>
+            </w:r>
           </w:p>
         </w:tc>
       </w:tr>
@@ -9083,6 +9170,7 @@
           <w:tcPr>
             <w:cnfStyle w:val="001000000000" w:firstRow="0" w:lastRow="0" w:firstColumn="1" w:lastColumn="0" w:oddVBand="0" w:evenVBand="0" w:oddHBand="0" w:evenHBand="0" w:firstRowFirstColumn="0" w:firstRowLastColumn="0" w:lastRowFirstColumn="0" w:lastRowLastColumn="0"/>
             <w:tcW w:w="562" w:type="dxa"/>
+            <w:vAlign w:val="bottom"/>
           </w:tcPr>
           <w:p>
             <w:pPr>
@@ -9091,25 +9179,19 @@
                 <w:rFonts w:ascii="Palatino Linotype" w:eastAsia="Calibri" w:hAnsi="Palatino Linotype" w:cs="Times New Roman"/>
               </w:rPr>
             </w:pPr>
-          </w:p>
-        </w:tc>
-        <w:tc>
-          <w:tcPr>
-            <w:tcW w:w="2552" w:type="dxa"/>
-          </w:tcPr>
-          <w:p>
-            <w:pPr>
-              <w:cnfStyle w:val="000000000000" w:firstRow="0" w:lastRow="0" w:firstColumn="0" w:lastColumn="0" w:oddVBand="0" w:evenVBand="0" w:oddHBand="0" w:evenHBand="0" w:firstRowFirstColumn="0" w:firstRowLastColumn="0" w:lastRowFirstColumn="0" w:lastRowLastColumn="0"/>
+            <w:r>
               <w:rPr>
                 <w:rFonts w:ascii="Calibri" w:hAnsi="Calibri" w:cs="Calibri"/>
                 <w:color w:val="000000"/>
               </w:rPr>
-            </w:pPr>
-          </w:p>
-        </w:tc>
-        <w:tc>
-          <w:tcPr>
-            <w:tcW w:w="4252" w:type="dxa"/>
+              <w:t>1</w:t>
+            </w:r>
+          </w:p>
+        </w:tc>
+        <w:tc>
+          <w:tcPr>
+            <w:tcW w:w="2552" w:type="dxa"/>
+            <w:vAlign w:val="bottom"/>
           </w:tcPr>
           <w:p>
             <w:pPr>
@@ -9119,12 +9201,57 @@
                 <w:color w:val="000000"/>
               </w:rPr>
             </w:pPr>
+            <w:r>
+              <w:rPr>
+                <w:rFonts w:ascii="Calibri" w:hAnsi="Calibri" w:cs="Calibri"/>
+                <w:color w:val="000000"/>
+              </w:rPr>
+              <w:t>Verspätung der Frontend Fertigstellung</w:t>
+            </w:r>
+          </w:p>
+        </w:tc>
+        <w:tc>
+          <w:tcPr>
+            <w:tcW w:w="4252" w:type="dxa"/>
+            <w:vAlign w:val="bottom"/>
+          </w:tcPr>
+          <w:p>
+            <w:pPr>
+              <w:cnfStyle w:val="000000000000" w:firstRow="0" w:lastRow="0" w:firstColumn="0" w:lastColumn="0" w:oddVBand="0" w:evenVBand="0" w:oddHBand="0" w:evenHBand="0" w:firstRowFirstColumn="0" w:firstRowLastColumn="0" w:lastRowFirstColumn="0" w:lastRowLastColumn="0"/>
+              <w:rPr>
+                <w:rFonts w:ascii="Calibri" w:hAnsi="Calibri" w:cs="Calibri"/>
+                <w:color w:val="000000"/>
+              </w:rPr>
+            </w:pPr>
+            <w:r>
+              <w:rPr>
+                <w:rFonts w:ascii="Calibri" w:hAnsi="Calibri" w:cs="Calibri"/>
+                <w:color w:val="000000"/>
+              </w:rPr>
+              <w:t xml:space="preserve">Aufgrund der verspäteten Fertigstellung des </w:t>
+            </w:r>
+            <w:proofErr w:type="spellStart"/>
+            <w:r>
+              <w:rPr>
+                <w:rFonts w:ascii="Calibri" w:hAnsi="Calibri" w:cs="Calibri"/>
+                <w:color w:val="000000"/>
+              </w:rPr>
+              <w:t>Frontends</w:t>
+            </w:r>
+            <w:proofErr w:type="spellEnd"/>
+            <w:r>
+              <w:rPr>
+                <w:rFonts w:ascii="Calibri" w:hAnsi="Calibri" w:cs="Calibri"/>
+                <w:color w:val="000000"/>
+              </w:rPr>
+              <w:t xml:space="preserve"> wird das Projekt nicht rechtzeitig bis zum 15.07.2021 fertig</w:t>
+            </w:r>
           </w:p>
         </w:tc>
         <w:tc>
           <w:tcPr>
             <w:tcW w:w="567" w:type="dxa"/>
-            <w:vAlign w:val="center"/>
+            <w:vAlign w:val="bottom"/>
           </w:tcPr>
           <w:p>
             <w:pPr>
@@ -9134,12 +9261,19 @@
                 <w:rFonts w:ascii="Palatino Linotype" w:eastAsia="Calibri" w:hAnsi="Palatino Linotype" w:cs="Times New Roman"/>
               </w:rPr>
             </w:pPr>
+            <w:r>
+              <w:rPr>
+                <w:rFonts w:ascii="Calibri" w:hAnsi="Calibri" w:cs="Calibri"/>
+                <w:color w:val="000000"/>
+              </w:rPr>
+              <w:t>10</w:t>
+            </w:r>
           </w:p>
         </w:tc>
         <w:tc>
           <w:tcPr>
             <w:tcW w:w="582" w:type="dxa"/>
-            <w:vAlign w:val="center"/>
+            <w:vAlign w:val="bottom"/>
           </w:tcPr>
           <w:p>
             <w:pPr>
@@ -9149,12 +9283,19 @@
                 <w:rFonts w:ascii="Palatino Linotype" w:eastAsia="Calibri" w:hAnsi="Palatino Linotype" w:cs="Times New Roman"/>
               </w:rPr>
             </w:pPr>
+            <w:r>
+              <w:rPr>
+                <w:rFonts w:ascii="Calibri" w:hAnsi="Calibri" w:cs="Calibri"/>
+                <w:color w:val="000000"/>
+              </w:rPr>
+              <w:t>100</w:t>
+            </w:r>
           </w:p>
         </w:tc>
         <w:tc>
           <w:tcPr>
             <w:tcW w:w="836" w:type="dxa"/>
-            <w:vAlign w:val="center"/>
+            <w:vAlign w:val="bottom"/>
           </w:tcPr>
           <w:p>
             <w:pPr>
@@ -9164,6 +9305,13 @@
                 <w:rFonts w:ascii="Palatino Linotype" w:eastAsia="Calibri" w:hAnsi="Palatino Linotype" w:cs="Times New Roman"/>
               </w:rPr>
             </w:pPr>
+            <w:r>
+              <w:rPr>
+                <w:rFonts w:ascii="Calibri" w:hAnsi="Calibri" w:cs="Calibri"/>
+                <w:color w:val="000000"/>
+              </w:rPr>
+              <w:t>1000</w:t>
+            </w:r>
           </w:p>
         </w:tc>
       </w:tr>
@@ -9175,6 +9323,7 @@
           <w:tcPr>
             <w:cnfStyle w:val="001000000000" w:firstRow="0" w:lastRow="0" w:firstColumn="1" w:lastColumn="0" w:oddVBand="0" w:evenVBand="0" w:oddHBand="0" w:evenHBand="0" w:firstRowFirstColumn="0" w:firstRowLastColumn="0" w:lastRowFirstColumn="0" w:lastRowLastColumn="0"/>
             <w:tcW w:w="562" w:type="dxa"/>
+            <w:vAlign w:val="bottom"/>
           </w:tcPr>
           <w:p>
             <w:pPr>
@@ -9183,25 +9332,19 @@
                 <w:rFonts w:ascii="Palatino Linotype" w:eastAsia="Calibri" w:hAnsi="Palatino Linotype" w:cs="Times New Roman"/>
               </w:rPr>
             </w:pPr>
-          </w:p>
-        </w:tc>
-        <w:tc>
-          <w:tcPr>
-            <w:tcW w:w="2552" w:type="dxa"/>
-          </w:tcPr>
-          <w:p>
-            <w:pPr>
-              <w:cnfStyle w:val="000000100000" w:firstRow="0" w:lastRow="0" w:firstColumn="0" w:lastColumn="0" w:oddVBand="0" w:evenVBand="0" w:oddHBand="1" w:evenHBand="0" w:firstRowFirstColumn="0" w:firstRowLastColumn="0" w:lastRowFirstColumn="0" w:lastRowLastColumn="0"/>
+            <w:r>
               <w:rPr>
                 <w:rFonts w:ascii="Calibri" w:hAnsi="Calibri" w:cs="Calibri"/>
                 <w:color w:val="000000"/>
               </w:rPr>
-            </w:pPr>
-          </w:p>
-        </w:tc>
-        <w:tc>
-          <w:tcPr>
-            <w:tcW w:w="4252" w:type="dxa"/>
+              <w:t>4</w:t>
+            </w:r>
+          </w:p>
+        </w:tc>
+        <w:tc>
+          <w:tcPr>
+            <w:tcW w:w="2552" w:type="dxa"/>
+            <w:vAlign w:val="bottom"/>
           </w:tcPr>
           <w:p>
             <w:pPr>
@@ -9211,12 +9354,41 @@
                 <w:color w:val="000000"/>
               </w:rPr>
             </w:pPr>
+            <w:r>
+              <w:rPr>
+                <w:rFonts w:ascii="Calibri" w:hAnsi="Calibri" w:cs="Calibri"/>
+                <w:color w:val="000000"/>
+              </w:rPr>
+              <w:t>Unzureichendes Projektcontrolling</w:t>
+            </w:r>
+          </w:p>
+        </w:tc>
+        <w:tc>
+          <w:tcPr>
+            <w:tcW w:w="4252" w:type="dxa"/>
+            <w:vAlign w:val="bottom"/>
+          </w:tcPr>
+          <w:p>
+            <w:pPr>
+              <w:cnfStyle w:val="000000100000" w:firstRow="0" w:lastRow="0" w:firstColumn="0" w:lastColumn="0" w:oddVBand="0" w:evenVBand="0" w:oddHBand="1" w:evenHBand="0" w:firstRowFirstColumn="0" w:firstRowLastColumn="0" w:lastRowFirstColumn="0" w:lastRowLastColumn="0"/>
+              <w:rPr>
+                <w:rFonts w:ascii="Calibri" w:hAnsi="Calibri" w:cs="Calibri"/>
+                <w:color w:val="000000"/>
+              </w:rPr>
+            </w:pPr>
+            <w:r>
+              <w:rPr>
+                <w:rFonts w:ascii="Calibri" w:hAnsi="Calibri" w:cs="Calibri"/>
+                <w:color w:val="000000"/>
+              </w:rPr>
+              <w:t>Aufgrund von unzureichendem Projektcontrolling, kommt es zu einer Verspätung der Fertigstellung des Projektes</w:t>
+            </w:r>
           </w:p>
         </w:tc>
         <w:tc>
           <w:tcPr>
             <w:tcW w:w="567" w:type="dxa"/>
-            <w:vAlign w:val="center"/>
+            <w:vAlign w:val="bottom"/>
           </w:tcPr>
           <w:p>
             <w:pPr>
@@ -9226,12 +9398,19 @@
                 <w:rFonts w:ascii="Palatino Linotype" w:eastAsia="Calibri" w:hAnsi="Palatino Linotype" w:cs="Times New Roman"/>
               </w:rPr>
             </w:pPr>
+            <w:r>
+              <w:rPr>
+                <w:rFonts w:ascii="Calibri" w:hAnsi="Calibri" w:cs="Calibri"/>
+                <w:color w:val="000000"/>
+              </w:rPr>
+              <w:t>20</w:t>
+            </w:r>
           </w:p>
         </w:tc>
         <w:tc>
           <w:tcPr>
             <w:tcW w:w="582" w:type="dxa"/>
-            <w:vAlign w:val="center"/>
+            <w:vAlign w:val="bottom"/>
           </w:tcPr>
           <w:p>
             <w:pPr>
@@ -9241,12 +9420,19 @@
                 <w:rFonts w:ascii="Palatino Linotype" w:eastAsia="Calibri" w:hAnsi="Palatino Linotype" w:cs="Times New Roman"/>
               </w:rPr>
             </w:pPr>
+            <w:r>
+              <w:rPr>
+                <w:rFonts w:ascii="Calibri" w:hAnsi="Calibri" w:cs="Calibri"/>
+                <w:color w:val="000000"/>
+              </w:rPr>
+              <w:t>50</w:t>
+            </w:r>
           </w:p>
         </w:tc>
         <w:tc>
           <w:tcPr>
             <w:tcW w:w="836" w:type="dxa"/>
-            <w:vAlign w:val="center"/>
+            <w:vAlign w:val="bottom"/>
           </w:tcPr>
           <w:p>
             <w:pPr>
@@ -9256,6 +9442,13 @@
                 <w:rFonts w:ascii="Palatino Linotype" w:eastAsia="Calibri" w:hAnsi="Palatino Linotype" w:cs="Times New Roman"/>
               </w:rPr>
             </w:pPr>
+            <w:r>
+              <w:rPr>
+                <w:rFonts w:ascii="Calibri" w:hAnsi="Calibri" w:cs="Calibri"/>
+                <w:color w:val="000000"/>
+              </w:rPr>
+              <w:t>1000</w:t>
+            </w:r>
           </w:p>
         </w:tc>
       </w:tr>
@@ -9264,6 +9457,7 @@
           <w:tcPr>
             <w:cnfStyle w:val="001000000000" w:firstRow="0" w:lastRow="0" w:firstColumn="1" w:lastColumn="0" w:oddVBand="0" w:evenVBand="0" w:oddHBand="0" w:evenHBand="0" w:firstRowFirstColumn="0" w:firstRowLastColumn="0" w:lastRowFirstColumn="0" w:lastRowLastColumn="0"/>
             <w:tcW w:w="562" w:type="dxa"/>
+            <w:vAlign w:val="bottom"/>
           </w:tcPr>
           <w:p>
             <w:pPr>
@@ -9272,25 +9466,19 @@
                 <w:rFonts w:ascii="Palatino Linotype" w:eastAsia="Calibri" w:hAnsi="Palatino Linotype" w:cs="Times New Roman"/>
               </w:rPr>
             </w:pPr>
-          </w:p>
-        </w:tc>
-        <w:tc>
-          <w:tcPr>
-            <w:tcW w:w="2552" w:type="dxa"/>
-          </w:tcPr>
-          <w:p>
-            <w:pPr>
-              <w:cnfStyle w:val="000000000000" w:firstRow="0" w:lastRow="0" w:firstColumn="0" w:lastColumn="0" w:oddVBand="0" w:evenVBand="0" w:oddHBand="0" w:evenHBand="0" w:firstRowFirstColumn="0" w:firstRowLastColumn="0" w:lastRowFirstColumn="0" w:lastRowLastColumn="0"/>
+            <w:r>
               <w:rPr>
                 <w:rFonts w:ascii="Calibri" w:hAnsi="Calibri" w:cs="Calibri"/>
                 <w:color w:val="000000"/>
               </w:rPr>
-            </w:pPr>
-          </w:p>
-        </w:tc>
-        <w:tc>
-          <w:tcPr>
-            <w:tcW w:w="4252" w:type="dxa"/>
+              <w:t>7</w:t>
+            </w:r>
+          </w:p>
+        </w:tc>
+        <w:tc>
+          <w:tcPr>
+            <w:tcW w:w="2552" w:type="dxa"/>
+            <w:vAlign w:val="bottom"/>
           </w:tcPr>
           <w:p>
             <w:pPr>
@@ -9300,12 +9488,66 @@
                 <w:color w:val="000000"/>
               </w:rPr>
             </w:pPr>
+            <w:r>
+              <w:rPr>
+                <w:rFonts w:ascii="Calibri" w:hAnsi="Calibri" w:cs="Calibri"/>
+                <w:color w:val="000000"/>
+              </w:rPr>
+              <w:t>Verspätung der Validierung der Benutzereingaben</w:t>
+            </w:r>
+          </w:p>
+        </w:tc>
+        <w:tc>
+          <w:tcPr>
+            <w:tcW w:w="4252" w:type="dxa"/>
+            <w:vAlign w:val="bottom"/>
+          </w:tcPr>
+          <w:p>
+            <w:pPr>
+              <w:cnfStyle w:val="000000000000" w:firstRow="0" w:lastRow="0" w:firstColumn="0" w:lastColumn="0" w:oddVBand="0" w:evenVBand="0" w:oddHBand="0" w:evenHBand="0" w:firstRowFirstColumn="0" w:firstRowLastColumn="0" w:lastRowFirstColumn="0" w:lastRowLastColumn="0"/>
+              <w:rPr>
+                <w:rFonts w:ascii="Calibri" w:hAnsi="Calibri" w:cs="Calibri"/>
+                <w:color w:val="000000"/>
+              </w:rPr>
+            </w:pPr>
+            <w:proofErr w:type="gramStart"/>
+            <w:r>
+              <w:rPr>
+                <w:rFonts w:ascii="Calibri" w:hAnsi="Calibri" w:cs="Calibri"/>
+                <w:color w:val="000000"/>
+              </w:rPr>
+              <w:t>Aufgrund verschiedener Faktoren,</w:t>
+            </w:r>
+            <w:proofErr w:type="gramEnd"/>
+            <w:r>
+              <w:rPr>
+                <w:rFonts w:ascii="Calibri" w:hAnsi="Calibri" w:cs="Calibri"/>
+                <w:color w:val="000000"/>
+              </w:rPr>
+              <w:t xml:space="preserve"> wird die </w:t>
+            </w:r>
+            <w:proofErr w:type="spellStart"/>
+            <w:r>
+              <w:rPr>
+                <w:rFonts w:ascii="Calibri" w:hAnsi="Calibri" w:cs="Calibri"/>
+                <w:color w:val="000000"/>
+              </w:rPr>
+              <w:t>Benutzeringaben</w:t>
+            </w:r>
+            <w:proofErr w:type="spellEnd"/>
+            <w:r>
+              <w:rPr>
+                <w:rFonts w:ascii="Calibri" w:hAnsi="Calibri" w:cs="Calibri"/>
+                <w:color w:val="000000"/>
+              </w:rPr>
+              <w:t xml:space="preserve"> Validierung nicht bis zum Ende des 3. Semesters fertiggestellt</w:t>
+            </w:r>
           </w:p>
         </w:tc>
         <w:tc>
           <w:tcPr>
             <w:tcW w:w="567" w:type="dxa"/>
-            <w:vAlign w:val="center"/>
+            <w:vAlign w:val="bottom"/>
           </w:tcPr>
           <w:p>
             <w:pPr>
@@ -9315,12 +9557,19 @@
                 <w:rFonts w:ascii="Palatino Linotype" w:eastAsia="Calibri" w:hAnsi="Palatino Linotype" w:cs="Times New Roman"/>
               </w:rPr>
             </w:pPr>
+            <w:r>
+              <w:rPr>
+                <w:rFonts w:ascii="Calibri" w:hAnsi="Calibri" w:cs="Calibri"/>
+                <w:color w:val="000000"/>
+              </w:rPr>
+              <w:t>20</w:t>
+            </w:r>
           </w:p>
         </w:tc>
         <w:tc>
           <w:tcPr>
             <w:tcW w:w="582" w:type="dxa"/>
-            <w:vAlign w:val="center"/>
+            <w:vAlign w:val="bottom"/>
           </w:tcPr>
           <w:p>
             <w:pPr>
@@ -9330,12 +9579,19 @@
                 <w:rFonts w:ascii="Palatino Linotype" w:eastAsia="Calibri" w:hAnsi="Palatino Linotype" w:cs="Times New Roman"/>
               </w:rPr>
             </w:pPr>
+            <w:r>
+              <w:rPr>
+                <w:rFonts w:ascii="Calibri" w:hAnsi="Calibri" w:cs="Calibri"/>
+                <w:color w:val="000000"/>
+              </w:rPr>
+              <w:t>50</w:t>
+            </w:r>
           </w:p>
         </w:tc>
         <w:tc>
           <w:tcPr>
             <w:tcW w:w="836" w:type="dxa"/>
-            <w:vAlign w:val="center"/>
+            <w:vAlign w:val="bottom"/>
           </w:tcPr>
           <w:p>
             <w:pPr>
@@ -9345,6 +9601,13 @@
                 <w:rFonts w:ascii="Palatino Linotype" w:eastAsia="Calibri" w:hAnsi="Palatino Linotype" w:cs="Times New Roman"/>
               </w:rPr>
             </w:pPr>
+            <w:r>
+              <w:rPr>
+                <w:rFonts w:ascii="Calibri" w:hAnsi="Calibri" w:cs="Calibri"/>
+                <w:color w:val="000000"/>
+              </w:rPr>
+              <w:t>1000</w:t>
+            </w:r>
           </w:p>
         </w:tc>
       </w:tr>
@@ -9356,6 +9619,7 @@
           <w:tcPr>
             <w:cnfStyle w:val="001000000000" w:firstRow="0" w:lastRow="0" w:firstColumn="1" w:lastColumn="0" w:oddVBand="0" w:evenVBand="0" w:oddHBand="0" w:evenHBand="0" w:firstRowFirstColumn="0" w:firstRowLastColumn="0" w:lastRowFirstColumn="0" w:lastRowLastColumn="0"/>
             <w:tcW w:w="562" w:type="dxa"/>
+            <w:vAlign w:val="bottom"/>
           </w:tcPr>
           <w:p>
             <w:pPr>
@@ -9364,25 +9628,19 @@
                 <w:rFonts w:ascii="Palatino Linotype" w:eastAsia="Calibri" w:hAnsi="Palatino Linotype" w:cs="Times New Roman"/>
               </w:rPr>
             </w:pPr>
-          </w:p>
-        </w:tc>
-        <w:tc>
-          <w:tcPr>
-            <w:tcW w:w="2552" w:type="dxa"/>
-          </w:tcPr>
-          <w:p>
-            <w:pPr>
-              <w:cnfStyle w:val="000000100000" w:firstRow="0" w:lastRow="0" w:firstColumn="0" w:lastColumn="0" w:oddVBand="0" w:evenVBand="0" w:oddHBand="1" w:evenHBand="0" w:firstRowFirstColumn="0" w:firstRowLastColumn="0" w:lastRowFirstColumn="0" w:lastRowLastColumn="0"/>
+            <w:r>
               <w:rPr>
                 <w:rFonts w:ascii="Calibri" w:hAnsi="Calibri" w:cs="Calibri"/>
                 <w:color w:val="000000"/>
               </w:rPr>
-            </w:pPr>
-          </w:p>
-        </w:tc>
-        <w:tc>
-          <w:tcPr>
-            <w:tcW w:w="4252" w:type="dxa"/>
+              <w:t>3</w:t>
+            </w:r>
+          </w:p>
+        </w:tc>
+        <w:tc>
+          <w:tcPr>
+            <w:tcW w:w="2552" w:type="dxa"/>
+            <w:vAlign w:val="bottom"/>
           </w:tcPr>
           <w:p>
             <w:pPr>
@@ -9392,12 +9650,41 @@
                 <w:color w:val="000000"/>
               </w:rPr>
             </w:pPr>
+            <w:r>
+              <w:rPr>
+                <w:rFonts w:ascii="Calibri" w:hAnsi="Calibri" w:cs="Calibri"/>
+                <w:color w:val="000000"/>
+              </w:rPr>
+              <w:t>Mangelhafte Dokumentation</w:t>
+            </w:r>
+          </w:p>
+        </w:tc>
+        <w:tc>
+          <w:tcPr>
+            <w:tcW w:w="4252" w:type="dxa"/>
+            <w:vAlign w:val="bottom"/>
+          </w:tcPr>
+          <w:p>
+            <w:pPr>
+              <w:cnfStyle w:val="000000100000" w:firstRow="0" w:lastRow="0" w:firstColumn="0" w:lastColumn="0" w:oddVBand="0" w:evenVBand="0" w:oddHBand="1" w:evenHBand="0" w:firstRowFirstColumn="0" w:firstRowLastColumn="0" w:lastRowFirstColumn="0" w:lastRowLastColumn="0"/>
+              <w:rPr>
+                <w:rFonts w:ascii="Calibri" w:hAnsi="Calibri" w:cs="Calibri"/>
+                <w:color w:val="000000"/>
+              </w:rPr>
+            </w:pPr>
+            <w:r>
+              <w:rPr>
+                <w:rFonts w:ascii="Calibri" w:hAnsi="Calibri" w:cs="Calibri"/>
+                <w:color w:val="000000"/>
+              </w:rPr>
+              <w:t>Wenn die Richtlinien nicht eingehalten werden, kann es zu einer nicht überschaubaren Dokumentation kommen</w:t>
+            </w:r>
           </w:p>
         </w:tc>
         <w:tc>
           <w:tcPr>
             <w:tcW w:w="567" w:type="dxa"/>
-            <w:vAlign w:val="center"/>
+            <w:vAlign w:val="bottom"/>
           </w:tcPr>
           <w:p>
             <w:pPr>
@@ -9407,12 +9694,19 @@
                 <w:rFonts w:ascii="Palatino Linotype" w:eastAsia="Calibri" w:hAnsi="Palatino Linotype" w:cs="Times New Roman"/>
               </w:rPr>
             </w:pPr>
+            <w:r>
+              <w:rPr>
+                <w:rFonts w:ascii="Calibri" w:hAnsi="Calibri" w:cs="Calibri"/>
+                <w:color w:val="000000"/>
+              </w:rPr>
+              <w:t>30</w:t>
+            </w:r>
           </w:p>
         </w:tc>
         <w:tc>
           <w:tcPr>
             <w:tcW w:w="582" w:type="dxa"/>
-            <w:vAlign w:val="center"/>
+            <w:vAlign w:val="bottom"/>
           </w:tcPr>
           <w:p>
             <w:pPr>
@@ -9422,12 +9716,19 @@
                 <w:rFonts w:ascii="Palatino Linotype" w:eastAsia="Calibri" w:hAnsi="Palatino Linotype" w:cs="Times New Roman"/>
               </w:rPr>
             </w:pPr>
+            <w:r>
+              <w:rPr>
+                <w:rFonts w:ascii="Calibri" w:hAnsi="Calibri" w:cs="Calibri"/>
+                <w:color w:val="000000"/>
+              </w:rPr>
+              <w:t>30</w:t>
+            </w:r>
           </w:p>
         </w:tc>
         <w:tc>
           <w:tcPr>
             <w:tcW w:w="836" w:type="dxa"/>
-            <w:vAlign w:val="center"/>
+            <w:vAlign w:val="bottom"/>
           </w:tcPr>
           <w:p>
             <w:pPr>
@@ -9437,6 +9738,13 @@
                 <w:rFonts w:ascii="Palatino Linotype" w:eastAsia="Calibri" w:hAnsi="Palatino Linotype" w:cs="Times New Roman"/>
               </w:rPr>
             </w:pPr>
+            <w:r>
+              <w:rPr>
+                <w:rFonts w:ascii="Calibri" w:hAnsi="Calibri" w:cs="Calibri"/>
+                <w:color w:val="000000"/>
+              </w:rPr>
+              <w:t>900</w:t>
+            </w:r>
           </w:p>
         </w:tc>
       </w:tr>
@@ -9445,6 +9753,7 @@
           <w:tcPr>
             <w:cnfStyle w:val="001000000000" w:firstRow="0" w:lastRow="0" w:firstColumn="1" w:lastColumn="0" w:oddVBand="0" w:evenVBand="0" w:oddHBand="0" w:evenHBand="0" w:firstRowFirstColumn="0" w:firstRowLastColumn="0" w:lastRowFirstColumn="0" w:lastRowLastColumn="0"/>
             <w:tcW w:w="562" w:type="dxa"/>
+            <w:vAlign w:val="bottom"/>
           </w:tcPr>
           <w:p>
             <w:pPr>
@@ -9453,25 +9762,41 @@
                 <w:rFonts w:ascii="Palatino Linotype" w:eastAsia="Calibri" w:hAnsi="Palatino Linotype" w:cs="Times New Roman"/>
               </w:rPr>
             </w:pPr>
-          </w:p>
-        </w:tc>
-        <w:tc>
-          <w:tcPr>
-            <w:tcW w:w="2552" w:type="dxa"/>
-          </w:tcPr>
-          <w:p>
-            <w:pPr>
-              <w:cnfStyle w:val="000000000000" w:firstRow="0" w:lastRow="0" w:firstColumn="0" w:lastColumn="0" w:oddVBand="0" w:evenVBand="0" w:oddHBand="0" w:evenHBand="0" w:firstRowFirstColumn="0" w:firstRowLastColumn="0" w:lastRowFirstColumn="0" w:lastRowLastColumn="0"/>
+            <w:r>
               <w:rPr>
                 <w:rFonts w:ascii="Calibri" w:hAnsi="Calibri" w:cs="Calibri"/>
                 <w:color w:val="000000"/>
               </w:rPr>
-            </w:pPr>
+              <w:t>5</w:t>
+            </w:r>
+          </w:p>
+        </w:tc>
+        <w:tc>
+          <w:tcPr>
+            <w:tcW w:w="2552" w:type="dxa"/>
+            <w:vAlign w:val="bottom"/>
+          </w:tcPr>
+          <w:p>
+            <w:pPr>
+              <w:cnfStyle w:val="000000000000" w:firstRow="0" w:lastRow="0" w:firstColumn="0" w:lastColumn="0" w:oddVBand="0" w:evenVBand="0" w:oddHBand="0" w:evenHBand="0" w:firstRowFirstColumn="0" w:firstRowLastColumn="0" w:lastRowFirstColumn="0" w:lastRowLastColumn="0"/>
+              <w:rPr>
+                <w:rFonts w:ascii="Calibri" w:hAnsi="Calibri" w:cs="Calibri"/>
+                <w:color w:val="000000"/>
+              </w:rPr>
+            </w:pPr>
+            <w:r>
+              <w:rPr>
+                <w:rFonts w:ascii="Calibri" w:hAnsi="Calibri" w:cs="Calibri"/>
+                <w:color w:val="000000"/>
+              </w:rPr>
+              <w:t>Inkompatible Software</w:t>
+            </w:r>
           </w:p>
         </w:tc>
         <w:tc>
           <w:tcPr>
             <w:tcW w:w="4252" w:type="dxa"/>
+            <w:vAlign w:val="bottom"/>
           </w:tcPr>
           <w:p>
             <w:pPr>
@@ -9483,12 +9808,19 @@
                 <w:lang w:val="de-DE"/>
               </w:rPr>
             </w:pPr>
+            <w:r>
+              <w:rPr>
+                <w:rFonts w:ascii="Calibri" w:hAnsi="Calibri" w:cs="Calibri"/>
+                <w:color w:val="000000"/>
+              </w:rPr>
+              <w:t>Aufgrund von Kompatibilitätsschwierigkeiten der verwendeten Software, muss neue Software bestimmt werden</w:t>
+            </w:r>
           </w:p>
         </w:tc>
         <w:tc>
           <w:tcPr>
             <w:tcW w:w="567" w:type="dxa"/>
-            <w:vAlign w:val="center"/>
+            <w:vAlign w:val="bottom"/>
           </w:tcPr>
           <w:p>
             <w:pPr>
@@ -9498,12 +9830,19 @@
                 <w:rFonts w:ascii="Palatino Linotype" w:eastAsia="Calibri" w:hAnsi="Palatino Linotype" w:cs="Times New Roman"/>
               </w:rPr>
             </w:pPr>
+            <w:r>
+              <w:rPr>
+                <w:rFonts w:ascii="Calibri" w:hAnsi="Calibri" w:cs="Calibri"/>
+                <w:color w:val="000000"/>
+              </w:rPr>
+              <w:t>20</w:t>
+            </w:r>
           </w:p>
         </w:tc>
         <w:tc>
           <w:tcPr>
             <w:tcW w:w="582" w:type="dxa"/>
-            <w:vAlign w:val="center"/>
+            <w:vAlign w:val="bottom"/>
           </w:tcPr>
           <w:p>
             <w:pPr>
@@ -9513,12 +9852,19 @@
                 <w:rFonts w:ascii="Palatino Linotype" w:eastAsia="Calibri" w:hAnsi="Palatino Linotype" w:cs="Times New Roman"/>
               </w:rPr>
             </w:pPr>
+            <w:r>
+              <w:rPr>
+                <w:rFonts w:ascii="Calibri" w:hAnsi="Calibri" w:cs="Calibri"/>
+                <w:color w:val="000000"/>
+              </w:rPr>
+              <w:t>40</w:t>
+            </w:r>
           </w:p>
         </w:tc>
         <w:tc>
           <w:tcPr>
             <w:tcW w:w="836" w:type="dxa"/>
-            <w:vAlign w:val="center"/>
+            <w:vAlign w:val="bottom"/>
           </w:tcPr>
           <w:p>
             <w:pPr>
@@ -9528,6 +9874,13 @@
                 <w:rFonts w:ascii="Palatino Linotype" w:eastAsia="Calibri" w:hAnsi="Palatino Linotype" w:cs="Times New Roman"/>
               </w:rPr>
             </w:pPr>
+            <w:r>
+              <w:rPr>
+                <w:rFonts w:ascii="Calibri" w:hAnsi="Calibri" w:cs="Calibri"/>
+                <w:color w:val="000000"/>
+              </w:rPr>
+              <w:t>800</w:t>
+            </w:r>
           </w:p>
         </w:tc>
       </w:tr>
@@ -9540,6 +9893,7 @@
           <w:tcPr>
             <w:cnfStyle w:val="001000000000" w:firstRow="0" w:lastRow="0" w:firstColumn="1" w:lastColumn="0" w:oddVBand="0" w:evenVBand="0" w:oddHBand="0" w:evenHBand="0" w:firstRowFirstColumn="0" w:firstRowLastColumn="0" w:lastRowFirstColumn="0" w:lastRowLastColumn="0"/>
             <w:tcW w:w="562" w:type="dxa"/>
+            <w:vAlign w:val="bottom"/>
           </w:tcPr>
           <w:p>
             <w:pPr>
@@ -9548,25 +9902,19 @@
                 <w:rFonts w:ascii="Palatino Linotype" w:eastAsia="Calibri" w:hAnsi="Palatino Linotype" w:cs="Times New Roman"/>
               </w:rPr>
             </w:pPr>
-          </w:p>
-        </w:tc>
-        <w:tc>
-          <w:tcPr>
-            <w:tcW w:w="2552" w:type="dxa"/>
-          </w:tcPr>
-          <w:p>
-            <w:pPr>
-              <w:cnfStyle w:val="000000100000" w:firstRow="0" w:lastRow="0" w:firstColumn="0" w:lastColumn="0" w:oddVBand="0" w:evenVBand="0" w:oddHBand="1" w:evenHBand="0" w:firstRowFirstColumn="0" w:firstRowLastColumn="0" w:lastRowFirstColumn="0" w:lastRowLastColumn="0"/>
+            <w:r>
               <w:rPr>
                 <w:rFonts w:ascii="Calibri" w:hAnsi="Calibri" w:cs="Calibri"/>
                 <w:color w:val="000000"/>
               </w:rPr>
-            </w:pPr>
-          </w:p>
-        </w:tc>
-        <w:tc>
-          <w:tcPr>
-            <w:tcW w:w="4252" w:type="dxa"/>
+              <w:t>8</w:t>
+            </w:r>
+          </w:p>
+        </w:tc>
+        <w:tc>
+          <w:tcPr>
+            <w:tcW w:w="2552" w:type="dxa"/>
+            <w:vAlign w:val="bottom"/>
           </w:tcPr>
           <w:p>
             <w:pPr>
@@ -9576,12 +9924,57 @@
                 <w:color w:val="000000"/>
               </w:rPr>
             </w:pPr>
+            <w:r>
+              <w:rPr>
+                <w:rFonts w:ascii="Calibri" w:hAnsi="Calibri" w:cs="Calibri"/>
+                <w:color w:val="000000"/>
+              </w:rPr>
+              <w:t>Bugs in der fertigen Software</w:t>
+            </w:r>
+          </w:p>
+        </w:tc>
+        <w:tc>
+          <w:tcPr>
+            <w:tcW w:w="4252" w:type="dxa"/>
+            <w:vAlign w:val="bottom"/>
+          </w:tcPr>
+          <w:p>
+            <w:pPr>
+              <w:cnfStyle w:val="000000100000" w:firstRow="0" w:lastRow="0" w:firstColumn="0" w:lastColumn="0" w:oddVBand="0" w:evenVBand="0" w:oddHBand="1" w:evenHBand="0" w:firstRowFirstColumn="0" w:firstRowLastColumn="0" w:lastRowFirstColumn="0" w:lastRowLastColumn="0"/>
+              <w:rPr>
+                <w:rFonts w:ascii="Calibri" w:hAnsi="Calibri" w:cs="Calibri"/>
+                <w:color w:val="000000"/>
+              </w:rPr>
+            </w:pPr>
+            <w:r>
+              <w:rPr>
+                <w:rFonts w:ascii="Calibri" w:hAnsi="Calibri" w:cs="Calibri"/>
+                <w:color w:val="000000"/>
+              </w:rPr>
+              <w:t xml:space="preserve">Aufgrund unzureichendem </w:t>
+            </w:r>
+            <w:proofErr w:type="spellStart"/>
+            <w:r>
+              <w:rPr>
+                <w:rFonts w:ascii="Calibri" w:hAnsi="Calibri" w:cs="Calibri"/>
+                <w:color w:val="000000"/>
+              </w:rPr>
+              <w:t>Testing</w:t>
+            </w:r>
+            <w:proofErr w:type="spellEnd"/>
+            <w:r>
+              <w:rPr>
+                <w:rFonts w:ascii="Calibri" w:hAnsi="Calibri" w:cs="Calibri"/>
+                <w:color w:val="000000"/>
+              </w:rPr>
+              <w:t xml:space="preserve"> befinden sich Bugs in der fertigen Software</w:t>
+            </w:r>
           </w:p>
         </w:tc>
         <w:tc>
           <w:tcPr>
             <w:tcW w:w="567" w:type="dxa"/>
-            <w:vAlign w:val="center"/>
+            <w:vAlign w:val="bottom"/>
           </w:tcPr>
           <w:p>
             <w:pPr>
@@ -9591,12 +9984,19 @@
                 <w:rFonts w:ascii="Palatino Linotype" w:eastAsia="Calibri" w:hAnsi="Palatino Linotype" w:cs="Times New Roman"/>
               </w:rPr>
             </w:pPr>
+            <w:r>
+              <w:rPr>
+                <w:rFonts w:ascii="Calibri" w:hAnsi="Calibri" w:cs="Calibri"/>
+                <w:color w:val="000000"/>
+              </w:rPr>
+              <w:t>30</w:t>
+            </w:r>
           </w:p>
         </w:tc>
         <w:tc>
           <w:tcPr>
             <w:tcW w:w="582" w:type="dxa"/>
-            <w:vAlign w:val="center"/>
+            <w:vAlign w:val="bottom"/>
           </w:tcPr>
           <w:p>
             <w:pPr>
@@ -9606,12 +10006,19 @@
                 <w:rFonts w:ascii="Palatino Linotype" w:eastAsia="Calibri" w:hAnsi="Palatino Linotype" w:cs="Times New Roman"/>
               </w:rPr>
             </w:pPr>
+            <w:r>
+              <w:rPr>
+                <w:rFonts w:ascii="Calibri" w:hAnsi="Calibri" w:cs="Calibri"/>
+                <w:color w:val="000000"/>
+              </w:rPr>
+              <w:t>20</w:t>
+            </w:r>
           </w:p>
         </w:tc>
         <w:tc>
           <w:tcPr>
             <w:tcW w:w="836" w:type="dxa"/>
-            <w:vAlign w:val="center"/>
+            <w:vAlign w:val="bottom"/>
           </w:tcPr>
           <w:p>
             <w:pPr>
@@ -9621,6 +10028,13 @@
                 <w:rFonts w:ascii="Palatino Linotype" w:eastAsia="Calibri" w:hAnsi="Palatino Linotype" w:cs="Times New Roman"/>
               </w:rPr>
             </w:pPr>
+            <w:r>
+              <w:rPr>
+                <w:rFonts w:ascii="Calibri" w:hAnsi="Calibri" w:cs="Calibri"/>
+                <w:color w:val="000000"/>
+              </w:rPr>
+              <w:t>600</w:t>
+            </w:r>
           </w:p>
         </w:tc>
       </w:tr>
@@ -9632,6 +10046,7 @@
           <w:tcPr>
             <w:cnfStyle w:val="001000000000" w:firstRow="0" w:lastRow="0" w:firstColumn="1" w:lastColumn="0" w:oddVBand="0" w:evenVBand="0" w:oddHBand="0" w:evenHBand="0" w:firstRowFirstColumn="0" w:firstRowLastColumn="0" w:lastRowFirstColumn="0" w:lastRowLastColumn="0"/>
             <w:tcW w:w="562" w:type="dxa"/>
+            <w:vAlign w:val="bottom"/>
           </w:tcPr>
           <w:p>
             <w:pPr>
@@ -9640,25 +10055,41 @@
                 <w:rFonts w:ascii="Palatino Linotype" w:eastAsia="Calibri" w:hAnsi="Palatino Linotype" w:cs="Times New Roman"/>
               </w:rPr>
             </w:pPr>
-          </w:p>
-        </w:tc>
-        <w:tc>
-          <w:tcPr>
-            <w:tcW w:w="2552" w:type="dxa"/>
-          </w:tcPr>
-          <w:p>
-            <w:pPr>
-              <w:cnfStyle w:val="000000000000" w:firstRow="0" w:lastRow="0" w:firstColumn="0" w:lastColumn="0" w:oddVBand="0" w:evenVBand="0" w:oddHBand="0" w:evenHBand="0" w:firstRowFirstColumn="0" w:firstRowLastColumn="0" w:lastRowFirstColumn="0" w:lastRowLastColumn="0"/>
+            <w:r>
               <w:rPr>
                 <w:rFonts w:ascii="Calibri" w:hAnsi="Calibri" w:cs="Calibri"/>
                 <w:color w:val="000000"/>
               </w:rPr>
-            </w:pPr>
+              <w:t>2</w:t>
+            </w:r>
+          </w:p>
+        </w:tc>
+        <w:tc>
+          <w:tcPr>
+            <w:tcW w:w="2552" w:type="dxa"/>
+            <w:vAlign w:val="bottom"/>
+          </w:tcPr>
+          <w:p>
+            <w:pPr>
+              <w:cnfStyle w:val="000000000000" w:firstRow="0" w:lastRow="0" w:firstColumn="0" w:lastColumn="0" w:oddVBand="0" w:evenVBand="0" w:oddHBand="0" w:evenHBand="0" w:firstRowFirstColumn="0" w:firstRowLastColumn="0" w:lastRowFirstColumn="0" w:lastRowLastColumn="0"/>
+              <w:rPr>
+                <w:rFonts w:ascii="Calibri" w:hAnsi="Calibri" w:cs="Calibri"/>
+                <w:color w:val="000000"/>
+              </w:rPr>
+            </w:pPr>
+            <w:r>
+              <w:rPr>
+                <w:rFonts w:ascii="Calibri" w:hAnsi="Calibri" w:cs="Calibri"/>
+                <w:color w:val="000000"/>
+              </w:rPr>
+              <w:t>Unzureichende Projektplanung</w:t>
+            </w:r>
           </w:p>
         </w:tc>
         <w:tc>
           <w:tcPr>
             <w:tcW w:w="4252" w:type="dxa"/>
+            <w:vAlign w:val="bottom"/>
           </w:tcPr>
           <w:p>
             <w:pPr>
@@ -9670,12 +10101,19 @@
                 <w:lang w:val="de-DE"/>
               </w:rPr>
             </w:pPr>
+            <w:r>
+              <w:rPr>
+                <w:rFonts w:ascii="Calibri" w:hAnsi="Calibri" w:cs="Calibri"/>
+                <w:color w:val="000000"/>
+              </w:rPr>
+              <w:t>Aufgrund von unzureichender Projektplanung, kommt es zu einer Verspätung der Fertigstellung des Projektes</w:t>
+            </w:r>
           </w:p>
         </w:tc>
         <w:tc>
           <w:tcPr>
             <w:tcW w:w="567" w:type="dxa"/>
-            <w:vAlign w:val="center"/>
+            <w:vAlign w:val="bottom"/>
           </w:tcPr>
           <w:p>
             <w:pPr>
@@ -9685,12 +10123,19 @@
                 <w:rFonts w:ascii="Palatino Linotype" w:eastAsia="Calibri" w:hAnsi="Palatino Linotype" w:cs="Times New Roman"/>
               </w:rPr>
             </w:pPr>
+            <w:r>
+              <w:rPr>
+                <w:rFonts w:ascii="Calibri" w:hAnsi="Calibri" w:cs="Calibri"/>
+                <w:color w:val="000000"/>
+              </w:rPr>
+              <w:t>10</w:t>
+            </w:r>
           </w:p>
         </w:tc>
         <w:tc>
           <w:tcPr>
             <w:tcW w:w="582" w:type="dxa"/>
-            <w:vAlign w:val="center"/>
+            <w:vAlign w:val="bottom"/>
           </w:tcPr>
           <w:p>
             <w:pPr>
@@ -9700,12 +10145,19 @@
                 <w:rFonts w:ascii="Palatino Linotype" w:eastAsia="Calibri" w:hAnsi="Palatino Linotype" w:cs="Times New Roman"/>
               </w:rPr>
             </w:pPr>
+            <w:r>
+              <w:rPr>
+                <w:rFonts w:ascii="Calibri" w:hAnsi="Calibri" w:cs="Calibri"/>
+                <w:color w:val="000000"/>
+              </w:rPr>
+              <w:t>50</w:t>
+            </w:r>
           </w:p>
         </w:tc>
         <w:tc>
           <w:tcPr>
             <w:tcW w:w="836" w:type="dxa"/>
-            <w:vAlign w:val="center"/>
+            <w:vAlign w:val="bottom"/>
           </w:tcPr>
           <w:p>
             <w:pPr>
@@ -9715,195 +10167,13 @@
                 <w:rFonts w:ascii="Palatino Linotype" w:eastAsia="Calibri" w:hAnsi="Palatino Linotype" w:cs="Times New Roman"/>
               </w:rPr>
             </w:pPr>
-          </w:p>
-        </w:tc>
-      </w:tr>
-      <w:tr>
-        <w:trPr>
-          <w:cnfStyle w:val="000000100000" w:firstRow="0" w:lastRow="0" w:firstColumn="0" w:lastColumn="0" w:oddVBand="0" w:evenVBand="0" w:oddHBand="1" w:evenHBand="0" w:firstRowFirstColumn="0" w:firstRowLastColumn="0" w:lastRowFirstColumn="0" w:lastRowLastColumn="0"/>
-          <w:trHeight w:val="654"/>
-        </w:trPr>
-        <w:tc>
-          <w:tcPr>
-            <w:cnfStyle w:val="001000000000" w:firstRow="0" w:lastRow="0" w:firstColumn="1" w:lastColumn="0" w:oddVBand="0" w:evenVBand="0" w:oddHBand="0" w:evenHBand="0" w:firstRowFirstColumn="0" w:firstRowLastColumn="0" w:lastRowFirstColumn="0" w:lastRowLastColumn="0"/>
-            <w:tcW w:w="562" w:type="dxa"/>
-          </w:tcPr>
-          <w:p>
-            <w:pPr>
-              <w:spacing w:before="240" w:after="240"/>
-              <w:rPr>
-                <w:rFonts w:ascii="Palatino Linotype" w:eastAsia="Calibri" w:hAnsi="Palatino Linotype" w:cs="Times New Roman"/>
-              </w:rPr>
-            </w:pPr>
-          </w:p>
-        </w:tc>
-        <w:tc>
-          <w:tcPr>
-            <w:tcW w:w="2552" w:type="dxa"/>
-          </w:tcPr>
-          <w:p>
-            <w:pPr>
-              <w:cnfStyle w:val="000000100000" w:firstRow="0" w:lastRow="0" w:firstColumn="0" w:lastColumn="0" w:oddVBand="0" w:evenVBand="0" w:oddHBand="1" w:evenHBand="0" w:firstRowFirstColumn="0" w:firstRowLastColumn="0" w:lastRowFirstColumn="0" w:lastRowLastColumn="0"/>
+            <w:r>
               <w:rPr>
                 <w:rFonts w:ascii="Calibri" w:hAnsi="Calibri" w:cs="Calibri"/>
                 <w:color w:val="000000"/>
               </w:rPr>
-            </w:pPr>
-          </w:p>
-        </w:tc>
-        <w:tc>
-          <w:tcPr>
-            <w:tcW w:w="4252" w:type="dxa"/>
-          </w:tcPr>
-          <w:p>
-            <w:pPr>
-              <w:spacing w:after="160" w:line="259" w:lineRule="auto"/>
-              <w:cnfStyle w:val="000000100000" w:firstRow="0" w:lastRow="0" w:firstColumn="0" w:lastColumn="0" w:oddVBand="0" w:evenVBand="0" w:oddHBand="1" w:evenHBand="0" w:firstRowFirstColumn="0" w:firstRowLastColumn="0" w:lastRowFirstColumn="0" w:lastRowLastColumn="0"/>
-              <w:rPr>
-                <w:rFonts w:ascii="Calibri" w:hAnsi="Calibri" w:cs="Calibri"/>
-                <w:color w:val="000000"/>
-                <w:lang w:val="de-DE"/>
-              </w:rPr>
-            </w:pPr>
-          </w:p>
-        </w:tc>
-        <w:tc>
-          <w:tcPr>
-            <w:tcW w:w="567" w:type="dxa"/>
-            <w:vAlign w:val="center"/>
-          </w:tcPr>
-          <w:p>
-            <w:pPr>
-              <w:spacing w:before="240" w:after="240"/>
-              <w:cnfStyle w:val="000000100000" w:firstRow="0" w:lastRow="0" w:firstColumn="0" w:lastColumn="0" w:oddVBand="0" w:evenVBand="0" w:oddHBand="1" w:evenHBand="0" w:firstRowFirstColumn="0" w:firstRowLastColumn="0" w:lastRowFirstColumn="0" w:lastRowLastColumn="0"/>
-              <w:rPr>
-                <w:rFonts w:ascii="Palatino Linotype" w:eastAsia="Calibri" w:hAnsi="Palatino Linotype" w:cs="Times New Roman"/>
-              </w:rPr>
-            </w:pPr>
-          </w:p>
-        </w:tc>
-        <w:tc>
-          <w:tcPr>
-            <w:tcW w:w="582" w:type="dxa"/>
-            <w:vAlign w:val="center"/>
-          </w:tcPr>
-          <w:p>
-            <w:pPr>
-              <w:spacing w:before="240" w:after="240"/>
-              <w:cnfStyle w:val="000000100000" w:firstRow="0" w:lastRow="0" w:firstColumn="0" w:lastColumn="0" w:oddVBand="0" w:evenVBand="0" w:oddHBand="1" w:evenHBand="0" w:firstRowFirstColumn="0" w:firstRowLastColumn="0" w:lastRowFirstColumn="0" w:lastRowLastColumn="0"/>
-              <w:rPr>
-                <w:rFonts w:ascii="Palatino Linotype" w:eastAsia="Calibri" w:hAnsi="Palatino Linotype" w:cs="Times New Roman"/>
-              </w:rPr>
-            </w:pPr>
-          </w:p>
-        </w:tc>
-        <w:tc>
-          <w:tcPr>
-            <w:tcW w:w="836" w:type="dxa"/>
-            <w:vAlign w:val="center"/>
-          </w:tcPr>
-          <w:p>
-            <w:pPr>
-              <w:spacing w:before="240" w:after="240"/>
-              <w:cnfStyle w:val="000000100000" w:firstRow="0" w:lastRow="0" w:firstColumn="0" w:lastColumn="0" w:oddVBand="0" w:evenVBand="0" w:oddHBand="1" w:evenHBand="0" w:firstRowFirstColumn="0" w:firstRowLastColumn="0" w:lastRowFirstColumn="0" w:lastRowLastColumn="0"/>
-              <w:rPr>
-                <w:rFonts w:ascii="Palatino Linotype" w:eastAsia="Calibri" w:hAnsi="Palatino Linotype" w:cs="Times New Roman"/>
-              </w:rPr>
-            </w:pPr>
-          </w:p>
-        </w:tc>
-      </w:tr>
-      <w:tr>
-        <w:trPr>
-          <w:trHeight w:val="469"/>
-        </w:trPr>
-        <w:tc>
-          <w:tcPr>
-            <w:cnfStyle w:val="001000000000" w:firstRow="0" w:lastRow="0" w:firstColumn="1" w:lastColumn="0" w:oddVBand="0" w:evenVBand="0" w:oddHBand="0" w:evenHBand="0" w:firstRowFirstColumn="0" w:firstRowLastColumn="0" w:lastRowFirstColumn="0" w:lastRowLastColumn="0"/>
-            <w:tcW w:w="562" w:type="dxa"/>
-          </w:tcPr>
-          <w:p>
-            <w:pPr>
-              <w:spacing w:before="240" w:after="240"/>
-              <w:rPr>
-                <w:rFonts w:ascii="Palatino Linotype" w:eastAsia="Calibri" w:hAnsi="Palatino Linotype" w:cs="Times New Roman"/>
-              </w:rPr>
-            </w:pPr>
-          </w:p>
-        </w:tc>
-        <w:tc>
-          <w:tcPr>
-            <w:tcW w:w="2552" w:type="dxa"/>
-          </w:tcPr>
-          <w:p>
-            <w:pPr>
-              <w:cnfStyle w:val="000000000000" w:firstRow="0" w:lastRow="0" w:firstColumn="0" w:lastColumn="0" w:oddVBand="0" w:evenVBand="0" w:oddHBand="0" w:evenHBand="0" w:firstRowFirstColumn="0" w:firstRowLastColumn="0" w:lastRowFirstColumn="0" w:lastRowLastColumn="0"/>
-              <w:rPr>
-                <w:rFonts w:ascii="Calibri" w:hAnsi="Calibri" w:cs="Calibri"/>
-                <w:color w:val="000000"/>
-              </w:rPr>
-            </w:pPr>
-          </w:p>
-        </w:tc>
-        <w:tc>
-          <w:tcPr>
-            <w:tcW w:w="4252" w:type="dxa"/>
-          </w:tcPr>
-          <w:p>
-            <w:pPr>
-              <w:spacing w:after="160" w:line="259" w:lineRule="auto"/>
-              <w:cnfStyle w:val="000000000000" w:firstRow="0" w:lastRow="0" w:firstColumn="0" w:lastColumn="0" w:oddVBand="0" w:evenVBand="0" w:oddHBand="0" w:evenHBand="0" w:firstRowFirstColumn="0" w:firstRowLastColumn="0" w:lastRowFirstColumn="0" w:lastRowLastColumn="0"/>
-              <w:rPr>
-                <w:rFonts w:ascii="Calibri" w:hAnsi="Calibri" w:cs="Calibri"/>
-                <w:color w:val="000000"/>
-                <w:lang w:val="de-DE"/>
-              </w:rPr>
-            </w:pPr>
-          </w:p>
-        </w:tc>
-        <w:tc>
-          <w:tcPr>
-            <w:tcW w:w="567" w:type="dxa"/>
-            <w:vAlign w:val="center"/>
-          </w:tcPr>
-          <w:p>
-            <w:pPr>
-              <w:spacing w:before="240" w:after="240"/>
-              <w:cnfStyle w:val="000000000000" w:firstRow="0" w:lastRow="0" w:firstColumn="0" w:lastColumn="0" w:oddVBand="0" w:evenVBand="0" w:oddHBand="0" w:evenHBand="0" w:firstRowFirstColumn="0" w:firstRowLastColumn="0" w:lastRowFirstColumn="0" w:lastRowLastColumn="0"/>
-              <w:rPr>
-                <w:rFonts w:ascii="Palatino Linotype" w:eastAsia="Calibri" w:hAnsi="Palatino Linotype" w:cs="Times New Roman"/>
-              </w:rPr>
-            </w:pPr>
-          </w:p>
-        </w:tc>
-        <w:tc>
-          <w:tcPr>
-            <w:tcW w:w="582" w:type="dxa"/>
-            <w:vAlign w:val="center"/>
-          </w:tcPr>
-          <w:p>
-            <w:pPr>
-              <w:spacing w:before="240" w:after="240"/>
-              <w:cnfStyle w:val="000000000000" w:firstRow="0" w:lastRow="0" w:firstColumn="0" w:lastColumn="0" w:oddVBand="0" w:evenVBand="0" w:oddHBand="0" w:evenHBand="0" w:firstRowFirstColumn="0" w:firstRowLastColumn="0" w:lastRowFirstColumn="0" w:lastRowLastColumn="0"/>
-              <w:rPr>
-                <w:rFonts w:ascii="Palatino Linotype" w:eastAsia="Calibri" w:hAnsi="Palatino Linotype" w:cs="Times New Roman"/>
-              </w:rPr>
-            </w:pPr>
-          </w:p>
-        </w:tc>
-        <w:tc>
-          <w:tcPr>
-            <w:tcW w:w="836" w:type="dxa"/>
-            <w:vAlign w:val="center"/>
-          </w:tcPr>
-          <w:p>
-            <w:pPr>
-              <w:spacing w:before="240" w:after="240"/>
-              <w:cnfStyle w:val="000000000000" w:firstRow="0" w:lastRow="0" w:firstColumn="0" w:lastColumn="0" w:oddVBand="0" w:evenVBand="0" w:oddHBand="0" w:evenHBand="0" w:firstRowFirstColumn="0" w:firstRowLastColumn="0" w:lastRowFirstColumn="0" w:lastRowLastColumn="0"/>
-              <w:rPr>
-                <w:rFonts w:ascii="Palatino Linotype" w:eastAsia="Calibri" w:hAnsi="Palatino Linotype" w:cs="Times New Roman"/>
-              </w:rPr>
-            </w:pPr>
+              <w:t>500</w:t>
+            </w:r>
           </w:p>
         </w:tc>
       </w:tr>
@@ -9914,43 +10184,47 @@
         <w:spacing w:line="240" w:lineRule="auto"/>
       </w:pPr>
       <w:r>
-        <w:t>P… Eintrittswahrscheinlichkeit</w:t>
-      </w:r>
+        <w:t>R</w:t>
+      </w:r>
+      <w:r>
+        <w:t>PZ</w:t>
+      </w:r>
+      <w:r>
+        <w:t xml:space="preserve">… </w:t>
+      </w:r>
+      <w:r>
+        <w:t>errechnete</w:t>
+      </w:r>
+      <w:r>
+        <w:t xml:space="preserve"> Risik</w:t>
+      </w:r>
+      <w:r>
+        <w:t>o</w:t>
+      </w:r>
+      <w:r>
+        <w:t>prioritätszahl</w:t>
+      </w:r>
+      <w:bookmarkEnd w:id="44"/>
     </w:p>
     <w:p>
       <w:pPr>
         <w:spacing w:line="240" w:lineRule="auto"/>
       </w:pPr>
-      <w:r>
-        <w:t>A… Schadensausmaß bei Eintritt des Risikos</w:t>
-      </w:r>
     </w:p>
     <w:p>
       <w:pPr>
         <w:spacing w:line="240" w:lineRule="auto"/>
       </w:pPr>
-      <w:r>
-        <w:t>R</w:t>
-      </w:r>
-      <w:r>
-        <w:t>PZ</w:t>
-      </w:r>
-      <w:r>
-        <w:t xml:space="preserve">… </w:t>
-      </w:r>
-      <w:r>
-        <w:t>errechnete</w:t>
-      </w:r>
-      <w:r>
-        <w:t xml:space="preserve"> Risik</w:t>
-      </w:r>
-      <w:r>
-        <w:t>o</w:t>
-      </w:r>
-      <w:r>
-        <w:t>prioritätszahl</w:t>
-      </w:r>
-      <w:bookmarkEnd w:id="44"/>
+    </w:p>
+    <w:p>
+      <w:pPr>
+        <w:spacing w:line="240" w:lineRule="auto"/>
+      </w:pPr>
+    </w:p>
+    <w:p>
+      <w:pPr>
+        <w:spacing w:line="240" w:lineRule="auto"/>
+      </w:pPr>
     </w:p>
     <w:p>
       <w:pPr>
@@ -9982,6 +10256,7 @@
           <w:szCs w:val="32"/>
           <w:lang w:val="de-AT"/>
         </w:rPr>
+        <w:lastRenderedPageBreak/>
         <w:t>Projektressourcen</w:t>
       </w:r>
       <w:bookmarkEnd w:id="36"/>
@@ -10161,7 +10436,6 @@
                 <w:sz w:val="24"/>
                 <w:lang w:val="de-DE"/>
               </w:rPr>
-              <w:lastRenderedPageBreak/>
               <w:t xml:space="preserve">KNOW-HOW im </w:t>
             </w:r>
             <w:r>
@@ -10775,6 +11049,7 @@
           <w:szCs w:val="32"/>
           <w:lang w:val="de-AT"/>
         </w:rPr>
+        <w:lastRenderedPageBreak/>
         <w:t>Projektmanagementprozess</w:t>
       </w:r>
       <w:bookmarkEnd w:id="49"/>
@@ -10852,16 +11127,7 @@
           <w:sz w:val="24"/>
           <w:lang w:val="de-AT"/>
         </w:rPr>
-        <w:t xml:space="preserve"> und individuellen Bedürfnissen angepasst. </w:t>
-      </w:r>
-      <w:r>
-        <w:rPr>
-          <w:rFonts w:ascii="Palatino Linotype" w:eastAsia="Calibri" w:hAnsi="Palatino Linotype" w:cs="Times New Roman"/>
-          <w:sz w:val="24"/>
-          <w:lang w:val="de-AT"/>
-        </w:rPr>
-        <w:lastRenderedPageBreak/>
-        <w:t>Der Managementprozess, welcher für das Projek</w:t>
+        <w:t xml:space="preserve"> und individuellen Bedürfnissen angepasst. Der Managementprozess, welcher für das Projek</w:t>
       </w:r>
       <w:r>
         <w:rPr>
@@ -11386,6 +11652,7 @@
           <w:szCs w:val="26"/>
           <w:lang w:val="de-AT"/>
         </w:rPr>
+        <w:lastRenderedPageBreak/>
         <w:t xml:space="preserve">Sprint </w:t>
       </w:r>
       <w:proofErr w:type="spellStart"/>
@@ -11447,16 +11714,7 @@
           <w:sz w:val="24"/>
           <w:lang w:val="de-AT"/>
         </w:rPr>
-        <w:t xml:space="preserve"> statt. Dieses sollte nicht länger als zwei Stunden dauern. Hierbei werden die zu erledigenden Teilaufgaben für den nächsten Sprint in Form von User-Stories beschrieben bzw. aus dem Backlog übernommen. Geplant wird der Sprint innerhalb des gesamten Teams, festgelegt </w:t>
-      </w:r>
-      <w:r>
-        <w:rPr>
-          <w:rFonts w:ascii="Palatino Linotype" w:eastAsia="Calibri" w:hAnsi="Palatino Linotype" w:cs="Times New Roman"/>
-          <w:sz w:val="24"/>
-          <w:lang w:val="de-AT"/>
-        </w:rPr>
-        <w:lastRenderedPageBreak/>
-        <w:t xml:space="preserve">werden die Teilaufgaben schließlich vom </w:t>
+        <w:t xml:space="preserve"> statt. Dieses sollte nicht länger als zwei Stunden dauern. Hierbei werden die zu erledigenden Teilaufgaben für den nächsten Sprint in Form von User-Stories beschrieben bzw. aus dem Backlog übernommen. Geplant wird der Sprint innerhalb des gesamten Teams, festgelegt werden die Teilaufgaben schließlich vom </w:t>
       </w:r>
       <w:proofErr w:type="spellStart"/>
       <w:r>
@@ -11903,7 +12161,16 @@
           <w:sz w:val="24"/>
           <w:lang w:val="de-AT"/>
         </w:rPr>
-        <w:t xml:space="preserve">. In dieser Zeit sind die Mitglieder hauptsächlich auf sich allein gestellt und für die Abarbeitung der individuellen Aufgaben selbst verantwortlich. Bei Problemen kann jedoch immer eine spontane Besprechung zwischen mehreren Teammitgliedern stattfinden, welche jedoch so kompakt wie möglich gehalten werden sollte. Die Ergebnisse dieser Besprechungen werden auf den Story-Cards dokumentiert. </w:t>
+        <w:t xml:space="preserve">. In dieser Zeit sind die Mitglieder hauptsächlich auf sich allein gestellt und für die Abarbeitung der individuellen Aufgaben selbst verantwortlich. Bei Problemen kann jedoch immer eine spontane Besprechung zwischen mehreren </w:t>
+      </w:r>
+      <w:r>
+        <w:rPr>
+          <w:rFonts w:ascii="Palatino Linotype" w:eastAsia="Calibri" w:hAnsi="Palatino Linotype" w:cs="Times New Roman"/>
+          <w:sz w:val="24"/>
+          <w:lang w:val="de-AT"/>
+        </w:rPr>
+        <w:lastRenderedPageBreak/>
+        <w:t xml:space="preserve">Teammitgliedern stattfinden, welche jedoch so kompakt wie möglich gehalten werden sollte. Die Ergebnisse dieser Besprechungen werden auf den Story-Cards dokumentiert. </w:t>
       </w:r>
     </w:p>
     <w:p>
@@ -11937,7 +12204,6 @@
           <w:szCs w:val="26"/>
           <w:lang w:val="de-AT"/>
         </w:rPr>
-        <w:lastRenderedPageBreak/>
         <w:t xml:space="preserve">Weekly </w:t>
       </w:r>
       <w:proofErr w:type="spellStart"/>

</xml_diff>

<commit_message>
grobplanung finalisiert, aufgabenverteilung festgelegt, Ziele pberarbeit, Product Backlog gefüllt
</commit_message>
<xml_diff>
--- a/documents/BA.planing.Grobplanung.docx
+++ b/documents/BA.planing.Grobplanung.docx
@@ -103,7 +103,7 @@
         <w:rPr>
           <w:lang w:eastAsia="de-DE"/>
         </w:rPr>
-        <w:t>Dezentralisierung der Applikation</w:t>
+        <w:t>Dezentralisierte Applikation</w:t>
       </w:r>
       <w:r>
         <w:rPr>
@@ -365,33 +365,13 @@
         <w:rPr>
           <w:lang w:eastAsia="de-DE"/>
         </w:rPr>
-        <w:t xml:space="preserve"> – </w:t>
+        <w:t xml:space="preserve">– </w:t>
       </w:r>
       <w:r>
         <w:rPr>
           <w:lang w:eastAsia="de-DE"/>
         </w:rPr>
-        <w:t xml:space="preserve">Programmiersprache, um </w:t>
-      </w:r>
-      <w:r>
-        <w:rPr>
-          <w:lang w:eastAsia="de-DE"/>
-        </w:rPr>
-        <w:t xml:space="preserve">einen Smart </w:t>
-      </w:r>
-      <w:proofErr w:type="spellStart"/>
-      <w:r>
-        <w:rPr>
-          <w:lang w:eastAsia="de-DE"/>
-        </w:rPr>
-        <w:t>Contract</w:t>
-      </w:r>
-      <w:proofErr w:type="spellEnd"/>
-      <w:r>
-        <w:rPr>
-          <w:lang w:eastAsia="de-DE"/>
-        </w:rPr>
-        <w:t xml:space="preserve"> auf der Ethereum Blockchain zu programmieren. </w:t>
+        <w:t xml:space="preserve">Übermittlung der Daten an die Ethereum Chain mittels JSON </w:t>
       </w:r>
     </w:p>
     <w:p>
@@ -400,19 +380,11 @@
           <w:lang w:val="de-AT" w:eastAsia="de-DE"/>
         </w:rPr>
       </w:pPr>
-      <w:proofErr w:type="spellStart"/>
       <w:r>
         <w:rPr>
           <w:lang w:val="de-AT" w:eastAsia="de-DE"/>
         </w:rPr>
-        <w:t>Solidity</w:t>
-      </w:r>
-      <w:proofErr w:type="spellEnd"/>
-      <w:r>
-        <w:rPr>
-          <w:lang w:val="de-AT" w:eastAsia="de-DE"/>
-        </w:rPr>
-        <w:t xml:space="preserve"> soll als Programmiersprache gewählt werden, um auf der Ethereum Blockchain zu programmieren. </w:t>
+        <w:t xml:space="preserve">Die Übermittlung der Daten an die Ethereum Chain soll mittels JSON erfolgen. </w:t>
       </w:r>
     </w:p>
     <w:p>
@@ -448,7 +420,27 @@
         <w:rPr>
           <w:lang w:eastAsia="de-DE"/>
         </w:rPr>
-        <w:t>Speicherung von Bildern in der Datenbank</w:t>
+        <w:t xml:space="preserve">Programmiersprache, um </w:t>
+      </w:r>
+      <w:r>
+        <w:rPr>
+          <w:lang w:eastAsia="de-DE"/>
+        </w:rPr>
+        <w:t xml:space="preserve">einen Smart </w:t>
+      </w:r>
+      <w:proofErr w:type="spellStart"/>
+      <w:r>
+        <w:rPr>
+          <w:lang w:eastAsia="de-DE"/>
+        </w:rPr>
+        <w:t>Contract</w:t>
+      </w:r>
+      <w:proofErr w:type="spellEnd"/>
+      <w:r>
+        <w:rPr>
+          <w:lang w:eastAsia="de-DE"/>
+        </w:rPr>
+        <w:t xml:space="preserve"> auf der Ethereum Blockchain zu programmieren. </w:t>
       </w:r>
     </w:p>
     <w:p>
@@ -457,107 +449,19 @@
           <w:lang w:val="de-AT" w:eastAsia="de-DE"/>
         </w:rPr>
       </w:pPr>
+      <w:proofErr w:type="spellStart"/>
       <w:r>
         <w:rPr>
           <w:lang w:val="de-AT" w:eastAsia="de-DE"/>
         </w:rPr>
-        <w:t>Bilder</w:t>
-      </w:r>
+        <w:t>Solidity</w:t>
+      </w:r>
+      <w:proofErr w:type="spellEnd"/>
       <w:r>
         <w:rPr>
           <w:lang w:val="de-AT" w:eastAsia="de-DE"/>
         </w:rPr>
-        <w:t xml:space="preserve"> </w:t>
-      </w:r>
-      <w:r>
-        <w:rPr>
-          <w:lang w:val="de-AT" w:eastAsia="de-DE"/>
-        </w:rPr>
-        <w:t xml:space="preserve">von der Unfallstelle und </w:t>
-      </w:r>
-      <w:r>
-        <w:rPr>
-          <w:lang w:val="de-AT" w:eastAsia="de-DE"/>
-        </w:rPr>
-        <w:t>den beschädigten Fahrzeugen</w:t>
-      </w:r>
-      <w:r>
-        <w:rPr>
-          <w:lang w:val="de-AT" w:eastAsia="de-DE"/>
-        </w:rPr>
-        <w:t xml:space="preserve">, werden in einer </w:t>
-      </w:r>
-      <w:r>
-        <w:rPr>
-          <w:lang w:val="de-AT" w:eastAsia="de-DE"/>
-        </w:rPr>
-        <w:t>SQL</w:t>
-      </w:r>
-      <w:r>
-        <w:rPr>
-          <w:lang w:val="de-AT" w:eastAsia="de-DE"/>
-        </w:rPr>
-        <w:t>-Datenbank</w:t>
-      </w:r>
-      <w:r>
-        <w:rPr>
-          <w:lang w:val="de-AT" w:eastAsia="de-DE"/>
-        </w:rPr>
-        <w:t xml:space="preserve"> abgespeichert. </w:t>
-      </w:r>
-      <w:r>
-        <w:rPr>
-          <w:lang w:val="de-AT" w:eastAsia="de-DE"/>
-        </w:rPr>
-        <w:t xml:space="preserve">Hierbei ist zu beachten, dass die Hashwerte der Bilder in der </w:t>
-      </w:r>
-      <w:r>
-        <w:rPr>
-          <w:lang w:val="de-AT" w:eastAsia="de-DE"/>
-        </w:rPr>
-        <w:t xml:space="preserve">Ethereum </w:t>
-      </w:r>
-      <w:r>
-        <w:rPr>
-          <w:lang w:val="de-AT" w:eastAsia="de-DE"/>
-        </w:rPr>
-        <w:t xml:space="preserve">Blockchain gespeichert werden und die Bilder selbst auf einer </w:t>
-      </w:r>
-      <w:r>
-        <w:rPr>
-          <w:lang w:val="de-AT" w:eastAsia="de-DE"/>
-        </w:rPr>
-        <w:t xml:space="preserve">globalen </w:t>
-      </w:r>
-      <w:r>
-        <w:rPr>
-          <w:lang w:val="de-AT" w:eastAsia="de-DE"/>
-        </w:rPr>
-        <w:t xml:space="preserve">Datenbank. Durch die Angabe eines Pfades werden die Bilder in der </w:t>
-      </w:r>
-      <w:r>
-        <w:rPr>
-          <w:lang w:val="de-AT" w:eastAsia="de-DE"/>
-        </w:rPr>
-        <w:t xml:space="preserve">Ethereum </w:t>
-      </w:r>
-      <w:r>
-        <w:rPr>
-          <w:lang w:val="de-AT" w:eastAsia="de-DE"/>
-        </w:rPr>
-        <w:t>Blockchain eindeutig referenziert. Aus Datenschutzgründen dürfen die Bilder nicht öffentlich zugänglich gemacht werden</w:t>
-      </w:r>
-      <w:r>
-        <w:rPr>
-          <w:lang w:val="de-AT" w:eastAsia="de-DE"/>
-        </w:rPr>
-        <w:t>, daher sollen die Bilder mittels IPFS Protokoll kryptographisch versch</w:t>
-      </w:r>
-      <w:r>
-        <w:rPr>
-          <w:lang w:val="de-AT" w:eastAsia="de-DE"/>
-        </w:rPr>
-        <w:t xml:space="preserve">lüsselt werden, damit sie nur für die Beteiligten Personen ersichtlich sind. </w:t>
+        <w:t xml:space="preserve"> soll als Programmiersprache gewählt werden, um auf der Ethereum Blockchain zu programmieren. </w:t>
       </w:r>
     </w:p>
     <w:p>
@@ -593,7 +497,13 @@
         <w:rPr>
           <w:lang w:eastAsia="de-DE"/>
         </w:rPr>
-        <w:t>Erfassung der Unfallskizze</w:t>
+        <w:t xml:space="preserve">Speicherung von Bildern in </w:t>
+      </w:r>
+      <w:r>
+        <w:rPr>
+          <w:lang w:eastAsia="de-DE"/>
+        </w:rPr>
+        <w:t>IPFS</w:t>
       </w:r>
     </w:p>
     <w:p>
@@ -606,62 +516,129 @@
         <w:rPr>
           <w:lang w:val="de-AT" w:eastAsia="de-DE"/>
         </w:rPr>
-        <w:t xml:space="preserve">Eine Unfallskizze, die grafisch veranschaulicht, wie sich der Unfall ereignete, ist laut europäischem Unfallbericht notwendig. Um diese zu digitalisieren soll die Möglichkeit geboten werden in </w:t>
+        <w:t>Bilder</w:t>
       </w:r>
       <w:r>
         <w:rPr>
           <w:lang w:val="de-AT" w:eastAsia="de-DE"/>
         </w:rPr>
-        <w:t>Google Maps</w:t>
-      </w:r>
-      <w:r>
-        <w:rPr>
-          <w:color w:val="FF0000"/>
+        <w:t xml:space="preserve"> </w:t>
+      </w:r>
+      <w:r>
+        <w:rPr>
           <w:lang w:val="de-AT" w:eastAsia="de-DE"/>
         </w:rPr>
+        <w:t xml:space="preserve">von der Unfallstelle und </w:t>
+      </w:r>
+      <w:r>
+        <w:rPr>
+          <w:lang w:val="de-AT" w:eastAsia="de-DE"/>
+        </w:rPr>
+        <w:t>den beschädigten Fahrzeugen</w:t>
+      </w:r>
+      <w:r>
+        <w:rPr>
+          <w:lang w:val="de-AT" w:eastAsia="de-DE"/>
+        </w:rPr>
+        <w:t xml:space="preserve">, </w:t>
+      </w:r>
+      <w:r>
+        <w:rPr>
+          <w:lang w:val="de-AT" w:eastAsia="de-DE"/>
+        </w:rPr>
+        <w:t>sollen</w:t>
+      </w:r>
+      <w:r>
+        <w:rPr>
+          <w:lang w:val="de-AT" w:eastAsia="de-DE"/>
+        </w:rPr>
         <w:t xml:space="preserve"> </w:t>
       </w:r>
       <w:r>
         <w:rPr>
           <w:lang w:val="de-AT" w:eastAsia="de-DE"/>
         </w:rPr>
-        <w:t xml:space="preserve">Screenshots von der Straße/Gasse/Kreuzung wo sich der Unfall ereignete zu machen. Anschließend sollen </w:t>
-      </w:r>
+        <w:t>mittels IPFS (</w:t>
+      </w:r>
+      <w:proofErr w:type="spellStart"/>
       <w:r>
         <w:rPr>
           <w:lang w:val="de-AT" w:eastAsia="de-DE"/>
         </w:rPr>
-        <w:t>mit Pfeilen</w:t>
-      </w:r>
+        <w:t>InterPlanetary</w:t>
+      </w:r>
+      <w:proofErr w:type="spellEnd"/>
       <w:r>
         <w:rPr>
           <w:lang w:val="de-AT" w:eastAsia="de-DE"/>
         </w:rPr>
-        <w:t xml:space="preserve"> auf dem Screenshot gekennzeichnet werden</w:t>
+        <w:t xml:space="preserve"> File System</w:t>
       </w:r>
       <w:r>
         <w:rPr>
           <w:lang w:val="de-AT" w:eastAsia="de-DE"/>
         </w:rPr>
-        <w:t xml:space="preserve">, </w:t>
+        <w:t>) abgespeichert werden</w:t>
       </w:r>
       <w:r>
         <w:rPr>
           <w:lang w:val="de-AT" w:eastAsia="de-DE"/>
         </w:rPr>
-        <w:t>woher</w:t>
+        <w:t xml:space="preserve">. </w:t>
       </w:r>
       <w:r>
         <w:rPr>
           <w:lang w:val="de-AT" w:eastAsia="de-DE"/>
         </w:rPr>
-        <w:t xml:space="preserve"> die Beteiligten Fahrer kamen</w:t>
+        <w:t xml:space="preserve">Hierbei ist zu beachten, dass die Hashwerte der Bilder in der </w:t>
       </w:r>
       <w:r>
         <w:rPr>
           <w:lang w:val="de-AT" w:eastAsia="de-DE"/>
         </w:rPr>
-        <w:t xml:space="preserve">, bevor sich der Unfall ereignete. Screenshots/Bilder von der Unfallskizze sollen anschließend hochgeladen werden können. </w:t>
+        <w:t xml:space="preserve">Ethereum </w:t>
+      </w:r>
+      <w:r>
+        <w:rPr>
+          <w:lang w:val="de-AT" w:eastAsia="de-DE"/>
+        </w:rPr>
+        <w:t>Blockchain gespeichert</w:t>
+      </w:r>
+      <w:r>
+        <w:rPr>
+          <w:lang w:val="de-AT" w:eastAsia="de-DE"/>
+        </w:rPr>
+        <w:t xml:space="preserve"> werden. </w:t>
+      </w:r>
+      <w:r>
+        <w:rPr>
+          <w:lang w:val="de-AT" w:eastAsia="de-DE"/>
+        </w:rPr>
+        <w:t xml:space="preserve">Durch die Angabe eines Pfades werden die Bilder in der </w:t>
+      </w:r>
+      <w:r>
+        <w:rPr>
+          <w:lang w:val="de-AT" w:eastAsia="de-DE"/>
+        </w:rPr>
+        <w:t xml:space="preserve">Ethereum </w:t>
+      </w:r>
+      <w:r>
+        <w:rPr>
+          <w:lang w:val="de-AT" w:eastAsia="de-DE"/>
+        </w:rPr>
+        <w:t>Blockchain eindeutig referenziert. Aus Datenschutzgründen dürfen die Bilder nicht öffentlich zugänglich gemacht werden</w:t>
+      </w:r>
+      <w:r>
+        <w:rPr>
+          <w:lang w:val="de-AT" w:eastAsia="de-DE"/>
+        </w:rPr>
+        <w:t>, daher sollen die Bilder mittels IPFS kryptographisch versch</w:t>
+      </w:r>
+      <w:r>
+        <w:rPr>
+          <w:lang w:val="de-AT" w:eastAsia="de-DE"/>
+        </w:rPr>
+        <w:t xml:space="preserve">lüsselt werden, damit sie nur für die Beteiligten Personen ersichtlich sind. </w:t>
       </w:r>
     </w:p>
     <w:p>
@@ -686,6 +663,111 @@
           <w:lang w:eastAsia="de-DE"/>
         </w:rPr>
         <w:t>8</w:t>
+      </w:r>
+      <w:r>
+        <w:rPr>
+          <w:lang w:eastAsia="de-DE"/>
+        </w:rPr>
+        <w:t xml:space="preserve"> – </w:t>
+      </w:r>
+      <w:r>
+        <w:rPr>
+          <w:lang w:eastAsia="de-DE"/>
+        </w:rPr>
+        <w:t>Erfassung der Unfallskizze</w:t>
+      </w:r>
+    </w:p>
+    <w:p>
+      <w:pPr>
+        <w:rPr>
+          <w:lang w:val="de-AT" w:eastAsia="de-DE"/>
+        </w:rPr>
+      </w:pPr>
+      <w:r>
+        <w:rPr>
+          <w:lang w:val="de-AT" w:eastAsia="de-DE"/>
+        </w:rPr>
+        <w:t xml:space="preserve">Eine Unfallskizze, die grafisch veranschaulicht, wie sich der Unfall ereignete, ist laut europäischem Unfallbericht notwendig. Um diese zu digitalisieren soll die Möglichkeit geboten werden in </w:t>
+      </w:r>
+      <w:r>
+        <w:rPr>
+          <w:lang w:val="de-AT" w:eastAsia="de-DE"/>
+        </w:rPr>
+        <w:t>Google Maps</w:t>
+      </w:r>
+      <w:r>
+        <w:rPr>
+          <w:color w:val="FF0000"/>
+          <w:lang w:val="de-AT" w:eastAsia="de-DE"/>
+        </w:rPr>
+        <w:t xml:space="preserve"> </w:t>
+      </w:r>
+      <w:r>
+        <w:rPr>
+          <w:lang w:val="de-AT" w:eastAsia="de-DE"/>
+        </w:rPr>
+        <w:t xml:space="preserve">Screenshots von der Straße/Gasse/Kreuzung wo sich der Unfall ereignete zu machen. Anschließend sollen </w:t>
+      </w:r>
+      <w:r>
+        <w:rPr>
+          <w:lang w:val="de-AT" w:eastAsia="de-DE"/>
+        </w:rPr>
+        <w:t>mit Pfeilen</w:t>
+      </w:r>
+      <w:r>
+        <w:rPr>
+          <w:lang w:val="de-AT" w:eastAsia="de-DE"/>
+        </w:rPr>
+        <w:t xml:space="preserve"> auf dem Screenshot gekennzeichnet werden</w:t>
+      </w:r>
+      <w:r>
+        <w:rPr>
+          <w:lang w:val="de-AT" w:eastAsia="de-DE"/>
+        </w:rPr>
+        <w:t xml:space="preserve">, </w:t>
+      </w:r>
+      <w:r>
+        <w:rPr>
+          <w:lang w:val="de-AT" w:eastAsia="de-DE"/>
+        </w:rPr>
+        <w:t>woher</w:t>
+      </w:r>
+      <w:r>
+        <w:rPr>
+          <w:lang w:val="de-AT" w:eastAsia="de-DE"/>
+        </w:rPr>
+        <w:t xml:space="preserve"> die Beteiligten Fahrer kamen</w:t>
+      </w:r>
+      <w:r>
+        <w:rPr>
+          <w:lang w:val="de-AT" w:eastAsia="de-DE"/>
+        </w:rPr>
+        <w:t xml:space="preserve">, bevor sich der Unfall ereignete. Screenshots/Bilder von der Unfallskizze sollen anschließend hochgeladen werden können. </w:t>
+      </w:r>
+    </w:p>
+    <w:p>
+      <w:pPr>
+        <w:pStyle w:val="berschrift41"/>
+        <w:numPr>
+          <w:ilvl w:val="0"/>
+          <w:numId w:val="0"/>
+        </w:numPr>
+        <w:rPr>
+          <w:lang w:eastAsia="de-DE"/>
+        </w:rPr>
+      </w:pPr>
+      <w:r>
+        <w:rPr>
+          <w:lang w:eastAsia="de-DE"/>
+        </w:rPr>
+        <w:lastRenderedPageBreak/>
+        <w:t>HZ0</w:t>
+      </w:r>
+      <w:r>
+        <w:rPr>
+          <w:lang w:eastAsia="de-DE"/>
+        </w:rPr>
+        <w:t>9</w:t>
       </w:r>
       <w:r>
         <w:rPr>
@@ -781,7 +863,6 @@
           <w:szCs w:val="20"/>
           <w:lang w:eastAsia="de-DE"/>
         </w:rPr>
-        <w:lastRenderedPageBreak/>
         <w:t>Ort (</w:t>
       </w:r>
       <w:r>
@@ -2046,6 +2127,7 @@
           <w:szCs w:val="20"/>
           <w:lang w:eastAsia="de-DE"/>
         </w:rPr>
+        <w:lastRenderedPageBreak/>
         <w:t>fuhr in die Gegenfahrbahn (Checkbox)</w:t>
       </w:r>
     </w:p>
@@ -2166,7 +2248,6 @@
           <w:szCs w:val="20"/>
           <w:lang w:eastAsia="de-DE"/>
         </w:rPr>
-        <w:lastRenderedPageBreak/>
         <w:t>Unfallskizze (Bildupload)</w:t>
       </w:r>
     </w:p>
@@ -2185,13 +2266,13 @@
         <w:rPr>
           <w:lang w:eastAsia="de-DE"/>
         </w:rPr>
-        <w:t>HZ0</w:t>
+        <w:t>HZ</w:t>
       </w:r>
       <w:r>
         <w:rPr>
           <w:lang w:eastAsia="de-DE"/>
         </w:rPr>
-        <w:t>9</w:t>
+        <w:t>10</w:t>
       </w:r>
       <w:r>
         <w:rPr>
@@ -2645,6 +2726,13 @@
                 <w:sz w:val="24"/>
               </w:rPr>
             </w:pPr>
+            <w:r>
+              <w:rPr>
+                <w:rFonts w:ascii="Palatino Linotype" w:eastAsia="Calibri" w:hAnsi="Palatino Linotype" w:cs="Times New Roman"/>
+                <w:sz w:val="24"/>
+              </w:rPr>
+              <w:t xml:space="preserve">Bereitstellung des Formulars und Validierung von Benutzereingaben </w:t>
+            </w:r>
           </w:p>
         </w:tc>
       </w:tr>
@@ -2716,6 +2804,13 @@
                 <w:sz w:val="24"/>
               </w:rPr>
             </w:pPr>
+            <w:r>
+              <w:rPr>
+                <w:rFonts w:ascii="Palatino Linotype" w:eastAsia="Calibri" w:hAnsi="Palatino Linotype" w:cs="Times New Roman"/>
+                <w:sz w:val="24"/>
+              </w:rPr>
+              <w:t>HZ01, HZ02, HZ03, HZ04, HZ05, HZ06, HZ09</w:t>
+            </w:r>
           </w:p>
         </w:tc>
       </w:tr>
@@ -2838,6 +2933,13 @@
                 <w:sz w:val="24"/>
               </w:rPr>
             </w:pPr>
+            <w:r>
+              <w:rPr>
+                <w:rFonts w:ascii="Palatino Linotype" w:eastAsia="Calibri" w:hAnsi="Palatino Linotype" w:cs="Times New Roman"/>
+                <w:sz w:val="24"/>
+              </w:rPr>
+              <w:t>Bereitstellung des Front-Ends und Übermittlung der Formulardaten</w:t>
+            </w:r>
           </w:p>
         </w:tc>
       </w:tr>
@@ -2909,6 +3011,20 @@
                 <w:sz w:val="24"/>
               </w:rPr>
             </w:pPr>
+            <w:r>
+              <w:rPr>
+                <w:rFonts w:ascii="Palatino Linotype" w:eastAsia="Calibri" w:hAnsi="Palatino Linotype" w:cs="Times New Roman"/>
+                <w:sz w:val="24"/>
+              </w:rPr>
+              <w:t>HZ01, HZ02, HZ03, HZ04, HZ05, HZ06</w:t>
+            </w:r>
+            <w:r>
+              <w:rPr>
+                <w:rFonts w:ascii="Palatino Linotype" w:eastAsia="Calibri" w:hAnsi="Palatino Linotype" w:cs="Times New Roman"/>
+                <w:sz w:val="24"/>
+              </w:rPr>
+              <w:t>, OZ01, OZ02</w:t>
+            </w:r>
           </w:p>
         </w:tc>
       </w:tr>
@@ -3010,6 +3126,14 @@
                 <w:szCs w:val="24"/>
               </w:rPr>
             </w:pPr>
+            <w:r>
+              <w:rPr>
+                <w:rFonts w:ascii="Palatino Linotype" w:eastAsia="Calibri" w:hAnsi="Palatino Linotype" w:cs="Times New Roman"/>
+                <w:sz w:val="24"/>
+                <w:szCs w:val="24"/>
+              </w:rPr>
+              <w:t>Hochladen und abspeichern von Bildern</w:t>
+            </w:r>
           </w:p>
         </w:tc>
       </w:tr>
@@ -3080,6 +3204,34 @@
                 <w:sz w:val="24"/>
               </w:rPr>
             </w:pPr>
+            <w:r>
+              <w:rPr>
+                <w:rFonts w:ascii="Palatino Linotype" w:eastAsia="Calibri" w:hAnsi="Palatino Linotype" w:cs="Times New Roman"/>
+                <w:sz w:val="24"/>
+              </w:rPr>
+              <w:t>HZ01, HZ02, HZ03, HZ04, HZ05, HZ06</w:t>
+            </w:r>
+            <w:r>
+              <w:rPr>
+                <w:rFonts w:ascii="Palatino Linotype" w:eastAsia="Calibri" w:hAnsi="Palatino Linotype" w:cs="Times New Roman"/>
+                <w:sz w:val="24"/>
+              </w:rPr>
+              <w:t xml:space="preserve">, </w:t>
+            </w:r>
+            <w:r>
+              <w:rPr>
+                <w:rFonts w:ascii="Palatino Linotype" w:eastAsia="Calibri" w:hAnsi="Palatino Linotype" w:cs="Times New Roman"/>
+                <w:sz w:val="24"/>
+              </w:rPr>
+              <w:t>HZ07, HZ08</w:t>
+            </w:r>
+            <w:r>
+              <w:rPr>
+                <w:rFonts w:ascii="Palatino Linotype" w:eastAsia="Calibri" w:hAnsi="Palatino Linotype" w:cs="Times New Roman"/>
+                <w:sz w:val="24"/>
+              </w:rPr>
+              <w:t>, HZ10</w:t>
+            </w:r>
           </w:p>
         </w:tc>
       </w:tr>
@@ -3202,6 +3354,14 @@
                 <w:szCs w:val="24"/>
               </w:rPr>
             </w:pPr>
+            <w:r>
+              <w:rPr>
+                <w:rFonts w:ascii="Palatino Linotype" w:eastAsia="Calibri" w:hAnsi="Palatino Linotype" w:cs="Times New Roman"/>
+                <w:sz w:val="24"/>
+                <w:szCs w:val="24"/>
+              </w:rPr>
+              <w:t>Hochladen und abspeichern von Bildern</w:t>
+            </w:r>
           </w:p>
         </w:tc>
       </w:tr>
@@ -3272,6 +3432,34 @@
                 <w:sz w:val="24"/>
               </w:rPr>
             </w:pPr>
+            <w:r>
+              <w:rPr>
+                <w:rFonts w:ascii="Palatino Linotype" w:eastAsia="Calibri" w:hAnsi="Palatino Linotype" w:cs="Times New Roman"/>
+                <w:sz w:val="24"/>
+              </w:rPr>
+              <w:t>HZ01, HZ02, HZ03, HZ04, HZ05, HZ06</w:t>
+            </w:r>
+            <w:r>
+              <w:rPr>
+                <w:rFonts w:ascii="Palatino Linotype" w:eastAsia="Calibri" w:hAnsi="Palatino Linotype" w:cs="Times New Roman"/>
+                <w:sz w:val="24"/>
+              </w:rPr>
+              <w:t xml:space="preserve">, </w:t>
+            </w:r>
+            <w:r>
+              <w:rPr>
+                <w:rFonts w:ascii="Palatino Linotype" w:eastAsia="Calibri" w:hAnsi="Palatino Linotype" w:cs="Times New Roman"/>
+                <w:sz w:val="24"/>
+              </w:rPr>
+              <w:t>HZ07, HZ08</w:t>
+            </w:r>
+            <w:r>
+              <w:rPr>
+                <w:rFonts w:ascii="Palatino Linotype" w:eastAsia="Calibri" w:hAnsi="Palatino Linotype" w:cs="Times New Roman"/>
+                <w:sz w:val="24"/>
+              </w:rPr>
+              <w:t>, HZ10</w:t>
+            </w:r>
           </w:p>
         </w:tc>
       </w:tr>

</xml_diff>

<commit_message>
Reorganisation des Repos und Trello Boards
</commit_message>
<xml_diff>
--- a/documents/BA.planing.Grobplanung.docx
+++ b/documents/BA.planing.Grobplanung.docx
@@ -103,7 +103,7 @@
         <w:rPr>
           <w:lang w:eastAsia="de-DE"/>
         </w:rPr>
-        <w:t>Dezentralisierung der Applikation</w:t>
+        <w:t>Dezentralisierte Applikation</w:t>
       </w:r>
       <w:r>
         <w:rPr>
@@ -365,33 +365,13 @@
         <w:rPr>
           <w:lang w:eastAsia="de-DE"/>
         </w:rPr>
-        <w:t xml:space="preserve"> – </w:t>
+        <w:t xml:space="preserve">– </w:t>
       </w:r>
       <w:r>
         <w:rPr>
           <w:lang w:eastAsia="de-DE"/>
         </w:rPr>
-        <w:t xml:space="preserve">Programmiersprache, um </w:t>
-      </w:r>
-      <w:r>
-        <w:rPr>
-          <w:lang w:eastAsia="de-DE"/>
-        </w:rPr>
-        <w:t xml:space="preserve">einen Smart </w:t>
-      </w:r>
-      <w:proofErr w:type="spellStart"/>
-      <w:r>
-        <w:rPr>
-          <w:lang w:eastAsia="de-DE"/>
-        </w:rPr>
-        <w:t>Contract</w:t>
-      </w:r>
-      <w:proofErr w:type="spellEnd"/>
-      <w:r>
-        <w:rPr>
-          <w:lang w:eastAsia="de-DE"/>
-        </w:rPr>
-        <w:t xml:space="preserve"> auf der Ethereum Blockchain zu programmieren. </w:t>
+        <w:t xml:space="preserve">Übermittlung der Daten an die Ethereum Chain mittels JSON </w:t>
       </w:r>
     </w:p>
     <w:p>
@@ -400,19 +380,11 @@
           <w:lang w:val="de-AT" w:eastAsia="de-DE"/>
         </w:rPr>
       </w:pPr>
-      <w:proofErr w:type="spellStart"/>
       <w:r>
         <w:rPr>
           <w:lang w:val="de-AT" w:eastAsia="de-DE"/>
         </w:rPr>
-        <w:t>Solidity</w:t>
-      </w:r>
-      <w:proofErr w:type="spellEnd"/>
-      <w:r>
-        <w:rPr>
-          <w:lang w:val="de-AT" w:eastAsia="de-DE"/>
-        </w:rPr>
-        <w:t xml:space="preserve"> soll als Programmiersprache gewählt werden, um auf der Ethereum Blockchain zu programmieren. </w:t>
+        <w:t xml:space="preserve">Die Übermittlung der Daten an die Ethereum Chain soll mittels JSON erfolgen. </w:t>
       </w:r>
     </w:p>
     <w:p>
@@ -448,7 +420,27 @@
         <w:rPr>
           <w:lang w:eastAsia="de-DE"/>
         </w:rPr>
-        <w:t>Speicherung von Bildern in der Datenbank</w:t>
+        <w:t xml:space="preserve">Programmiersprache, um </w:t>
+      </w:r>
+      <w:r>
+        <w:rPr>
+          <w:lang w:eastAsia="de-DE"/>
+        </w:rPr>
+        <w:t xml:space="preserve">einen Smart </w:t>
+      </w:r>
+      <w:proofErr w:type="spellStart"/>
+      <w:r>
+        <w:rPr>
+          <w:lang w:eastAsia="de-DE"/>
+        </w:rPr>
+        <w:t>Contract</w:t>
+      </w:r>
+      <w:proofErr w:type="spellEnd"/>
+      <w:r>
+        <w:rPr>
+          <w:lang w:eastAsia="de-DE"/>
+        </w:rPr>
+        <w:t xml:space="preserve"> auf der Ethereum Blockchain zu programmieren. </w:t>
       </w:r>
     </w:p>
     <w:p>
@@ -457,107 +449,19 @@
           <w:lang w:val="de-AT" w:eastAsia="de-DE"/>
         </w:rPr>
       </w:pPr>
+      <w:proofErr w:type="spellStart"/>
       <w:r>
         <w:rPr>
           <w:lang w:val="de-AT" w:eastAsia="de-DE"/>
         </w:rPr>
-        <w:t>Bilder</w:t>
-      </w:r>
+        <w:t>Solidity</w:t>
+      </w:r>
+      <w:proofErr w:type="spellEnd"/>
       <w:r>
         <w:rPr>
           <w:lang w:val="de-AT" w:eastAsia="de-DE"/>
         </w:rPr>
-        <w:t xml:space="preserve"> </w:t>
-      </w:r>
-      <w:r>
-        <w:rPr>
-          <w:lang w:val="de-AT" w:eastAsia="de-DE"/>
-        </w:rPr>
-        <w:t xml:space="preserve">von der Unfallstelle und </w:t>
-      </w:r>
-      <w:r>
-        <w:rPr>
-          <w:lang w:val="de-AT" w:eastAsia="de-DE"/>
-        </w:rPr>
-        <w:t>den beschädigten Fahrzeugen</w:t>
-      </w:r>
-      <w:r>
-        <w:rPr>
-          <w:lang w:val="de-AT" w:eastAsia="de-DE"/>
-        </w:rPr>
-        <w:t xml:space="preserve">, werden in einer </w:t>
-      </w:r>
-      <w:r>
-        <w:rPr>
-          <w:lang w:val="de-AT" w:eastAsia="de-DE"/>
-        </w:rPr>
-        <w:t>SQL</w:t>
-      </w:r>
-      <w:r>
-        <w:rPr>
-          <w:lang w:val="de-AT" w:eastAsia="de-DE"/>
-        </w:rPr>
-        <w:t>-Datenbank</w:t>
-      </w:r>
-      <w:r>
-        <w:rPr>
-          <w:lang w:val="de-AT" w:eastAsia="de-DE"/>
-        </w:rPr>
-        <w:t xml:space="preserve"> abgespeichert. </w:t>
-      </w:r>
-      <w:r>
-        <w:rPr>
-          <w:lang w:val="de-AT" w:eastAsia="de-DE"/>
-        </w:rPr>
-        <w:t xml:space="preserve">Hierbei ist zu beachten, dass die Hashwerte der Bilder in der </w:t>
-      </w:r>
-      <w:r>
-        <w:rPr>
-          <w:lang w:val="de-AT" w:eastAsia="de-DE"/>
-        </w:rPr>
-        <w:t xml:space="preserve">Ethereum </w:t>
-      </w:r>
-      <w:r>
-        <w:rPr>
-          <w:lang w:val="de-AT" w:eastAsia="de-DE"/>
-        </w:rPr>
-        <w:t xml:space="preserve">Blockchain gespeichert werden und die Bilder selbst auf einer </w:t>
-      </w:r>
-      <w:r>
-        <w:rPr>
-          <w:lang w:val="de-AT" w:eastAsia="de-DE"/>
-        </w:rPr>
-        <w:t xml:space="preserve">globalen </w:t>
-      </w:r>
-      <w:r>
-        <w:rPr>
-          <w:lang w:val="de-AT" w:eastAsia="de-DE"/>
-        </w:rPr>
-        <w:t xml:space="preserve">Datenbank. Durch die Angabe eines Pfades werden die Bilder in der </w:t>
-      </w:r>
-      <w:r>
-        <w:rPr>
-          <w:lang w:val="de-AT" w:eastAsia="de-DE"/>
-        </w:rPr>
-        <w:t xml:space="preserve">Ethereum </w:t>
-      </w:r>
-      <w:r>
-        <w:rPr>
-          <w:lang w:val="de-AT" w:eastAsia="de-DE"/>
-        </w:rPr>
-        <w:t>Blockchain eindeutig referenziert. Aus Datenschutzgründen dürfen die Bilder nicht öffentlich zugänglich gemacht werden</w:t>
-      </w:r>
-      <w:r>
-        <w:rPr>
-          <w:lang w:val="de-AT" w:eastAsia="de-DE"/>
-        </w:rPr>
-        <w:t>, daher sollen die Bilder mittels IPFS Protokoll kryptographisch versch</w:t>
-      </w:r>
-      <w:r>
-        <w:rPr>
-          <w:lang w:val="de-AT" w:eastAsia="de-DE"/>
-        </w:rPr>
-        <w:t xml:space="preserve">lüsselt werden, damit sie nur für die Beteiligten Personen ersichtlich sind. </w:t>
+        <w:t xml:space="preserve"> soll als Programmiersprache gewählt werden, um auf der Ethereum Blockchain zu programmieren. </w:t>
       </w:r>
     </w:p>
     <w:p>
@@ -593,7 +497,13 @@
         <w:rPr>
           <w:lang w:eastAsia="de-DE"/>
         </w:rPr>
-        <w:t>Erfassung der Unfallskizze</w:t>
+        <w:t xml:space="preserve">Speicherung von Bildern in </w:t>
+      </w:r>
+      <w:r>
+        <w:rPr>
+          <w:lang w:eastAsia="de-DE"/>
+        </w:rPr>
+        <w:t>IPFS</w:t>
       </w:r>
     </w:p>
     <w:p>
@@ -606,62 +516,129 @@
         <w:rPr>
           <w:lang w:val="de-AT" w:eastAsia="de-DE"/>
         </w:rPr>
-        <w:t xml:space="preserve">Eine Unfallskizze, die grafisch veranschaulicht, wie sich der Unfall ereignete, ist laut europäischem Unfallbericht notwendig. Um diese zu digitalisieren soll die Möglichkeit geboten werden in </w:t>
+        <w:t>Bilder</w:t>
       </w:r>
       <w:r>
         <w:rPr>
           <w:lang w:val="de-AT" w:eastAsia="de-DE"/>
         </w:rPr>
-        <w:t>Google Maps</w:t>
-      </w:r>
-      <w:r>
-        <w:rPr>
-          <w:color w:val="FF0000"/>
+        <w:t xml:space="preserve"> </w:t>
+      </w:r>
+      <w:r>
+        <w:rPr>
           <w:lang w:val="de-AT" w:eastAsia="de-DE"/>
         </w:rPr>
+        <w:t xml:space="preserve">von der Unfallstelle und </w:t>
+      </w:r>
+      <w:r>
+        <w:rPr>
+          <w:lang w:val="de-AT" w:eastAsia="de-DE"/>
+        </w:rPr>
+        <w:t>den beschädigten Fahrzeugen</w:t>
+      </w:r>
+      <w:r>
+        <w:rPr>
+          <w:lang w:val="de-AT" w:eastAsia="de-DE"/>
+        </w:rPr>
+        <w:t xml:space="preserve">, </w:t>
+      </w:r>
+      <w:r>
+        <w:rPr>
+          <w:lang w:val="de-AT" w:eastAsia="de-DE"/>
+        </w:rPr>
+        <w:t>sollen</w:t>
+      </w:r>
+      <w:r>
+        <w:rPr>
+          <w:lang w:val="de-AT" w:eastAsia="de-DE"/>
+        </w:rPr>
         <w:t xml:space="preserve"> </w:t>
       </w:r>
       <w:r>
         <w:rPr>
           <w:lang w:val="de-AT" w:eastAsia="de-DE"/>
         </w:rPr>
-        <w:t xml:space="preserve">Screenshots von der Straße/Gasse/Kreuzung wo sich der Unfall ereignete zu machen. Anschließend sollen </w:t>
-      </w:r>
+        <w:t>mittels IPFS (</w:t>
+      </w:r>
+      <w:proofErr w:type="spellStart"/>
       <w:r>
         <w:rPr>
           <w:lang w:val="de-AT" w:eastAsia="de-DE"/>
         </w:rPr>
-        <w:t>mit Pfeilen</w:t>
-      </w:r>
+        <w:t>InterPlanetary</w:t>
+      </w:r>
+      <w:proofErr w:type="spellEnd"/>
       <w:r>
         <w:rPr>
           <w:lang w:val="de-AT" w:eastAsia="de-DE"/>
         </w:rPr>
-        <w:t xml:space="preserve"> auf dem Screenshot gekennzeichnet werden</w:t>
+        <w:t xml:space="preserve"> File System</w:t>
       </w:r>
       <w:r>
         <w:rPr>
           <w:lang w:val="de-AT" w:eastAsia="de-DE"/>
         </w:rPr>
-        <w:t xml:space="preserve">, </w:t>
+        <w:t>) abgespeichert werden</w:t>
       </w:r>
       <w:r>
         <w:rPr>
           <w:lang w:val="de-AT" w:eastAsia="de-DE"/>
         </w:rPr>
-        <w:t>woher</w:t>
+        <w:t xml:space="preserve">. </w:t>
       </w:r>
       <w:r>
         <w:rPr>
           <w:lang w:val="de-AT" w:eastAsia="de-DE"/>
         </w:rPr>
-        <w:t xml:space="preserve"> die Beteiligten Fahrer kamen</w:t>
+        <w:t xml:space="preserve">Hierbei ist zu beachten, dass die Hashwerte der Bilder in der </w:t>
       </w:r>
       <w:r>
         <w:rPr>
           <w:lang w:val="de-AT" w:eastAsia="de-DE"/>
         </w:rPr>
-        <w:t xml:space="preserve">, bevor sich der Unfall ereignete. Screenshots/Bilder von der Unfallskizze sollen anschließend hochgeladen werden können. </w:t>
+        <w:t xml:space="preserve">Ethereum </w:t>
+      </w:r>
+      <w:r>
+        <w:rPr>
+          <w:lang w:val="de-AT" w:eastAsia="de-DE"/>
+        </w:rPr>
+        <w:t>Blockchain gespeichert</w:t>
+      </w:r>
+      <w:r>
+        <w:rPr>
+          <w:lang w:val="de-AT" w:eastAsia="de-DE"/>
+        </w:rPr>
+        <w:t xml:space="preserve"> werden. </w:t>
+      </w:r>
+      <w:r>
+        <w:rPr>
+          <w:lang w:val="de-AT" w:eastAsia="de-DE"/>
+        </w:rPr>
+        <w:t xml:space="preserve">Durch die Angabe eines Pfades werden die Bilder in der </w:t>
+      </w:r>
+      <w:r>
+        <w:rPr>
+          <w:lang w:val="de-AT" w:eastAsia="de-DE"/>
+        </w:rPr>
+        <w:t xml:space="preserve">Ethereum </w:t>
+      </w:r>
+      <w:r>
+        <w:rPr>
+          <w:lang w:val="de-AT" w:eastAsia="de-DE"/>
+        </w:rPr>
+        <w:t>Blockchain eindeutig referenziert. Aus Datenschutzgründen dürfen die Bilder nicht öffentlich zugänglich gemacht werden</w:t>
+      </w:r>
+      <w:r>
+        <w:rPr>
+          <w:lang w:val="de-AT" w:eastAsia="de-DE"/>
+        </w:rPr>
+        <w:t>, daher sollen die Bilder mittels IPFS kryptographisch versch</w:t>
+      </w:r>
+      <w:r>
+        <w:rPr>
+          <w:lang w:val="de-AT" w:eastAsia="de-DE"/>
+        </w:rPr>
+        <w:t xml:space="preserve">lüsselt werden, damit sie nur für die Beteiligten Personen ersichtlich sind. </w:t>
       </w:r>
     </w:p>
     <w:p>
@@ -686,6 +663,111 @@
           <w:lang w:eastAsia="de-DE"/>
         </w:rPr>
         <w:t>8</w:t>
+      </w:r>
+      <w:r>
+        <w:rPr>
+          <w:lang w:eastAsia="de-DE"/>
+        </w:rPr>
+        <w:t xml:space="preserve"> – </w:t>
+      </w:r>
+      <w:r>
+        <w:rPr>
+          <w:lang w:eastAsia="de-DE"/>
+        </w:rPr>
+        <w:t>Erfassung der Unfallskizze</w:t>
+      </w:r>
+    </w:p>
+    <w:p>
+      <w:pPr>
+        <w:rPr>
+          <w:lang w:val="de-AT" w:eastAsia="de-DE"/>
+        </w:rPr>
+      </w:pPr>
+      <w:r>
+        <w:rPr>
+          <w:lang w:val="de-AT" w:eastAsia="de-DE"/>
+        </w:rPr>
+        <w:t xml:space="preserve">Eine Unfallskizze, die grafisch veranschaulicht, wie sich der Unfall ereignete, ist laut europäischem Unfallbericht notwendig. Um diese zu digitalisieren soll die Möglichkeit geboten werden in </w:t>
+      </w:r>
+      <w:r>
+        <w:rPr>
+          <w:lang w:val="de-AT" w:eastAsia="de-DE"/>
+        </w:rPr>
+        <w:t>Google Maps</w:t>
+      </w:r>
+      <w:r>
+        <w:rPr>
+          <w:color w:val="FF0000"/>
+          <w:lang w:val="de-AT" w:eastAsia="de-DE"/>
+        </w:rPr>
+        <w:t xml:space="preserve"> </w:t>
+      </w:r>
+      <w:r>
+        <w:rPr>
+          <w:lang w:val="de-AT" w:eastAsia="de-DE"/>
+        </w:rPr>
+        <w:t xml:space="preserve">Screenshots von der Straße/Gasse/Kreuzung wo sich der Unfall ereignete zu machen. Anschließend sollen </w:t>
+      </w:r>
+      <w:r>
+        <w:rPr>
+          <w:lang w:val="de-AT" w:eastAsia="de-DE"/>
+        </w:rPr>
+        <w:t>mit Pfeilen</w:t>
+      </w:r>
+      <w:r>
+        <w:rPr>
+          <w:lang w:val="de-AT" w:eastAsia="de-DE"/>
+        </w:rPr>
+        <w:t xml:space="preserve"> auf dem Screenshot gekennzeichnet werden</w:t>
+      </w:r>
+      <w:r>
+        <w:rPr>
+          <w:lang w:val="de-AT" w:eastAsia="de-DE"/>
+        </w:rPr>
+        <w:t xml:space="preserve">, </w:t>
+      </w:r>
+      <w:r>
+        <w:rPr>
+          <w:lang w:val="de-AT" w:eastAsia="de-DE"/>
+        </w:rPr>
+        <w:t>woher</w:t>
+      </w:r>
+      <w:r>
+        <w:rPr>
+          <w:lang w:val="de-AT" w:eastAsia="de-DE"/>
+        </w:rPr>
+        <w:t xml:space="preserve"> die Beteiligten Fahrer kamen</w:t>
+      </w:r>
+      <w:r>
+        <w:rPr>
+          <w:lang w:val="de-AT" w:eastAsia="de-DE"/>
+        </w:rPr>
+        <w:t xml:space="preserve">, bevor sich der Unfall ereignete. Screenshots/Bilder von der Unfallskizze sollen anschließend hochgeladen werden können. </w:t>
+      </w:r>
+    </w:p>
+    <w:p>
+      <w:pPr>
+        <w:pStyle w:val="berschrift41"/>
+        <w:numPr>
+          <w:ilvl w:val="0"/>
+          <w:numId w:val="0"/>
+        </w:numPr>
+        <w:rPr>
+          <w:lang w:eastAsia="de-DE"/>
+        </w:rPr>
+      </w:pPr>
+      <w:r>
+        <w:rPr>
+          <w:lang w:eastAsia="de-DE"/>
+        </w:rPr>
+        <w:lastRenderedPageBreak/>
+        <w:t>HZ0</w:t>
+      </w:r>
+      <w:r>
+        <w:rPr>
+          <w:lang w:eastAsia="de-DE"/>
+        </w:rPr>
+        <w:t>9</w:t>
       </w:r>
       <w:r>
         <w:rPr>
@@ -781,7 +863,6 @@
           <w:szCs w:val="20"/>
           <w:lang w:eastAsia="de-DE"/>
         </w:rPr>
-        <w:lastRenderedPageBreak/>
         <w:t>Ort (</w:t>
       </w:r>
       <w:r>
@@ -1584,7 +1665,6 @@
       <w:r>
         <w:rPr>
           <w:rFonts w:asciiTheme="minorHAnsi" w:hAnsiTheme="minorHAnsi" w:cstheme="minorHAnsi"/>
-          <w:color w:val="FF0000"/>
           <w:sz w:val="22"/>
           <w:szCs w:val="20"/>
           <w:lang w:eastAsia="de-DE"/>
@@ -2046,6 +2126,7 @@
           <w:szCs w:val="20"/>
           <w:lang w:eastAsia="de-DE"/>
         </w:rPr>
+        <w:lastRenderedPageBreak/>
         <w:t>fuhr in die Gegenfahrbahn (Checkbox)</w:t>
       </w:r>
     </w:p>
@@ -2166,7 +2247,6 @@
           <w:szCs w:val="20"/>
           <w:lang w:eastAsia="de-DE"/>
         </w:rPr>
-        <w:lastRenderedPageBreak/>
         <w:t>Unfallskizze (Bildupload)</w:t>
       </w:r>
     </w:p>
@@ -2185,13 +2265,13 @@
         <w:rPr>
           <w:lang w:eastAsia="de-DE"/>
         </w:rPr>
-        <w:t>HZ0</w:t>
+        <w:t>HZ</w:t>
       </w:r>
       <w:r>
         <w:rPr>
           <w:lang w:eastAsia="de-DE"/>
         </w:rPr>
-        <w:t>9</w:t>
+        <w:t>10</w:t>
       </w:r>
       <w:r>
         <w:rPr>
@@ -2645,6 +2725,13 @@
                 <w:sz w:val="24"/>
               </w:rPr>
             </w:pPr>
+            <w:r>
+              <w:rPr>
+                <w:rFonts w:ascii="Palatino Linotype" w:eastAsia="Calibri" w:hAnsi="Palatino Linotype" w:cs="Times New Roman"/>
+                <w:sz w:val="24"/>
+              </w:rPr>
+              <w:t xml:space="preserve">Bereitstellung des Formulars und Validierung von Benutzereingaben </w:t>
+            </w:r>
           </w:p>
         </w:tc>
       </w:tr>
@@ -2716,6 +2803,13 @@
                 <w:sz w:val="24"/>
               </w:rPr>
             </w:pPr>
+            <w:r>
+              <w:rPr>
+                <w:rFonts w:ascii="Palatino Linotype" w:eastAsia="Calibri" w:hAnsi="Palatino Linotype" w:cs="Times New Roman"/>
+                <w:sz w:val="24"/>
+              </w:rPr>
+              <w:t>HZ01, HZ02, HZ03, HZ04, HZ05, HZ06, HZ09</w:t>
+            </w:r>
           </w:p>
         </w:tc>
       </w:tr>
@@ -2838,6 +2932,13 @@
                 <w:sz w:val="24"/>
               </w:rPr>
             </w:pPr>
+            <w:r>
+              <w:rPr>
+                <w:rFonts w:ascii="Palatino Linotype" w:eastAsia="Calibri" w:hAnsi="Palatino Linotype" w:cs="Times New Roman"/>
+                <w:sz w:val="24"/>
+              </w:rPr>
+              <w:t>Bereitstellung des Front-Ends und Übermittlung der Formulardaten</w:t>
+            </w:r>
           </w:p>
         </w:tc>
       </w:tr>
@@ -2909,6 +3010,13 @@
                 <w:sz w:val="24"/>
               </w:rPr>
             </w:pPr>
+            <w:r>
+              <w:rPr>
+                <w:rFonts w:ascii="Palatino Linotype" w:eastAsia="Calibri" w:hAnsi="Palatino Linotype" w:cs="Times New Roman"/>
+                <w:sz w:val="24"/>
+              </w:rPr>
+              <w:t>HZ01, HZ02, HZ03, HZ04, HZ05, HZ06, OZ01, OZ02</w:t>
+            </w:r>
           </w:p>
         </w:tc>
       </w:tr>
@@ -3010,6 +3118,14 @@
                 <w:szCs w:val="24"/>
               </w:rPr>
             </w:pPr>
+            <w:r>
+              <w:rPr>
+                <w:rFonts w:ascii="Palatino Linotype" w:eastAsia="Calibri" w:hAnsi="Palatino Linotype" w:cs="Times New Roman"/>
+                <w:sz w:val="24"/>
+                <w:szCs w:val="24"/>
+              </w:rPr>
+              <w:t>Hochladen und abspeichern von Bildern</w:t>
+            </w:r>
           </w:p>
         </w:tc>
       </w:tr>
@@ -3080,6 +3196,13 @@
                 <w:sz w:val="24"/>
               </w:rPr>
             </w:pPr>
+            <w:r>
+              <w:rPr>
+                <w:rFonts w:ascii="Palatino Linotype" w:eastAsia="Calibri" w:hAnsi="Palatino Linotype" w:cs="Times New Roman"/>
+                <w:sz w:val="24"/>
+              </w:rPr>
+              <w:t>HZ01, HZ02, HZ03, HZ04, HZ05, HZ06, HZ07, HZ08, HZ10</w:t>
+            </w:r>
           </w:p>
         </w:tc>
       </w:tr>
@@ -3202,6 +3325,14 @@
                 <w:szCs w:val="24"/>
               </w:rPr>
             </w:pPr>
+            <w:r>
+              <w:rPr>
+                <w:rFonts w:ascii="Palatino Linotype" w:eastAsia="Calibri" w:hAnsi="Palatino Linotype" w:cs="Times New Roman"/>
+                <w:sz w:val="24"/>
+                <w:szCs w:val="24"/>
+              </w:rPr>
+              <w:t>Hochladen und abspeichern von Bildern</w:t>
+            </w:r>
           </w:p>
         </w:tc>
       </w:tr>
@@ -3272,6 +3403,13 @@
                 <w:sz w:val="24"/>
               </w:rPr>
             </w:pPr>
+            <w:r>
+              <w:rPr>
+                <w:rFonts w:ascii="Palatino Linotype" w:eastAsia="Calibri" w:hAnsi="Palatino Linotype" w:cs="Times New Roman"/>
+                <w:sz w:val="24"/>
+              </w:rPr>
+              <w:t>HZ01, HZ02, HZ03, HZ04, HZ05, HZ06, HZ07, HZ08, HZ10</w:t>
+            </w:r>
           </w:p>
         </w:tc>
       </w:tr>
@@ -9165,11 +9303,9 @@
             <w:r>
               <w:t xml:space="preserve">Aufgrund mangelhafter </w:t>
             </w:r>
-            <w:proofErr w:type="gramStart"/>
-            <w:r>
-              <w:t>Projektforschung</w:t>
-            </w:r>
-            <w:proofErr w:type="gramEnd"/>
+            <w:r>
+              <w:t>Projektforschung,</w:t>
+            </w:r>
             <w:r>
               <w:t xml:space="preserve"> die von den Projektmitgliedern betrieben wurde, kommt es zu einer Verzögerung des Projektes </w:t>
             </w:r>
@@ -9496,21 +9632,17 @@
                 <w:color w:val="000000"/>
               </w:rPr>
             </w:pPr>
-            <w:proofErr w:type="gramStart"/>
-            <w:r>
-              <w:t>Aufgrund verschiedener Faktoren,</w:t>
-            </w:r>
-            <w:proofErr w:type="gramEnd"/>
-            <w:r>
-              <w:t xml:space="preserve"> wird die </w:t>
-            </w:r>
-            <w:proofErr w:type="spellStart"/>
-            <w:r>
-              <w:t>Benutzeringaben</w:t>
-            </w:r>
-            <w:proofErr w:type="spellEnd"/>
-            <w:r>
-              <w:t xml:space="preserve"> Validierung nicht bis zum Ende des 3. Semesters fertiggestellt</w:t>
+            <w:r>
+              <w:t>Aufgrund verschiedener Faktoren</w:t>
+            </w:r>
+            <w:r>
+              <w:t xml:space="preserve"> wird die Benutze</w:t>
+            </w:r>
+            <w:r>
+              <w:t>re</w:t>
+            </w:r>
+            <w:r>
+              <w:t>ingaben Validierung nicht bis zum Ende des 3. Semesters fertiggestellt</w:t>
             </w:r>
           </w:p>
         </w:tc>
@@ -13223,18 +13355,38 @@
         </w:rPr>
         <w:br/>
       </w:r>
-      <w:hyperlink r:id="rId10" w:history="1">
-        <w:r>
-          <w:rPr>
-            <w:rFonts w:ascii="Palatino Linotype" w:eastAsia="Calibri" w:hAnsi="Palatino Linotype" w:cs="Times New Roman"/>
-            <w:color w:val="0000FF"/>
-            <w:sz w:val="24"/>
-            <w:u w:val="single"/>
-            <w:lang w:val="en-US"/>
-          </w:rPr>
-          <w:t>https://chrome.google.com/webstore/detail/scrum-fortrello/jdbcdblgjdpmfninkoogcfpnkjmndgje?utm_source=chrome-app-launcher-info-dialog</w:t>
-        </w:r>
-      </w:hyperlink>
+      <w:r>
+        <w:fldChar w:fldCharType="begin"/>
+      </w:r>
+      <w:r>
+        <w:rPr>
+          <w:lang w:val="en-US"/>
+        </w:rPr>
+        <w:instrText xml:space="preserve"> HYPERLINK "https://chrome.google.com/webstore/detail/scrum-fortrello/jdbcdblgjdpmfninkoogcfpnkjmndgje?utm_source=chrome-app-launcher-info-dialog" </w:instrText>
+      </w:r>
+      <w:r>
+        <w:fldChar w:fldCharType="separate"/>
+      </w:r>
+      <w:r>
+        <w:rPr>
+          <w:rFonts w:ascii="Palatino Linotype" w:eastAsia="Calibri" w:hAnsi="Palatino Linotype" w:cs="Times New Roman"/>
+          <w:color w:val="0000FF"/>
+          <w:sz w:val="24"/>
+          <w:u w:val="single"/>
+          <w:lang w:val="en-US"/>
+        </w:rPr>
+        <w:t>https://chrome.google.com/webstore/detail/scrum-fortrello/jdbcdblgjdpmfninkoogcfpnkjmndgje?utm_source=chrome-app-launcher-info-dialog</w:t>
+      </w:r>
+      <w:r>
+        <w:rPr>
+          <w:rFonts w:ascii="Palatino Linotype" w:eastAsia="Calibri" w:hAnsi="Palatino Linotype" w:cs="Times New Roman"/>
+          <w:color w:val="0000FF"/>
+          <w:sz w:val="24"/>
+          <w:u w:val="single"/>
+          <w:lang w:val="en-US"/>
+        </w:rPr>
+        <w:fldChar w:fldCharType="end"/>
+      </w:r>
       <w:r>
         <w:rPr>
           <w:rFonts w:ascii="Palatino Linotype" w:eastAsia="Calibri" w:hAnsi="Palatino Linotype" w:cs="Times New Roman"/>
@@ -13377,7 +13529,7 @@
         </w:rPr>
         <w:br/>
       </w:r>
-      <w:hyperlink r:id="rId11" w:history="1">
+      <w:hyperlink r:id="rId10" w:history="1">
         <w:r>
           <w:rPr>
             <w:rFonts w:ascii="Palatino Linotype" w:eastAsia="Calibri" w:hAnsi="Palatino Linotype" w:cs="Times New Roman"/>
@@ -13540,7 +13692,7 @@
         </w:rPr>
         <w:br/>
       </w:r>
-      <w:hyperlink r:id="rId12" w:history="1">
+      <w:hyperlink r:id="rId11" w:history="1">
         <w:r>
           <w:rPr>
             <w:rFonts w:ascii="Palatino Linotype" w:eastAsia="Calibri" w:hAnsi="Palatino Linotype" w:cs="Times New Roman"/>
@@ -13747,18 +13899,38 @@
         </w:rPr>
         <w:br/>
       </w:r>
-      <w:hyperlink r:id="rId13" w:history="1">
-        <w:r>
-          <w:rPr>
-            <w:rFonts w:ascii="Palatino Linotype" w:eastAsia="Calibri" w:hAnsi="Palatino Linotype" w:cs="Times New Roman"/>
-            <w:color w:val="0000FF"/>
-            <w:sz w:val="24"/>
-            <w:u w:val="single"/>
-            <w:lang w:val="en-US"/>
-          </w:rPr>
-          <w:t>https://chrome.google.com/webstore/detail/trelabels-fortrello/annjdmkbhchmobehkcfilecnlhibedbj?utm_source=chrome-app-launcher-info-dialog</w:t>
-        </w:r>
-      </w:hyperlink>
+      <w:r>
+        <w:fldChar w:fldCharType="begin"/>
+      </w:r>
+      <w:r>
+        <w:rPr>
+          <w:lang w:val="en-US"/>
+        </w:rPr>
+        <w:instrText xml:space="preserve"> HYPERLINK "https://chrome.google.com/webstore/detail/trelabels-fortrello/annjdmkbhchmobehkcfilecnlhibedbj?utm_source=chrome-app-launcher-info-dialog" </w:instrText>
+      </w:r>
+      <w:r>
+        <w:fldChar w:fldCharType="separate"/>
+      </w:r>
+      <w:r>
+        <w:rPr>
+          <w:rFonts w:ascii="Palatino Linotype" w:eastAsia="Calibri" w:hAnsi="Palatino Linotype" w:cs="Times New Roman"/>
+          <w:color w:val="0000FF"/>
+          <w:sz w:val="24"/>
+          <w:u w:val="single"/>
+          <w:lang w:val="en-US"/>
+        </w:rPr>
+        <w:t>https://chrome.google.com/webstore/detail/trelabels-fortrello/annjdmkbhchmobehkcfilecnlhibedbj?utm_source=chrome-app-launcher-info-dialog</w:t>
+      </w:r>
+      <w:r>
+        <w:rPr>
+          <w:rFonts w:ascii="Palatino Linotype" w:eastAsia="Calibri" w:hAnsi="Palatino Linotype" w:cs="Times New Roman"/>
+          <w:color w:val="0000FF"/>
+          <w:sz w:val="24"/>
+          <w:u w:val="single"/>
+          <w:lang w:val="en-US"/>
+        </w:rPr>
+        <w:fldChar w:fldCharType="end"/>
+      </w:r>
       <w:r>
         <w:rPr>
           <w:rFonts w:ascii="Palatino Linotype" w:eastAsia="Calibri" w:hAnsi="Palatino Linotype" w:cs="Times New Roman"/>
@@ -13957,18 +14129,38 @@
         </w:rPr>
         <w:br/>
       </w:r>
-      <w:hyperlink r:id="rId14" w:history="1">
-        <w:r>
-          <w:rPr>
-            <w:rFonts w:ascii="Palatino Linotype" w:eastAsia="Calibri" w:hAnsi="Palatino Linotype" w:cs="Times New Roman"/>
-            <w:color w:val="0000FF"/>
-            <w:sz w:val="24"/>
-            <w:u w:val="single"/>
-            <w:lang w:val="en-US"/>
-          </w:rPr>
-          <w:t>https://chrome.google.com/webstore/detail/filter-by-trellolabel/mabebanbpngnkpchhjjaeekopclakabk</w:t>
-        </w:r>
-      </w:hyperlink>
+      <w:r>
+        <w:fldChar w:fldCharType="begin"/>
+      </w:r>
+      <w:r>
+        <w:rPr>
+          <w:lang w:val="en-US"/>
+        </w:rPr>
+        <w:instrText xml:space="preserve"> HYPERLINK "https://chrome.google.com/webstore/detail/filter-by-trellolabel/mabebanbpngnkpchhjjaeekopclakabk" </w:instrText>
+      </w:r>
+      <w:r>
+        <w:fldChar w:fldCharType="separate"/>
+      </w:r>
+      <w:r>
+        <w:rPr>
+          <w:rFonts w:ascii="Palatino Linotype" w:eastAsia="Calibri" w:hAnsi="Palatino Linotype" w:cs="Times New Roman"/>
+          <w:color w:val="0000FF"/>
+          <w:sz w:val="24"/>
+          <w:u w:val="single"/>
+          <w:lang w:val="en-US"/>
+        </w:rPr>
+        <w:t>https://chrome.google.com/webstore/detail/filter-by-trellolabel/mabebanbpngnkpchhjjaeekopclakabk</w:t>
+      </w:r>
+      <w:r>
+        <w:rPr>
+          <w:rFonts w:ascii="Palatino Linotype" w:eastAsia="Calibri" w:hAnsi="Palatino Linotype" w:cs="Times New Roman"/>
+          <w:color w:val="0000FF"/>
+          <w:sz w:val="24"/>
+          <w:u w:val="single"/>
+          <w:lang w:val="en-US"/>
+        </w:rPr>
+        <w:fldChar w:fldCharType="end"/>
+      </w:r>
       <w:r>
         <w:rPr>
           <w:rFonts w:ascii="Palatino Linotype" w:eastAsia="Calibri" w:hAnsi="Palatino Linotype" w:cs="Times New Roman"/>
@@ -14012,24 +14204,7 @@
           <w:lang w:val="de-AT"/>
         </w:rPr>
         <w:br/>
-      </w:r>
-      <w:proofErr w:type="gramStart"/>
-      <w:r>
-        <w:rPr>
-          <w:rFonts w:ascii="Palatino Linotype" w:eastAsia="Calibri" w:hAnsi="Palatino Linotype" w:cs="Times New Roman"/>
-          <w:sz w:val="24"/>
-          <w:lang w:val="de-AT"/>
-        </w:rPr>
-        <w:t>Rechts</w:t>
-      </w:r>
-      <w:proofErr w:type="gramEnd"/>
-      <w:r>
-        <w:rPr>
-          <w:rFonts w:ascii="Palatino Linotype" w:eastAsia="Calibri" w:hAnsi="Palatino Linotype" w:cs="Times New Roman"/>
-          <w:sz w:val="24"/>
-          <w:lang w:val="de-AT"/>
-        </w:rPr>
-        <w:t xml:space="preserve"> oben in der </w:t>
+        <w:t xml:space="preserve">Rechts oben in der </w:t>
       </w:r>
       <w:proofErr w:type="spellStart"/>
       <w:r>
@@ -14197,18 +14372,38 @@
         </w:rPr>
         <w:br/>
       </w:r>
-      <w:hyperlink r:id="rId15" w:history="1">
-        <w:r>
-          <w:rPr>
-            <w:rFonts w:ascii="Palatino Linotype" w:eastAsia="Calibri" w:hAnsi="Palatino Linotype" w:cs="Times New Roman"/>
-            <w:color w:val="0000FF"/>
-            <w:sz w:val="24"/>
-            <w:u w:val="single"/>
-            <w:lang w:val="en-US"/>
-          </w:rPr>
-          <w:t>https://chrome.google.com/webstore/detail/cardcounter-for-trellowi/jbdmgabkegidhagemkfdogmplgelaoab</w:t>
-        </w:r>
-      </w:hyperlink>
+      <w:r>
+        <w:fldChar w:fldCharType="begin"/>
+      </w:r>
+      <w:r>
+        <w:rPr>
+          <w:lang w:val="en-US"/>
+        </w:rPr>
+        <w:instrText xml:space="preserve"> HYPERLINK "https://chrome.google.com/webstore/detail/cardcounter-for-trellowi/jbdmgabkegidhagemkfdogmplgelaoab" </w:instrText>
+      </w:r>
+      <w:r>
+        <w:fldChar w:fldCharType="separate"/>
+      </w:r>
+      <w:r>
+        <w:rPr>
+          <w:rFonts w:ascii="Palatino Linotype" w:eastAsia="Calibri" w:hAnsi="Palatino Linotype" w:cs="Times New Roman"/>
+          <w:color w:val="0000FF"/>
+          <w:sz w:val="24"/>
+          <w:u w:val="single"/>
+          <w:lang w:val="en-US"/>
+        </w:rPr>
+        <w:t>https://chrome.google.com/webstore/detail/cardcounter-for-trellowi/jbdmgabkegidhagemkfdogmplgelaoab</w:t>
+      </w:r>
+      <w:r>
+        <w:rPr>
+          <w:rFonts w:ascii="Palatino Linotype" w:eastAsia="Calibri" w:hAnsi="Palatino Linotype" w:cs="Times New Roman"/>
+          <w:color w:val="0000FF"/>
+          <w:sz w:val="24"/>
+          <w:u w:val="single"/>
+          <w:lang w:val="en-US"/>
+        </w:rPr>
+        <w:fldChar w:fldCharType="end"/>
+      </w:r>
       <w:r>
         <w:rPr>
           <w:rFonts w:ascii="Palatino Linotype" w:eastAsia="Calibri" w:hAnsi="Palatino Linotype" w:cs="Times New Roman"/>

</xml_diff>